<commit_message>
Coloquei o Plano Didatico + Resultados de Monitoria + Videoaula da Pratica 1
</commit_message>
<xml_diff>
--- a/aulas/lab-poo/plano_pc2_lab.docx
+++ b/aulas/lab-poo/plano_pc2_lab.docx
@@ -321,7 +321,7 @@
           <w:spacing w:val="-1"/>
           <w:sz w:val="24"/>
         </w:rPr>
-        <w:t xml:space="preserve"> 1</w:t>
+        <w:t xml:space="preserve"> 2</w:t>
       </w:r>
       <w:r>
         <w:rPr>
@@ -974,37 +974,6 @@
                 <w:sz w:val="24"/>
               </w:rPr>
               <w:t>Virtual</w:t>
-            </w:r>
-          </w:p>
-        </w:tc>
-      </w:tr>
-      <w:tr>
-        <w:trPr>
-          <w:trHeight w:val="278"/>
-        </w:trPr>
-        <w:tc>
-          <w:tcPr>
-            <w:tcW w:w="9186" w:type="dxa"/>
-            <w:tcBorders>
-              <w:top w:val="single" w:sz="4" w:space="0" w:color="000000"/>
-              <w:left w:val="single" w:sz="4" w:space="0" w:color="000000"/>
-              <w:bottom w:val="single" w:sz="4" w:space="0" w:color="000000"/>
-              <w:right w:val="single" w:sz="4" w:space="0" w:color="000000"/>
-            </w:tcBorders>
-            <w:shd w:val="clear" w:color="auto" w:fill="auto"/>
-          </w:tcPr>
-          <w:p>
-            <w:pPr>
-              <w:pStyle w:val="TableParagraph"/>
-              <w:rPr>
-                <w:sz w:val="24"/>
-              </w:rPr>
-            </w:pPr>
-            <w:r>
-              <w:rPr>
-                <w:sz w:val="24"/>
-              </w:rPr>
-              <w:t>Video@RNP</w:t>
             </w:r>
           </w:p>
         </w:tc>
@@ -1143,17 +1112,20 @@
             <w:pPr>
               <w:pStyle w:val="TableParagraph"/>
               <w:rPr>
-                <w:sz w:val="24"/>
-              </w:rPr>
-            </w:pPr>
-            <w:r>
-              <w:rPr>
+                <w:rFonts w:ascii="Arial" w:hAnsi="Arial" w:cs="Arial"/>
+                <w:sz w:val="24"/>
+              </w:rPr>
+            </w:pPr>
+            <w:r>
+              <w:rPr>
+                <w:rFonts w:ascii="Arial" w:hAnsi="Arial" w:cs="Arial"/>
                 <w:sz w:val="24"/>
               </w:rPr>
               <w:t>Trabalho</w:t>
             </w:r>
             <w:r>
               <w:rPr>
+                <w:rFonts w:ascii="Arial" w:hAnsi="Arial" w:cs="Arial"/>
                 <w:spacing w:val="1"/>
                 <w:sz w:val="24"/>
               </w:rPr>
@@ -1161,6 +1133,7 @@
             </w:r>
             <w:r>
               <w:rPr>
+                <w:rFonts w:ascii="Arial" w:hAnsi="Arial" w:cs="Arial"/>
                 <w:sz w:val="24"/>
               </w:rPr>
               <w:t>1</w:t>
@@ -1184,11 +1157,13 @@
               <w:ind w:left="325" w:right="313"/>
               <w:jc w:val="center"/>
               <w:rPr>
-                <w:sz w:val="24"/>
-              </w:rPr>
-            </w:pPr>
-            <w:r>
-              <w:rPr>
+                <w:rFonts w:ascii="Arial" w:hAnsi="Arial" w:cs="Arial"/>
+                <w:sz w:val="24"/>
+              </w:rPr>
+            </w:pPr>
+            <w:r>
+              <w:rPr>
+                <w:rFonts w:ascii="Arial" w:hAnsi="Arial" w:cs="Arial"/>
                 <w:sz w:val="24"/>
               </w:rPr>
               <w:t>30</w:t>
@@ -1216,17 +1191,20 @@
               <w:pStyle w:val="TableParagraph"/>
               <w:spacing w:line="253" w:lineRule="exact"/>
               <w:rPr>
-                <w:sz w:val="24"/>
-              </w:rPr>
-            </w:pPr>
-            <w:r>
-              <w:rPr>
+                <w:rFonts w:ascii="Arial" w:hAnsi="Arial" w:cs="Arial"/>
+                <w:sz w:val="24"/>
+              </w:rPr>
+            </w:pPr>
+            <w:r>
+              <w:rPr>
+                <w:rFonts w:ascii="Arial" w:hAnsi="Arial" w:cs="Arial"/>
                 <w:sz w:val="24"/>
               </w:rPr>
               <w:t>Trabalho</w:t>
             </w:r>
             <w:r>
               <w:rPr>
+                <w:rFonts w:ascii="Arial" w:hAnsi="Arial" w:cs="Arial"/>
                 <w:spacing w:val="1"/>
                 <w:sz w:val="24"/>
               </w:rPr>
@@ -1234,6 +1212,7 @@
             </w:r>
             <w:r>
               <w:rPr>
+                <w:rFonts w:ascii="Arial" w:hAnsi="Arial" w:cs="Arial"/>
                 <w:sz w:val="24"/>
               </w:rPr>
               <w:t>2</w:t>
@@ -1258,11 +1237,13 @@
               <w:ind w:left="325" w:right="313"/>
               <w:jc w:val="center"/>
               <w:rPr>
-                <w:sz w:val="24"/>
-              </w:rPr>
-            </w:pPr>
-            <w:r>
-              <w:rPr>
+                <w:rFonts w:ascii="Arial" w:hAnsi="Arial" w:cs="Arial"/>
+                <w:sz w:val="24"/>
+              </w:rPr>
+            </w:pPr>
+            <w:r>
+              <w:rPr>
+                <w:rFonts w:ascii="Arial" w:hAnsi="Arial" w:cs="Arial"/>
                 <w:sz w:val="24"/>
               </w:rPr>
               <w:t>30</w:t>
@@ -1289,17 +1270,20 @@
             <w:pPr>
               <w:pStyle w:val="TableParagraph"/>
               <w:rPr>
-                <w:sz w:val="24"/>
-              </w:rPr>
-            </w:pPr>
-            <w:r>
-              <w:rPr>
+                <w:rFonts w:ascii="Arial" w:hAnsi="Arial" w:cs="Arial"/>
+                <w:sz w:val="24"/>
+              </w:rPr>
+            </w:pPr>
+            <w:r>
+              <w:rPr>
+                <w:rFonts w:ascii="Arial" w:hAnsi="Arial" w:cs="Arial"/>
                 <w:sz w:val="24"/>
               </w:rPr>
               <w:t>Trabalho</w:t>
             </w:r>
             <w:r>
               <w:rPr>
+                <w:rFonts w:ascii="Arial" w:hAnsi="Arial" w:cs="Arial"/>
                 <w:spacing w:val="1"/>
                 <w:sz w:val="24"/>
               </w:rPr>
@@ -1307,6 +1291,7 @@
             </w:r>
             <w:r>
               <w:rPr>
+                <w:rFonts w:ascii="Arial" w:hAnsi="Arial" w:cs="Arial"/>
                 <w:sz w:val="24"/>
               </w:rPr>
               <w:t>3</w:t>
@@ -1330,11 +1315,13 @@
               <w:ind w:left="325" w:right="313"/>
               <w:jc w:val="center"/>
               <w:rPr>
-                <w:sz w:val="24"/>
-              </w:rPr>
-            </w:pPr>
-            <w:r>
-              <w:rPr>
+                <w:rFonts w:ascii="Arial" w:hAnsi="Arial" w:cs="Arial"/>
+                <w:sz w:val="24"/>
+              </w:rPr>
+            </w:pPr>
+            <w:r>
+              <w:rPr>
+                <w:rFonts w:ascii="Arial" w:hAnsi="Arial" w:cs="Arial"/>
                 <w:sz w:val="24"/>
               </w:rPr>
               <w:t>30</w:t>
@@ -1360,15 +1347,17 @@
           <w:p>
             <w:pPr>
               <w:pStyle w:val="TableParagraph"/>
-            </w:pPr>
-            <w:r>
-              <w:rPr>
+              <w:rPr>
+                <w:rFonts w:ascii="Arial" w:hAnsi="Arial" w:cs="Arial"/>
+              </w:rPr>
+            </w:pPr>
+            <w:r>
+              <w:rPr>
+                <w:rFonts w:ascii="Arial" w:hAnsi="Arial" w:cs="Arial"/>
                 <w:sz w:val="24"/>
               </w:rPr>
               <w:t>Exercícios Práticos</w:t>
             </w:r>
-            <w:bookmarkStart w:id="0" w:name="_GoBack"/>
-            <w:bookmarkEnd w:id="0"/>
           </w:p>
         </w:tc>
         <w:tc>
@@ -1388,11 +1377,13 @@
               <w:ind w:left="324" w:right="313"/>
               <w:jc w:val="center"/>
               <w:rPr>
-                <w:sz w:val="24"/>
-              </w:rPr>
-            </w:pPr>
-            <w:r>
-              <w:rPr>
+                <w:rFonts w:ascii="Arial" w:hAnsi="Arial" w:cs="Arial"/>
+                <w:sz w:val="24"/>
+              </w:rPr>
+            </w:pPr>
+            <w:r>
+              <w:rPr>
+                <w:rFonts w:ascii="Arial" w:hAnsi="Arial" w:cs="Arial"/>
                 <w:sz w:val="24"/>
               </w:rPr>
               <w:t>10</w:t>
@@ -1422,14 +1413,14 @@
               <w:ind w:left="0" w:right="96"/>
               <w:jc w:val="right"/>
               <w:rPr>
-                <w:rFonts w:ascii="Arial" w:hAnsi="Arial"/>
+                <w:rFonts w:ascii="Arial" w:hAnsi="Arial" w:cs="Arial"/>
                 <w:b/>
                 <w:sz w:val="24"/>
               </w:rPr>
             </w:pPr>
             <w:r>
               <w:rPr>
-                <w:rFonts w:ascii="Arial" w:hAnsi="Arial"/>
+                <w:rFonts w:ascii="Arial" w:hAnsi="Arial" w:cs="Arial"/>
                 <w:b/>
                 <w:sz w:val="24"/>
               </w:rPr>
@@ -1455,14 +1446,14 @@
               <w:ind w:left="0" w:right="263"/>
               <w:jc w:val="right"/>
               <w:rPr>
-                <w:rFonts w:ascii="Arial" w:hAnsi="Arial"/>
+                <w:rFonts w:ascii="Arial" w:hAnsi="Arial" w:cs="Arial"/>
                 <w:b/>
                 <w:sz w:val="24"/>
               </w:rPr>
             </w:pPr>
             <w:r>
               <w:rPr>
-                <w:rFonts w:ascii="Arial" w:hAnsi="Arial"/>
+                <w:rFonts w:ascii="Arial" w:hAnsi="Arial" w:cs="Arial"/>
                 <w:b/>
                 <w:sz w:val="24"/>
               </w:rPr>
@@ -1520,7 +1511,7 @@
         </w:trPr>
         <w:tc>
           <w:tcPr>
-            <w:tcW w:w="9289" w:type="dxa"/>
+            <w:tcW w:w="9290" w:type="dxa"/>
             <w:gridSpan w:val="4"/>
             <w:tcBorders>
               <w:top w:val="single" w:sz="4" w:space="0" w:color="000000"/>
@@ -1559,7 +1550,7 @@
         </w:trPr>
         <w:tc>
           <w:tcPr>
-            <w:tcW w:w="969" w:type="dxa"/>
+            <w:tcW w:w="970" w:type="dxa"/>
             <w:tcBorders>
               <w:top w:val="single" w:sz="4" w:space="0" w:color="000000"/>
               <w:left w:val="single" w:sz="4" w:space="0" w:color="000000"/>
@@ -1703,7 +1694,7 @@
         </w:trPr>
         <w:tc>
           <w:tcPr>
-            <w:tcW w:w="969" w:type="dxa"/>
+            <w:tcW w:w="970" w:type="dxa"/>
             <w:tcBorders>
               <w:top w:val="single" w:sz="4" w:space="0" w:color="000000"/>
               <w:left w:val="single" w:sz="4" w:space="0" w:color="000000"/>
@@ -1718,18 +1709,18 @@
               <w:ind w:left="0"/>
               <w:jc w:val="center"/>
               <w:rPr>
-                <w:rFonts w:ascii="Arial" w:hAnsi="Arial"/>
-                <w:sz w:val="24"/>
-                <w:szCs w:val="24"/>
-              </w:rPr>
-            </w:pPr>
-            <w:r>
-              <w:rPr>
-                <w:rFonts w:ascii="Arial" w:hAnsi="Arial"/>
-                <w:sz w:val="24"/>
-                <w:szCs w:val="24"/>
-              </w:rPr>
-              <w:t>20/05</w:t>
+                <w:rFonts w:ascii="Arial" w:hAnsi="Arial" w:cs="Arial"/>
+                <w:sz w:val="24"/>
+                <w:szCs w:val="24"/>
+              </w:rPr>
+            </w:pPr>
+            <w:r>
+              <w:rPr>
+                <w:rFonts w:ascii="Arial" w:hAnsi="Arial" w:cs="Arial"/>
+                <w:sz w:val="24"/>
+                <w:szCs w:val="24"/>
+              </w:rPr>
+              <w:t>21/10</w:t>
             </w:r>
           </w:p>
         </w:tc>
@@ -1748,12 +1739,14 @@
             <w:pPr>
               <w:pStyle w:val="TableParagraph"/>
               <w:rPr>
-                <w:sz w:val="24"/>
-              </w:rPr>
-            </w:pPr>
-            <w:r>
-              <w:rPr>
-                <w:rFonts w:ascii="Arial" w:hAnsi="Arial"/>
+                <w:rFonts w:ascii="Arial" w:hAnsi="Arial" w:cs="Arial"/>
+                <w:sz w:val="24"/>
+                <w:szCs w:val="24"/>
+              </w:rPr>
+            </w:pPr>
+            <w:r>
+              <w:rPr>
+                <w:rFonts w:ascii="Arial" w:hAnsi="Arial" w:cs="Arial"/>
                 <w:sz w:val="24"/>
                 <w:szCs w:val="24"/>
               </w:rPr>
@@ -1761,7 +1754,7 @@
             </w:r>
             <w:r>
               <w:rPr>
-                <w:rFonts w:ascii="Arial" w:hAnsi="Arial"/>
+                <w:rFonts w:ascii="Arial" w:hAnsi="Arial" w:cs="Arial"/>
                 <w:spacing w:val="-3"/>
                 <w:sz w:val="24"/>
                 <w:szCs w:val="24"/>
@@ -1770,7 +1763,7 @@
             </w:r>
             <w:r>
               <w:rPr>
-                <w:rFonts w:ascii="Arial" w:hAnsi="Arial"/>
+                <w:rFonts w:ascii="Arial" w:hAnsi="Arial" w:cs="Arial"/>
                 <w:sz w:val="24"/>
                 <w:szCs w:val="24"/>
               </w:rPr>
@@ -1778,7 +1771,7 @@
             </w:r>
             <w:r>
               <w:rPr>
-                <w:rFonts w:ascii="Arial" w:hAnsi="Arial"/>
+                <w:rFonts w:ascii="Arial" w:hAnsi="Arial" w:cs="Arial"/>
                 <w:spacing w:val="-2"/>
                 <w:sz w:val="24"/>
                 <w:szCs w:val="24"/>
@@ -1787,7 +1780,7 @@
             </w:r>
             <w:r>
               <w:rPr>
-                <w:rFonts w:ascii="Arial" w:hAnsi="Arial"/>
+                <w:rFonts w:ascii="Arial" w:hAnsi="Arial" w:cs="Arial"/>
                 <w:sz w:val="24"/>
                 <w:szCs w:val="24"/>
               </w:rPr>
@@ -1795,7 +1788,7 @@
             </w:r>
             <w:r>
               <w:rPr>
-                <w:rFonts w:ascii="Arial" w:hAnsi="Arial"/>
+                <w:rFonts w:ascii="Arial" w:hAnsi="Arial" w:cs="Arial"/>
                 <w:spacing w:val="-2"/>
                 <w:sz w:val="24"/>
                 <w:szCs w:val="24"/>
@@ -1804,7 +1797,7 @@
             </w:r>
             <w:r>
               <w:rPr>
-                <w:rFonts w:ascii="Arial" w:hAnsi="Arial"/>
+                <w:rFonts w:ascii="Arial" w:hAnsi="Arial" w:cs="Arial"/>
                 <w:sz w:val="24"/>
                 <w:szCs w:val="24"/>
               </w:rPr>
@@ -1829,17 +1822,11 @@
               <w:ind w:left="10"/>
               <w:jc w:val="center"/>
               <w:rPr>
-                <w:sz w:val="24"/>
-              </w:rPr>
-            </w:pPr>
-            <w:r>
-              <w:rPr>
-                <w:rFonts w:ascii="Arial" w:hAnsi="Arial"/>
-                <w:sz w:val="24"/>
-                <w:szCs w:val="24"/>
-              </w:rPr>
-              <w:t>x</w:t>
-            </w:r>
+                <w:rFonts w:ascii="Arial" w:hAnsi="Arial" w:cs="Arial"/>
+                <w:sz w:val="24"/>
+                <w:szCs w:val="24"/>
+              </w:rPr>
+            </w:pPr>
           </w:p>
         </w:tc>
         <w:tc>
@@ -1858,12 +1845,21 @@
               <w:pStyle w:val="TableParagraph"/>
               <w:spacing w:line="240" w:lineRule="auto"/>
               <w:ind w:left="0"/>
-              <w:rPr>
-                <w:rFonts w:ascii="Arial" w:hAnsi="Arial"/>
-                <w:sz w:val="24"/>
-                <w:szCs w:val="24"/>
-              </w:rPr>
-            </w:pPr>
+              <w:jc w:val="center"/>
+              <w:rPr>
+                <w:rFonts w:ascii="Arial" w:hAnsi="Arial" w:cs="Arial"/>
+                <w:sz w:val="24"/>
+                <w:szCs w:val="24"/>
+              </w:rPr>
+            </w:pPr>
+            <w:r>
+              <w:rPr>
+                <w:rFonts w:ascii="Arial" w:hAnsi="Arial" w:cs="Arial"/>
+                <w:sz w:val="24"/>
+                <w:szCs w:val="24"/>
+              </w:rPr>
+              <w:t>x</w:t>
+            </w:r>
           </w:p>
         </w:tc>
       </w:tr>
@@ -1873,7 +1869,7 @@
         </w:trPr>
         <w:tc>
           <w:tcPr>
-            <w:tcW w:w="969" w:type="dxa"/>
+            <w:tcW w:w="970" w:type="dxa"/>
             <w:tcBorders>
               <w:top w:val="single" w:sz="4" w:space="0" w:color="000000"/>
               <w:left w:val="single" w:sz="4" w:space="0" w:color="000000"/>
@@ -1888,18 +1884,18 @@
               <w:ind w:left="0"/>
               <w:jc w:val="center"/>
               <w:rPr>
-                <w:rFonts w:ascii="Arial" w:hAnsi="Arial"/>
-                <w:sz w:val="24"/>
-                <w:szCs w:val="24"/>
-              </w:rPr>
-            </w:pPr>
-            <w:r>
-              <w:rPr>
-                <w:rFonts w:ascii="Arial" w:hAnsi="Arial"/>
-                <w:sz w:val="24"/>
-                <w:szCs w:val="24"/>
-              </w:rPr>
-              <w:t>27/05</w:t>
+                <w:rFonts w:ascii="Arial" w:hAnsi="Arial" w:cs="Arial"/>
+                <w:sz w:val="24"/>
+                <w:szCs w:val="24"/>
+              </w:rPr>
+            </w:pPr>
+            <w:r>
+              <w:rPr>
+                <w:rFonts w:ascii="Arial" w:hAnsi="Arial" w:cs="Arial"/>
+                <w:sz w:val="24"/>
+                <w:szCs w:val="24"/>
+              </w:rPr>
+              <w:t>28/10</w:t>
             </w:r>
           </w:p>
         </w:tc>
@@ -1918,12 +1914,14 @@
             <w:pPr>
               <w:pStyle w:val="TableParagraph"/>
               <w:rPr>
-                <w:sz w:val="24"/>
-              </w:rPr>
-            </w:pPr>
-            <w:r>
-              <w:rPr>
-                <w:rFonts w:ascii="Arial" w:hAnsi="Arial"/>
+                <w:rFonts w:ascii="Arial" w:hAnsi="Arial" w:cs="Arial"/>
+                <w:sz w:val="24"/>
+                <w:szCs w:val="24"/>
+              </w:rPr>
+            </w:pPr>
+            <w:r>
+              <w:rPr>
+                <w:rFonts w:ascii="Arial" w:hAnsi="Arial" w:cs="Arial"/>
                 <w:sz w:val="24"/>
                 <w:szCs w:val="24"/>
               </w:rPr>
@@ -1931,7 +1929,7 @@
             </w:r>
             <w:r>
               <w:rPr>
-                <w:rFonts w:ascii="Arial" w:hAnsi="Arial"/>
+                <w:rFonts w:ascii="Arial" w:hAnsi="Arial" w:cs="Arial"/>
                 <w:spacing w:val="-2"/>
                 <w:sz w:val="24"/>
                 <w:szCs w:val="24"/>
@@ -1940,7 +1938,7 @@
             </w:r>
             <w:r>
               <w:rPr>
-                <w:rFonts w:ascii="Arial" w:hAnsi="Arial"/>
+                <w:rFonts w:ascii="Arial" w:hAnsi="Arial" w:cs="Arial"/>
                 <w:sz w:val="24"/>
                 <w:szCs w:val="24"/>
               </w:rPr>
@@ -1948,7 +1946,7 @@
             </w:r>
             <w:r>
               <w:rPr>
-                <w:rFonts w:ascii="Arial" w:hAnsi="Arial"/>
+                <w:rFonts w:ascii="Arial" w:hAnsi="Arial" w:cs="Arial"/>
                 <w:spacing w:val="-2"/>
                 <w:sz w:val="24"/>
                 <w:szCs w:val="24"/>
@@ -1957,7 +1955,7 @@
             </w:r>
             <w:r>
               <w:rPr>
-                <w:rFonts w:ascii="Arial" w:hAnsi="Arial"/>
+                <w:rFonts w:ascii="Arial" w:hAnsi="Arial" w:cs="Arial"/>
                 <w:sz w:val="24"/>
                 <w:szCs w:val="24"/>
               </w:rPr>
@@ -1965,7 +1963,7 @@
             </w:r>
             <w:r>
               <w:rPr>
-                <w:rFonts w:ascii="Arial" w:hAnsi="Arial"/>
+                <w:rFonts w:ascii="Arial" w:hAnsi="Arial" w:cs="Arial"/>
                 <w:spacing w:val="-2"/>
                 <w:sz w:val="24"/>
                 <w:szCs w:val="24"/>
@@ -1974,7 +1972,7 @@
             </w:r>
             <w:r>
               <w:rPr>
-                <w:rFonts w:ascii="Arial" w:hAnsi="Arial"/>
+                <w:rFonts w:ascii="Arial" w:hAnsi="Arial" w:cs="Arial"/>
                 <w:sz w:val="24"/>
                 <w:szCs w:val="24"/>
               </w:rPr>
@@ -1999,17 +1997,11 @@
               <w:ind w:left="10"/>
               <w:jc w:val="center"/>
               <w:rPr>
-                <w:sz w:val="24"/>
-              </w:rPr>
-            </w:pPr>
-            <w:r>
-              <w:rPr>
-                <w:rFonts w:ascii="Arial" w:hAnsi="Arial"/>
-                <w:sz w:val="24"/>
-                <w:szCs w:val="24"/>
-              </w:rPr>
-              <w:t>x</w:t>
-            </w:r>
+                <w:rFonts w:ascii="Arial" w:hAnsi="Arial" w:cs="Arial"/>
+                <w:sz w:val="24"/>
+                <w:szCs w:val="24"/>
+              </w:rPr>
+            </w:pPr>
           </w:p>
         </w:tc>
         <w:tc>
@@ -2028,12 +2020,21 @@
               <w:pStyle w:val="TableParagraph"/>
               <w:spacing w:line="240" w:lineRule="auto"/>
               <w:ind w:left="0"/>
-              <w:rPr>
-                <w:rFonts w:ascii="Arial" w:hAnsi="Arial"/>
-                <w:sz w:val="24"/>
-                <w:szCs w:val="24"/>
-              </w:rPr>
-            </w:pPr>
+              <w:jc w:val="center"/>
+              <w:rPr>
+                <w:rFonts w:ascii="Arial" w:hAnsi="Arial" w:cs="Arial"/>
+                <w:sz w:val="24"/>
+                <w:szCs w:val="24"/>
+              </w:rPr>
+            </w:pPr>
+            <w:r>
+              <w:rPr>
+                <w:rFonts w:ascii="Arial" w:hAnsi="Arial" w:cs="Arial"/>
+                <w:sz w:val="24"/>
+                <w:szCs w:val="24"/>
+              </w:rPr>
+              <w:t>x</w:t>
+            </w:r>
           </w:p>
         </w:tc>
       </w:tr>
@@ -2043,9 +2044,8 @@
         </w:trPr>
         <w:tc>
           <w:tcPr>
-            <w:tcW w:w="969" w:type="dxa"/>
-            <w:tcBorders>
-              <w:top w:val="single" w:sz="4" w:space="0" w:color="000000"/>
+            <w:tcW w:w="970" w:type="dxa"/>
+            <w:tcBorders>
               <w:left w:val="single" w:sz="4" w:space="0" w:color="000000"/>
               <w:bottom w:val="single" w:sz="4" w:space="0" w:color="000000"/>
               <w:right w:val="single" w:sz="4" w:space="0" w:color="000000"/>
@@ -2057,21 +2057,19 @@
               <w:pStyle w:val="TableParagraph"/>
               <w:spacing w:line="254" w:lineRule="exact"/>
               <w:ind w:left="0"/>
-              <w:jc w:val="center"/>
-              <w:rPr>
-                <w:rFonts w:ascii="Arial" w:hAnsi="Arial"/>
-                <w:sz w:val="24"/>
-                <w:szCs w:val="24"/>
-              </w:rPr>
-            </w:pPr>
-            <w:r>
-              <w:rPr>
-                <w:rFonts w:ascii="Arial" w:hAnsi="Arial"/>
-                <w:b/>
-                <w:sz w:val="24"/>
-                <w:szCs w:val="24"/>
-              </w:rPr>
-              <w:t>03/06</w:t>
+              <w:rPr>
+                <w:rFonts w:ascii="Arial" w:hAnsi="Arial" w:cs="Arial"/>
+                <w:sz w:val="24"/>
+                <w:szCs w:val="24"/>
+              </w:rPr>
+            </w:pPr>
+            <w:r>
+              <w:rPr>
+                <w:rFonts w:ascii="Arial" w:hAnsi="Arial" w:cs="Arial"/>
+                <w:sz w:val="24"/>
+                <w:szCs w:val="24"/>
+              </w:rPr>
+              <w:t xml:space="preserve">   04/11</w:t>
             </w:r>
           </w:p>
         </w:tc>
@@ -2079,7 +2077,6 @@
           <w:tcPr>
             <w:tcW w:w="3894" w:type="dxa"/>
             <w:tcBorders>
-              <w:top w:val="single" w:sz="4" w:space="0" w:color="000000"/>
               <w:left w:val="single" w:sz="4" w:space="0" w:color="000000"/>
               <w:bottom w:val="single" w:sz="4" w:space="0" w:color="000000"/>
               <w:right w:val="single" w:sz="4" w:space="0" w:color="000000"/>
@@ -2091,22 +2088,69 @@
               <w:pStyle w:val="TableParagraph"/>
               <w:spacing w:line="254" w:lineRule="exact"/>
               <w:rPr>
-                <w:rFonts w:ascii="Arial" w:hAnsi="Arial"/>
-                <w:b/>
-                <w:bCs/>
-                <w:sz w:val="24"/>
-                <w:szCs w:val="24"/>
-              </w:rPr>
-            </w:pPr>
-            <w:r>
-              <w:rPr>
-                <w:rFonts w:ascii="Arial" w:hAnsi="Arial"/>
-                <w:b/>
-                <w:bCs/>
-                <w:sz w:val="24"/>
-                <w:szCs w:val="24"/>
-              </w:rPr>
-              <w:t>Feriado Nacional</w:t>
+                <w:rFonts w:ascii="Arial" w:hAnsi="Arial" w:cs="Arial"/>
+                <w:sz w:val="24"/>
+                <w:szCs w:val="24"/>
+              </w:rPr>
+            </w:pPr>
+            <w:r>
+              <w:rPr>
+                <w:rFonts w:ascii="Arial" w:hAnsi="Arial" w:cs="Arial"/>
+                <w:sz w:val="24"/>
+                <w:szCs w:val="24"/>
+              </w:rPr>
+              <w:t>Exercício</w:t>
+            </w:r>
+            <w:r>
+              <w:rPr>
+                <w:rFonts w:ascii="Arial" w:hAnsi="Arial" w:cs="Arial"/>
+                <w:spacing w:val="-1"/>
+                <w:sz w:val="24"/>
+                <w:szCs w:val="24"/>
+              </w:rPr>
+              <w:t xml:space="preserve"> </w:t>
+            </w:r>
+            <w:r>
+              <w:rPr>
+                <w:rFonts w:ascii="Arial" w:hAnsi="Arial" w:cs="Arial"/>
+                <w:sz w:val="24"/>
+                <w:szCs w:val="24"/>
+              </w:rPr>
+              <w:t>Prático</w:t>
+            </w:r>
+            <w:r>
+              <w:rPr>
+                <w:rFonts w:ascii="Arial" w:hAnsi="Arial" w:cs="Arial"/>
+                <w:spacing w:val="-2"/>
+                <w:sz w:val="24"/>
+                <w:szCs w:val="24"/>
+              </w:rPr>
+              <w:t xml:space="preserve"> </w:t>
+            </w:r>
+            <w:r>
+              <w:rPr>
+                <w:rFonts w:ascii="Arial" w:hAnsi="Arial" w:cs="Arial"/>
+                <w:sz w:val="24"/>
+                <w:szCs w:val="24"/>
+              </w:rPr>
+              <w:t>3</w:t>
+            </w:r>
+            <w:r>
+              <w:rPr>
+                <w:rFonts w:ascii="Arial" w:hAnsi="Arial" w:cs="Arial"/>
+                <w:spacing w:val="-4"/>
+                <w:sz w:val="24"/>
+                <w:szCs w:val="24"/>
+              </w:rPr>
+              <w:t xml:space="preserve"> </w:t>
+            </w:r>
+            <w:r>
+              <w:rPr>
+                <w:rFonts w:ascii="Arial" w:hAnsi="Arial" w:cs="Arial"/>
+                <w:sz w:val="24"/>
+                <w:szCs w:val="24"/>
+              </w:rPr>
+              <w:t>(Coleções)</w:t>
             </w:r>
           </w:p>
         </w:tc>
@@ -2114,7 +2158,6 @@
           <w:tcPr>
             <w:tcW w:w="2414" w:type="dxa"/>
             <w:tcBorders>
-              <w:top w:val="single" w:sz="4" w:space="0" w:color="000000"/>
               <w:left w:val="single" w:sz="4" w:space="0" w:color="000000"/>
               <w:bottom w:val="single" w:sz="4" w:space="0" w:color="000000"/>
               <w:right w:val="single" w:sz="4" w:space="0" w:color="000000"/>
@@ -2128,7 +2171,7 @@
               <w:ind w:left="10"/>
               <w:jc w:val="center"/>
               <w:rPr>
-                <w:rFonts w:ascii="Arial" w:hAnsi="Arial"/>
+                <w:rFonts w:ascii="Arial" w:hAnsi="Arial" w:cs="Arial"/>
                 <w:sz w:val="24"/>
                 <w:szCs w:val="24"/>
               </w:rPr>
@@ -2139,7 +2182,6 @@
           <w:tcPr>
             <w:tcW w:w="2012" w:type="dxa"/>
             <w:tcBorders>
-              <w:top w:val="single" w:sz="4" w:space="0" w:color="000000"/>
               <w:left w:val="single" w:sz="4" w:space="0" w:color="000000"/>
               <w:bottom w:val="single" w:sz="4" w:space="0" w:color="000000"/>
               <w:right w:val="single" w:sz="4" w:space="0" w:color="000000"/>
@@ -2151,12 +2193,194 @@
               <w:pStyle w:val="TableParagraph"/>
               <w:spacing w:line="240" w:lineRule="auto"/>
               <w:ind w:left="0"/>
-              <w:rPr>
-                <w:rFonts w:ascii="Arial" w:hAnsi="Arial"/>
-                <w:sz w:val="24"/>
-                <w:szCs w:val="24"/>
-              </w:rPr>
-            </w:pPr>
+              <w:jc w:val="center"/>
+              <w:rPr>
+                <w:rFonts w:ascii="Arial" w:hAnsi="Arial" w:cs="Arial"/>
+                <w:sz w:val="24"/>
+                <w:szCs w:val="24"/>
+              </w:rPr>
+            </w:pPr>
+            <w:r>
+              <w:rPr>
+                <w:rFonts w:ascii="Arial" w:hAnsi="Arial" w:cs="Arial"/>
+                <w:sz w:val="24"/>
+                <w:szCs w:val="24"/>
+              </w:rPr>
+              <w:t>x</w:t>
+            </w:r>
+          </w:p>
+        </w:tc>
+      </w:tr>
+      <w:tr>
+        <w:trPr>
+          <w:trHeight w:val="278"/>
+        </w:trPr>
+        <w:tc>
+          <w:tcPr>
+            <w:tcW w:w="970" w:type="dxa"/>
+            <w:tcBorders>
+              <w:top w:val="single" w:sz="4" w:space="0" w:color="000000"/>
+              <w:left w:val="single" w:sz="4" w:space="0" w:color="000000"/>
+              <w:bottom w:val="single" w:sz="4" w:space="0" w:color="000000"/>
+              <w:right w:val="single" w:sz="4" w:space="0" w:color="000000"/>
+            </w:tcBorders>
+            <w:shd w:val="clear" w:color="auto" w:fill="auto"/>
+          </w:tcPr>
+          <w:p>
+            <w:pPr>
+              <w:pStyle w:val="TableParagraph"/>
+              <w:rPr>
+                <w:rFonts w:ascii="Arial" w:hAnsi="Arial" w:cs="Arial"/>
+                <w:sz w:val="24"/>
+                <w:szCs w:val="24"/>
+              </w:rPr>
+            </w:pPr>
+            <w:r>
+              <w:rPr>
+                <w:rFonts w:ascii="Arial" w:hAnsi="Arial" w:cs="Arial"/>
+                <w:sz w:val="24"/>
+                <w:szCs w:val="24"/>
+              </w:rPr>
+              <w:t xml:space="preserve"> 11/11</w:t>
+            </w:r>
+          </w:p>
+        </w:tc>
+        <w:tc>
+          <w:tcPr>
+            <w:tcW w:w="3894" w:type="dxa"/>
+            <w:tcBorders>
+              <w:top w:val="single" w:sz="4" w:space="0" w:color="000000"/>
+              <w:left w:val="single" w:sz="4" w:space="0" w:color="000000"/>
+              <w:bottom w:val="single" w:sz="4" w:space="0" w:color="000000"/>
+              <w:right w:val="single" w:sz="4" w:space="0" w:color="000000"/>
+            </w:tcBorders>
+            <w:shd w:val="clear" w:color="auto" w:fill="auto"/>
+          </w:tcPr>
+          <w:p>
+            <w:pPr>
+              <w:pStyle w:val="TableParagraph"/>
+              <w:rPr>
+                <w:rFonts w:ascii="Arial" w:hAnsi="Arial" w:cs="Arial"/>
+                <w:sz w:val="24"/>
+                <w:szCs w:val="24"/>
+              </w:rPr>
+            </w:pPr>
+            <w:r>
+              <w:rPr>
+                <w:rFonts w:ascii="Arial" w:hAnsi="Arial" w:cs="Arial"/>
+                <w:sz w:val="24"/>
+                <w:szCs w:val="24"/>
+              </w:rPr>
+              <w:t>Exercício</w:t>
+            </w:r>
+            <w:r>
+              <w:rPr>
+                <w:rFonts w:ascii="Arial" w:hAnsi="Arial" w:cs="Arial"/>
+                <w:spacing w:val="-2"/>
+                <w:sz w:val="24"/>
+                <w:szCs w:val="24"/>
+              </w:rPr>
+              <w:t xml:space="preserve"> </w:t>
+            </w:r>
+            <w:r>
+              <w:rPr>
+                <w:rFonts w:ascii="Arial" w:hAnsi="Arial" w:cs="Arial"/>
+                <w:sz w:val="24"/>
+                <w:szCs w:val="24"/>
+              </w:rPr>
+              <w:t>Prático</w:t>
+            </w:r>
+            <w:r>
+              <w:rPr>
+                <w:rFonts w:ascii="Arial" w:hAnsi="Arial" w:cs="Arial"/>
+                <w:spacing w:val="1"/>
+                <w:sz w:val="24"/>
+                <w:szCs w:val="24"/>
+              </w:rPr>
+              <w:t xml:space="preserve"> </w:t>
+            </w:r>
+            <w:r>
+              <w:rPr>
+                <w:rFonts w:ascii="Arial" w:hAnsi="Arial" w:cs="Arial"/>
+                <w:sz w:val="24"/>
+                <w:szCs w:val="24"/>
+              </w:rPr>
+              <w:t>4</w:t>
+            </w:r>
+            <w:r>
+              <w:rPr>
+                <w:rFonts w:ascii="Arial" w:hAnsi="Arial" w:cs="Arial"/>
+                <w:spacing w:val="-5"/>
+                <w:sz w:val="24"/>
+                <w:szCs w:val="24"/>
+              </w:rPr>
+              <w:t xml:space="preserve"> </w:t>
+            </w:r>
+            <w:r>
+              <w:rPr>
+                <w:rFonts w:ascii="Arial" w:hAnsi="Arial" w:cs="Arial"/>
+                <w:sz w:val="24"/>
+                <w:szCs w:val="24"/>
+              </w:rPr>
+              <w:t>(Mapas)</w:t>
+            </w:r>
+          </w:p>
+        </w:tc>
+        <w:tc>
+          <w:tcPr>
+            <w:tcW w:w="2414" w:type="dxa"/>
+            <w:tcBorders>
+              <w:top w:val="single" w:sz="4" w:space="0" w:color="000000"/>
+              <w:left w:val="single" w:sz="4" w:space="0" w:color="000000"/>
+              <w:bottom w:val="single" w:sz="4" w:space="0" w:color="000000"/>
+              <w:right w:val="single" w:sz="4" w:space="0" w:color="000000"/>
+            </w:tcBorders>
+            <w:shd w:val="clear" w:color="auto" w:fill="auto"/>
+          </w:tcPr>
+          <w:p>
+            <w:pPr>
+              <w:pStyle w:val="TableParagraph"/>
+              <w:ind w:left="10"/>
+              <w:jc w:val="center"/>
+              <w:rPr>
+                <w:rFonts w:ascii="Arial" w:hAnsi="Arial" w:cs="Arial"/>
+                <w:sz w:val="24"/>
+                <w:szCs w:val="24"/>
+              </w:rPr>
+            </w:pPr>
+          </w:p>
+        </w:tc>
+        <w:tc>
+          <w:tcPr>
+            <w:tcW w:w="2012" w:type="dxa"/>
+            <w:tcBorders>
+              <w:top w:val="single" w:sz="4" w:space="0" w:color="000000"/>
+              <w:left w:val="single" w:sz="4" w:space="0" w:color="000000"/>
+              <w:bottom w:val="single" w:sz="4" w:space="0" w:color="000000"/>
+              <w:right w:val="single" w:sz="4" w:space="0" w:color="000000"/>
+            </w:tcBorders>
+            <w:shd w:val="clear" w:color="auto" w:fill="auto"/>
+          </w:tcPr>
+          <w:p>
+            <w:pPr>
+              <w:pStyle w:val="TableParagraph"/>
+              <w:spacing w:line="240" w:lineRule="auto"/>
+              <w:ind w:left="0"/>
+              <w:jc w:val="center"/>
+              <w:rPr>
+                <w:rFonts w:ascii="Arial" w:hAnsi="Arial" w:cs="Arial"/>
+                <w:sz w:val="24"/>
+                <w:szCs w:val="24"/>
+              </w:rPr>
+            </w:pPr>
+            <w:r>
+              <w:rPr>
+                <w:rFonts w:ascii="Arial" w:hAnsi="Arial" w:cs="Arial"/>
+                <w:sz w:val="24"/>
+                <w:szCs w:val="24"/>
+              </w:rPr>
+              <w:t>x</w:t>
+            </w:r>
           </w:p>
         </w:tc>
       </w:tr>
@@ -2166,32 +2390,44 @@
         </w:trPr>
         <w:tc>
           <w:tcPr>
-            <w:tcW w:w="969" w:type="dxa"/>
-            <w:tcBorders>
-              <w:left w:val="single" w:sz="4" w:space="0" w:color="000000"/>
-              <w:bottom w:val="single" w:sz="4" w:space="0" w:color="000000"/>
-              <w:right w:val="single" w:sz="4" w:space="0" w:color="000000"/>
-            </w:tcBorders>
-            <w:shd w:val="clear" w:color="auto" w:fill="auto"/>
-          </w:tcPr>
-          <w:p>
-            <w:pPr>
-              <w:pStyle w:val="TableParagraph"/>
-              <w:spacing w:line="254" w:lineRule="exact"/>
-              <w:ind w:left="0"/>
-              <w:rPr>
-                <w:rFonts w:ascii="Arial" w:hAnsi="Arial"/>
-                <w:sz w:val="24"/>
-                <w:szCs w:val="24"/>
-              </w:rPr>
-            </w:pPr>
-            <w:r>
-              <w:rPr>
-                <w:rFonts w:ascii="Arial" w:hAnsi="Arial"/>
-                <w:sz w:val="24"/>
-                <w:szCs w:val="24"/>
-              </w:rPr>
-              <w:t xml:space="preserve">   10/06</w:t>
+            <w:tcW w:w="970" w:type="dxa"/>
+            <w:tcBorders>
+              <w:top w:val="single" w:sz="4" w:space="0" w:color="000000"/>
+              <w:left w:val="single" w:sz="4" w:space="0" w:color="000000"/>
+              <w:bottom w:val="single" w:sz="4" w:space="0" w:color="000000"/>
+              <w:right w:val="single" w:sz="4" w:space="0" w:color="000000"/>
+            </w:tcBorders>
+            <w:shd w:val="clear" w:color="auto" w:fill="auto"/>
+          </w:tcPr>
+          <w:p>
+            <w:pPr>
+              <w:pStyle w:val="TableParagraph"/>
+              <w:spacing w:line="253" w:lineRule="exact"/>
+              <w:rPr>
+                <w:rFonts w:ascii="Arial" w:hAnsi="Arial" w:cs="Arial"/>
+                <w:b/>
+                <w:sz w:val="24"/>
+                <w:szCs w:val="24"/>
+              </w:rPr>
+            </w:pPr>
+            <w:r>
+              <w:rPr>
+                <w:rFonts w:ascii="Arial" w:hAnsi="Arial" w:cs="Arial"/>
+                <w:b/>
+                <w:i/>
+                <w:sz w:val="24"/>
+                <w:szCs w:val="24"/>
+              </w:rPr>
+              <w:t xml:space="preserve"> </w:t>
+            </w:r>
+            <w:r>
+              <w:rPr>
+                <w:rFonts w:ascii="Arial" w:hAnsi="Arial" w:cs="Arial"/>
+                <w:b/>
+                <w:sz w:val="24"/>
+                <w:szCs w:val="24"/>
+              </w:rPr>
+              <w:t>18/11</w:t>
             </w:r>
           </w:p>
         </w:tc>
@@ -2199,80 +2435,34 @@
           <w:tcPr>
             <w:tcW w:w="3894" w:type="dxa"/>
             <w:tcBorders>
-              <w:left w:val="single" w:sz="4" w:space="0" w:color="000000"/>
-              <w:bottom w:val="single" w:sz="4" w:space="0" w:color="000000"/>
-              <w:right w:val="single" w:sz="4" w:space="0" w:color="000000"/>
-            </w:tcBorders>
-            <w:shd w:val="clear" w:color="auto" w:fill="auto"/>
-          </w:tcPr>
-          <w:p>
-            <w:pPr>
-              <w:pStyle w:val="TableParagraph"/>
-              <w:spacing w:line="254" w:lineRule="exact"/>
-              <w:rPr>
-                <w:rFonts w:ascii="Arial" w:hAnsi="Arial"/>
-                <w:sz w:val="24"/>
-                <w:szCs w:val="24"/>
-              </w:rPr>
-            </w:pPr>
-            <w:r>
-              <w:rPr>
-                <w:rFonts w:ascii="Arial" w:hAnsi="Arial"/>
-                <w:sz w:val="24"/>
-                <w:szCs w:val="24"/>
-              </w:rPr>
-              <w:t>Exercício</w:t>
-            </w:r>
-            <w:r>
-              <w:rPr>
-                <w:rFonts w:ascii="Arial" w:hAnsi="Arial"/>
-                <w:spacing w:val="-1"/>
-                <w:sz w:val="24"/>
-                <w:szCs w:val="24"/>
-              </w:rPr>
-              <w:t xml:space="preserve"> </w:t>
-            </w:r>
-            <w:r>
-              <w:rPr>
-                <w:rFonts w:ascii="Arial" w:hAnsi="Arial"/>
-                <w:sz w:val="24"/>
-                <w:szCs w:val="24"/>
-              </w:rPr>
-              <w:t>Prático</w:t>
-            </w:r>
-            <w:r>
-              <w:rPr>
-                <w:rFonts w:ascii="Arial" w:hAnsi="Arial"/>
-                <w:spacing w:val="-2"/>
-                <w:sz w:val="24"/>
-                <w:szCs w:val="24"/>
-              </w:rPr>
-              <w:t xml:space="preserve"> </w:t>
-            </w:r>
-            <w:r>
-              <w:rPr>
-                <w:rFonts w:ascii="Arial" w:hAnsi="Arial"/>
-                <w:sz w:val="24"/>
-                <w:szCs w:val="24"/>
-              </w:rPr>
-              <w:t>3</w:t>
-            </w:r>
-            <w:r>
-              <w:rPr>
-                <w:rFonts w:ascii="Arial" w:hAnsi="Arial"/>
-                <w:spacing w:val="-4"/>
-                <w:sz w:val="24"/>
-                <w:szCs w:val="24"/>
-              </w:rPr>
-              <w:t xml:space="preserve"> </w:t>
-            </w:r>
-            <w:r>
-              <w:rPr>
-                <w:rFonts w:ascii="Arial" w:hAnsi="Arial"/>
-                <w:sz w:val="24"/>
-                <w:szCs w:val="24"/>
-              </w:rPr>
-              <w:t>(Coleções)</w:t>
+              <w:top w:val="single" w:sz="4" w:space="0" w:color="000000"/>
+              <w:left w:val="single" w:sz="4" w:space="0" w:color="000000"/>
+              <w:bottom w:val="single" w:sz="4" w:space="0" w:color="000000"/>
+              <w:right w:val="single" w:sz="4" w:space="0" w:color="000000"/>
+            </w:tcBorders>
+            <w:shd w:val="clear" w:color="auto" w:fill="auto"/>
+          </w:tcPr>
+          <w:p>
+            <w:pPr>
+              <w:pStyle w:val="TableParagraph"/>
+              <w:spacing w:line="253" w:lineRule="exact"/>
+              <w:rPr>
+                <w:rFonts w:ascii="Arial" w:hAnsi="Arial" w:cs="Arial"/>
+                <w:b/>
+                <w:i/>
+                <w:sz w:val="24"/>
+                <w:szCs w:val="24"/>
+              </w:rPr>
+            </w:pPr>
+            <w:r>
+              <w:rPr>
+                <w:rFonts w:ascii="Arial" w:hAnsi="Arial" w:cs="Arial"/>
+                <w:b/>
+                <w:i/>
+                <w:sz w:val="24"/>
+                <w:szCs w:val="24"/>
+              </w:rPr>
+              <w:t>Plantão de Dúvidas Online</w:t>
             </w:r>
           </w:p>
         </w:tc>
@@ -2280,27 +2470,28 @@
           <w:tcPr>
             <w:tcW w:w="2414" w:type="dxa"/>
             <w:tcBorders>
-              <w:left w:val="single" w:sz="4" w:space="0" w:color="000000"/>
-              <w:bottom w:val="single" w:sz="4" w:space="0" w:color="000000"/>
-              <w:right w:val="single" w:sz="4" w:space="0" w:color="000000"/>
-            </w:tcBorders>
-            <w:shd w:val="clear" w:color="auto" w:fill="auto"/>
-          </w:tcPr>
-          <w:p>
-            <w:pPr>
-              <w:pStyle w:val="TableParagraph"/>
-              <w:spacing w:line="254" w:lineRule="exact"/>
+              <w:top w:val="single" w:sz="4" w:space="0" w:color="000000"/>
+              <w:left w:val="single" w:sz="4" w:space="0" w:color="000000"/>
+              <w:bottom w:val="single" w:sz="4" w:space="0" w:color="000000"/>
+              <w:right w:val="single" w:sz="4" w:space="0" w:color="000000"/>
+            </w:tcBorders>
+            <w:shd w:val="clear" w:color="auto" w:fill="auto"/>
+          </w:tcPr>
+          <w:p>
+            <w:pPr>
+              <w:pStyle w:val="TableParagraph"/>
+              <w:spacing w:line="253" w:lineRule="exact"/>
               <w:ind w:left="10"/>
               <w:jc w:val="center"/>
               <w:rPr>
-                <w:rFonts w:ascii="Arial" w:hAnsi="Arial"/>
-                <w:sz w:val="24"/>
-                <w:szCs w:val="24"/>
-              </w:rPr>
-            </w:pPr>
-            <w:r>
-              <w:rPr>
-                <w:rFonts w:ascii="Arial" w:hAnsi="Arial"/>
+                <w:rFonts w:ascii="Arial" w:hAnsi="Arial" w:cs="Arial"/>
+                <w:sz w:val="24"/>
+                <w:szCs w:val="24"/>
+              </w:rPr>
+            </w:pPr>
+            <w:r>
+              <w:rPr>
+                <w:rFonts w:ascii="Arial" w:hAnsi="Arial" w:cs="Arial"/>
                 <w:sz w:val="24"/>
                 <w:szCs w:val="24"/>
               </w:rPr>
@@ -2312,6 +2503,7 @@
           <w:tcPr>
             <w:tcW w:w="2012" w:type="dxa"/>
             <w:tcBorders>
+              <w:top w:val="single" w:sz="4" w:space="0" w:color="000000"/>
               <w:left w:val="single" w:sz="4" w:space="0" w:color="000000"/>
               <w:bottom w:val="single" w:sz="4" w:space="0" w:color="000000"/>
               <w:right w:val="single" w:sz="4" w:space="0" w:color="000000"/>
@@ -2323,8 +2515,9 @@
               <w:pStyle w:val="TableParagraph"/>
               <w:spacing w:line="240" w:lineRule="auto"/>
               <w:ind w:left="0"/>
-              <w:rPr>
-                <w:rFonts w:ascii="Arial" w:hAnsi="Arial"/>
+              <w:jc w:val="center"/>
+              <w:rPr>
+                <w:rFonts w:ascii="Arial" w:hAnsi="Arial" w:cs="Arial"/>
                 <w:sz w:val="24"/>
                 <w:szCs w:val="24"/>
               </w:rPr>
@@ -2338,31 +2531,32 @@
         </w:trPr>
         <w:tc>
           <w:tcPr>
-            <w:tcW w:w="969" w:type="dxa"/>
-            <w:tcBorders>
-              <w:top w:val="single" w:sz="4" w:space="0" w:color="000000"/>
-              <w:left w:val="single" w:sz="4" w:space="0" w:color="000000"/>
-              <w:bottom w:val="single" w:sz="4" w:space="0" w:color="000000"/>
-              <w:right w:val="single" w:sz="4" w:space="0" w:color="000000"/>
-            </w:tcBorders>
-            <w:shd w:val="clear" w:color="auto" w:fill="auto"/>
-          </w:tcPr>
-          <w:p>
-            <w:pPr>
-              <w:pStyle w:val="TableParagraph"/>
-              <w:rPr>
-                <w:rFonts w:ascii="Arial" w:hAnsi="Arial"/>
-                <w:sz w:val="24"/>
-                <w:szCs w:val="24"/>
-              </w:rPr>
-            </w:pPr>
-            <w:r>
-              <w:rPr>
-                <w:rFonts w:ascii="Arial" w:hAnsi="Arial"/>
-                <w:sz w:val="24"/>
-                <w:szCs w:val="24"/>
-              </w:rPr>
-              <w:t xml:space="preserve"> 17/06</w:t>
+            <w:tcW w:w="970" w:type="dxa"/>
+            <w:tcBorders>
+              <w:top w:val="single" w:sz="4" w:space="0" w:color="000000"/>
+              <w:left w:val="single" w:sz="4" w:space="0" w:color="000000"/>
+              <w:bottom w:val="single" w:sz="4" w:space="0" w:color="000000"/>
+              <w:right w:val="single" w:sz="4" w:space="0" w:color="000000"/>
+            </w:tcBorders>
+            <w:shd w:val="clear" w:color="auto" w:fill="auto"/>
+          </w:tcPr>
+          <w:p>
+            <w:pPr>
+              <w:pStyle w:val="TableParagraph"/>
+              <w:rPr>
+                <w:rFonts w:ascii="Arial" w:hAnsi="Arial" w:cs="Arial"/>
+                <w:sz w:val="24"/>
+                <w:szCs w:val="24"/>
+              </w:rPr>
+            </w:pPr>
+            <w:r>
+              <w:rPr>
+                <w:rFonts w:ascii="Arial" w:hAnsi="Arial" w:cs="Arial"/>
+                <w:b/>
+                <w:sz w:val="24"/>
+                <w:szCs w:val="24"/>
+              </w:rPr>
+              <w:t xml:space="preserve"> 25/11</w:t>
             </w:r>
           </w:p>
         </w:tc>
@@ -2381,38 +2575,54 @@
             <w:pPr>
               <w:pStyle w:val="TableParagraph"/>
               <w:rPr>
-                <w:sz w:val="24"/>
-              </w:rPr>
-            </w:pPr>
-            <w:r>
-              <w:rPr>
-                <w:rFonts w:ascii="Arial" w:hAnsi="Arial"/>
-                <w:sz w:val="24"/>
-                <w:szCs w:val="24"/>
-              </w:rPr>
-              <w:t>Exercício</w:t>
-            </w:r>
-            <w:r>
-              <w:rPr>
-                <w:rFonts w:ascii="Arial" w:hAnsi="Arial"/>
+                <w:rFonts w:ascii="Arial" w:hAnsi="Arial" w:cs="Arial"/>
+                <w:sz w:val="24"/>
+                <w:szCs w:val="24"/>
+              </w:rPr>
+            </w:pPr>
+            <w:r>
+              <w:rPr>
+                <w:rFonts w:ascii="Arial" w:hAnsi="Arial" w:cs="Arial"/>
+                <w:b/>
                 <w:spacing w:val="-2"/>
                 <w:sz w:val="24"/>
                 <w:szCs w:val="24"/>
               </w:rPr>
+              <w:t xml:space="preserve">Apresentação </w:t>
+            </w:r>
+            <w:r>
+              <w:rPr>
+                <w:rFonts w:ascii="Arial" w:hAnsi="Arial" w:cs="Arial"/>
+                <w:b/>
+                <w:sz w:val="24"/>
+                <w:szCs w:val="24"/>
+              </w:rPr>
+              <w:t>do</w:t>
+            </w:r>
+            <w:r>
+              <w:rPr>
+                <w:rFonts w:ascii="Arial" w:hAnsi="Arial" w:cs="Arial"/>
+                <w:b/>
+                <w:spacing w:val="-5"/>
+                <w:sz w:val="24"/>
+                <w:szCs w:val="24"/>
+              </w:rPr>
               <w:t xml:space="preserve"> </w:t>
             </w:r>
             <w:r>
               <w:rPr>
-                <w:rFonts w:ascii="Arial" w:hAnsi="Arial"/>
-                <w:sz w:val="24"/>
-                <w:szCs w:val="24"/>
-              </w:rPr>
-              <w:t>Prático</w:t>
-            </w:r>
-            <w:r>
-              <w:rPr>
-                <w:rFonts w:ascii="Arial" w:hAnsi="Arial"/>
-                <w:spacing w:val="1"/>
+                <w:rFonts w:ascii="Arial" w:hAnsi="Arial" w:cs="Arial"/>
+                <w:b/>
+                <w:sz w:val="24"/>
+                <w:szCs w:val="24"/>
+              </w:rPr>
+              <w:t>Trabalho</w:t>
+            </w:r>
+            <w:r>
+              <w:rPr>
+                <w:rFonts w:ascii="Arial" w:hAnsi="Arial" w:cs="Arial"/>
+                <w:b/>
+                <w:spacing w:val="-1"/>
                 <w:sz w:val="24"/>
                 <w:szCs w:val="24"/>
               </w:rPr>
@@ -2420,64 +2630,18 @@
             </w:r>
             <w:r>
               <w:rPr>
-                <w:rFonts w:ascii="Arial" w:hAnsi="Arial"/>
-                <w:sz w:val="24"/>
-                <w:szCs w:val="24"/>
-              </w:rPr>
-              <w:t>4</w:t>
-            </w:r>
-            <w:r>
-              <w:rPr>
-                <w:rFonts w:ascii="Arial" w:hAnsi="Arial"/>
-                <w:spacing w:val="-5"/>
-                <w:sz w:val="24"/>
-                <w:szCs w:val="24"/>
-              </w:rPr>
-              <w:t xml:space="preserve"> </w:t>
-            </w:r>
-            <w:r>
-              <w:rPr>
-                <w:rFonts w:ascii="Arial" w:hAnsi="Arial"/>
-                <w:sz w:val="24"/>
-                <w:szCs w:val="24"/>
-              </w:rPr>
-              <w:t>(Mapas)</w:t>
+                <w:rFonts w:ascii="Arial" w:hAnsi="Arial" w:cs="Arial"/>
+                <w:b/>
+                <w:sz w:val="24"/>
+                <w:szCs w:val="24"/>
+              </w:rPr>
+              <w:t>1</w:t>
             </w:r>
           </w:p>
         </w:tc>
         <w:tc>
           <w:tcPr>
             <w:tcW w:w="2414" w:type="dxa"/>
-            <w:tcBorders>
-              <w:top w:val="single" w:sz="4" w:space="0" w:color="000000"/>
-              <w:left w:val="single" w:sz="4" w:space="0" w:color="000000"/>
-              <w:bottom w:val="single" w:sz="4" w:space="0" w:color="000000"/>
-              <w:right w:val="single" w:sz="4" w:space="0" w:color="000000"/>
-            </w:tcBorders>
-            <w:shd w:val="clear" w:color="auto" w:fill="auto"/>
-          </w:tcPr>
-          <w:p>
-            <w:pPr>
-              <w:pStyle w:val="TableParagraph"/>
-              <w:ind w:left="10"/>
-              <w:jc w:val="center"/>
-              <w:rPr>
-                <w:sz w:val="24"/>
-              </w:rPr>
-            </w:pPr>
-            <w:r>
-              <w:rPr>
-                <w:rFonts w:ascii="Arial" w:hAnsi="Arial"/>
-                <w:sz w:val="24"/>
-                <w:szCs w:val="24"/>
-              </w:rPr>
-              <w:t>x</w:t>
-            </w:r>
-          </w:p>
-        </w:tc>
-        <w:tc>
-          <w:tcPr>
-            <w:tcW w:w="2012" w:type="dxa"/>
             <w:tcBorders>
               <w:top w:val="single" w:sz="4" w:space="0" w:color="000000"/>
               <w:left w:val="single" w:sz="4" w:space="0" w:color="000000"/>
@@ -2492,7 +2656,39 @@
               <w:spacing w:line="240" w:lineRule="auto"/>
               <w:ind w:left="0"/>
               <w:rPr>
-                <w:rFonts w:ascii="Arial" w:hAnsi="Arial"/>
+                <w:rFonts w:ascii="Arial" w:hAnsi="Arial" w:cs="Arial"/>
+                <w:sz w:val="24"/>
+                <w:szCs w:val="24"/>
+              </w:rPr>
+            </w:pPr>
+            <w:r>
+              <w:rPr>
+                <w:rFonts w:ascii="Arial" w:hAnsi="Arial" w:cs="Arial"/>
+                <w:sz w:val="24"/>
+                <w:szCs w:val="24"/>
+              </w:rPr>
+              <w:t xml:space="preserve">                 x</w:t>
+            </w:r>
+          </w:p>
+        </w:tc>
+        <w:tc>
+          <w:tcPr>
+            <w:tcW w:w="2012" w:type="dxa"/>
+            <w:tcBorders>
+              <w:top w:val="single" w:sz="4" w:space="0" w:color="000000"/>
+              <w:left w:val="single" w:sz="4" w:space="0" w:color="000000"/>
+              <w:bottom w:val="single" w:sz="4" w:space="0" w:color="000000"/>
+              <w:right w:val="single" w:sz="4" w:space="0" w:color="000000"/>
+            </w:tcBorders>
+            <w:shd w:val="clear" w:color="auto" w:fill="auto"/>
+          </w:tcPr>
+          <w:p>
+            <w:pPr>
+              <w:pStyle w:val="TableParagraph"/>
+              <w:ind w:left="12"/>
+              <w:jc w:val="center"/>
+              <w:rPr>
+                <w:rFonts w:ascii="Arial" w:hAnsi="Arial" w:cs="Arial"/>
                 <w:sz w:val="24"/>
                 <w:szCs w:val="24"/>
               </w:rPr>
@@ -2506,7 +2702,7 @@
         </w:trPr>
         <w:tc>
           <w:tcPr>
-            <w:tcW w:w="969" w:type="dxa"/>
+            <w:tcW w:w="970" w:type="dxa"/>
             <w:tcBorders>
               <w:top w:val="single" w:sz="4" w:space="0" w:color="000000"/>
               <w:left w:val="single" w:sz="4" w:space="0" w:color="000000"/>
@@ -2520,18 +2716,27 @@
               <w:pStyle w:val="TableParagraph"/>
               <w:spacing w:line="253" w:lineRule="exact"/>
               <w:rPr>
-                <w:rFonts w:ascii="Arial" w:hAnsi="Arial"/>
-                <w:sz w:val="24"/>
-                <w:szCs w:val="24"/>
-              </w:rPr>
-            </w:pPr>
-            <w:r>
-              <w:rPr>
-                <w:rFonts w:ascii="Arial" w:hAnsi="Arial"/>
-                <w:sz w:val="24"/>
-                <w:szCs w:val="24"/>
-              </w:rPr>
-              <w:t xml:space="preserve"> 24/06</w:t>
+                <w:rFonts w:ascii="Arial" w:hAnsi="Arial" w:cs="Arial"/>
+                <w:sz w:val="24"/>
+                <w:szCs w:val="24"/>
+              </w:rPr>
+            </w:pPr>
+            <w:r>
+              <w:rPr>
+                <w:rFonts w:ascii="Arial" w:hAnsi="Arial" w:cs="Arial"/>
+                <w:b/>
+                <w:sz w:val="24"/>
+                <w:szCs w:val="24"/>
+              </w:rPr>
+              <w:t xml:space="preserve"> </w:t>
+            </w:r>
+            <w:r>
+              <w:rPr>
+                <w:rFonts w:ascii="Arial" w:hAnsi="Arial" w:cs="Arial"/>
+                <w:sz w:val="24"/>
+                <w:szCs w:val="24"/>
+              </w:rPr>
+              <w:t>02/12</w:t>
             </w:r>
           </w:p>
         </w:tc>
@@ -2551,12 +2756,14 @@
               <w:pStyle w:val="TableParagraph"/>
               <w:spacing w:line="253" w:lineRule="exact"/>
               <w:rPr>
-                <w:sz w:val="24"/>
-              </w:rPr>
-            </w:pPr>
-            <w:r>
-              <w:rPr>
-                <w:rFonts w:ascii="Arial" w:hAnsi="Arial"/>
+                <w:rFonts w:ascii="Arial" w:hAnsi="Arial" w:cs="Arial"/>
+                <w:sz w:val="24"/>
+                <w:szCs w:val="24"/>
+              </w:rPr>
+            </w:pPr>
+            <w:r>
+              <w:rPr>
+                <w:rFonts w:ascii="Arial" w:hAnsi="Arial" w:cs="Arial"/>
                 <w:sz w:val="24"/>
                 <w:szCs w:val="24"/>
               </w:rPr>
@@ -2564,7 +2771,7 @@
             </w:r>
             <w:r>
               <w:rPr>
-                <w:rFonts w:ascii="Arial" w:hAnsi="Arial"/>
+                <w:rFonts w:ascii="Arial" w:hAnsi="Arial" w:cs="Arial"/>
                 <w:spacing w:val="-2"/>
                 <w:sz w:val="24"/>
                 <w:szCs w:val="24"/>
@@ -2573,7 +2780,7 @@
             </w:r>
             <w:r>
               <w:rPr>
-                <w:rFonts w:ascii="Arial" w:hAnsi="Arial"/>
+                <w:rFonts w:ascii="Arial" w:hAnsi="Arial" w:cs="Arial"/>
                 <w:sz w:val="24"/>
                 <w:szCs w:val="24"/>
               </w:rPr>
@@ -2581,7 +2788,7 @@
             </w:r>
             <w:r>
               <w:rPr>
-                <w:rFonts w:ascii="Arial" w:hAnsi="Arial"/>
+                <w:rFonts w:ascii="Arial" w:hAnsi="Arial" w:cs="Arial"/>
                 <w:spacing w:val="1"/>
                 <w:sz w:val="24"/>
                 <w:szCs w:val="24"/>
@@ -2590,7 +2797,7 @@
             </w:r>
             <w:r>
               <w:rPr>
-                <w:rFonts w:ascii="Arial" w:hAnsi="Arial"/>
+                <w:rFonts w:ascii="Arial" w:hAnsi="Arial" w:cs="Arial"/>
                 <w:sz w:val="24"/>
                 <w:szCs w:val="24"/>
               </w:rPr>
@@ -2598,7 +2805,7 @@
             </w:r>
             <w:r>
               <w:rPr>
-                <w:rFonts w:ascii="Arial" w:hAnsi="Arial"/>
+                <w:rFonts w:ascii="Arial" w:hAnsi="Arial" w:cs="Arial"/>
                 <w:spacing w:val="-5"/>
                 <w:sz w:val="24"/>
                 <w:szCs w:val="24"/>
@@ -2607,7 +2814,7 @@
             </w:r>
             <w:r>
               <w:rPr>
-                <w:rFonts w:ascii="Arial" w:hAnsi="Arial"/>
+                <w:rFonts w:ascii="Arial" w:hAnsi="Arial" w:cs="Arial"/>
                 <w:sz w:val="24"/>
                 <w:szCs w:val="24"/>
               </w:rPr>
@@ -2633,17 +2840,11 @@
               <w:ind w:left="10"/>
               <w:jc w:val="center"/>
               <w:rPr>
-                <w:sz w:val="24"/>
-              </w:rPr>
-            </w:pPr>
-            <w:r>
-              <w:rPr>
-                <w:rFonts w:ascii="Arial" w:hAnsi="Arial"/>
-                <w:sz w:val="24"/>
-                <w:szCs w:val="24"/>
-              </w:rPr>
-              <w:t>x</w:t>
-            </w:r>
+                <w:rFonts w:ascii="Arial" w:hAnsi="Arial" w:cs="Arial"/>
+                <w:sz w:val="24"/>
+                <w:szCs w:val="24"/>
+              </w:rPr>
+            </w:pPr>
           </w:p>
         </w:tc>
         <w:tc>
@@ -2662,12 +2863,21 @@
               <w:pStyle w:val="TableParagraph"/>
               <w:spacing w:line="240" w:lineRule="auto"/>
               <w:ind w:left="0"/>
-              <w:rPr>
-                <w:rFonts w:ascii="Arial" w:hAnsi="Arial"/>
-                <w:sz w:val="24"/>
-                <w:szCs w:val="24"/>
-              </w:rPr>
-            </w:pPr>
+              <w:jc w:val="center"/>
+              <w:rPr>
+                <w:rFonts w:ascii="Arial" w:hAnsi="Arial" w:cs="Arial"/>
+                <w:sz w:val="24"/>
+                <w:szCs w:val="24"/>
+              </w:rPr>
+            </w:pPr>
+            <w:r>
+              <w:rPr>
+                <w:rFonts w:ascii="Arial" w:hAnsi="Arial" w:cs="Arial"/>
+                <w:sz w:val="24"/>
+                <w:szCs w:val="24"/>
+              </w:rPr>
+              <w:t>x</w:t>
+            </w:r>
           </w:p>
         </w:tc>
       </w:tr>
@@ -2677,32 +2887,40 @@
         </w:trPr>
         <w:tc>
           <w:tcPr>
-            <w:tcW w:w="969" w:type="dxa"/>
-            <w:tcBorders>
-              <w:top w:val="single" w:sz="4" w:space="0" w:color="000000"/>
-              <w:left w:val="single" w:sz="4" w:space="0" w:color="000000"/>
-              <w:bottom w:val="single" w:sz="4" w:space="0" w:color="000000"/>
-              <w:right w:val="single" w:sz="4" w:space="0" w:color="000000"/>
-            </w:tcBorders>
-            <w:shd w:val="clear" w:color="auto" w:fill="auto"/>
-          </w:tcPr>
-          <w:p>
-            <w:pPr>
-              <w:pStyle w:val="TableParagraph"/>
-              <w:rPr>
-                <w:rFonts w:ascii="Arial" w:hAnsi="Arial"/>
-                <w:sz w:val="24"/>
-                <w:szCs w:val="24"/>
-              </w:rPr>
-            </w:pPr>
-            <w:r>
-              <w:rPr>
-                <w:rFonts w:ascii="Arial" w:hAnsi="Arial"/>
+            <w:tcW w:w="970" w:type="dxa"/>
+            <w:tcBorders>
+              <w:top w:val="single" w:sz="4" w:space="0" w:color="000000"/>
+              <w:left w:val="single" w:sz="4" w:space="0" w:color="000000"/>
+              <w:bottom w:val="single" w:sz="4" w:space="0" w:color="000000"/>
+              <w:right w:val="single" w:sz="4" w:space="0" w:color="000000"/>
+            </w:tcBorders>
+            <w:shd w:val="clear" w:color="auto" w:fill="auto"/>
+          </w:tcPr>
+          <w:p>
+            <w:pPr>
+              <w:pStyle w:val="TableParagraph"/>
+              <w:rPr>
+                <w:rFonts w:ascii="Arial" w:hAnsi="Arial" w:cs="Arial"/>
+                <w:sz w:val="24"/>
+                <w:szCs w:val="24"/>
+              </w:rPr>
+            </w:pPr>
+            <w:r>
+              <w:rPr>
+                <w:rFonts w:ascii="Arial" w:hAnsi="Arial" w:cs="Arial"/>
                 <w:b/>
                 <w:sz w:val="24"/>
                 <w:szCs w:val="24"/>
               </w:rPr>
-              <w:t xml:space="preserve"> 01/07</w:t>
+              <w:t xml:space="preserve"> </w:t>
+            </w:r>
+            <w:r>
+              <w:rPr>
+                <w:rFonts w:ascii="Arial" w:hAnsi="Arial" w:cs="Arial"/>
+                <w:sz w:val="24"/>
+                <w:szCs w:val="24"/>
+              </w:rPr>
+              <w:t>09/12</w:t>
             </w:r>
           </w:p>
         </w:tc>
@@ -2721,54 +2939,40 @@
             <w:pPr>
               <w:pStyle w:val="TableParagraph"/>
               <w:rPr>
-                <w:rFonts w:ascii="Arial" w:hAnsi="Arial"/>
-                <w:sz w:val="24"/>
-                <w:szCs w:val="24"/>
-              </w:rPr>
-            </w:pPr>
-            <w:r>
-              <w:rPr>
-                <w:rFonts w:ascii="Arial" w:hAnsi="Arial"/>
-                <w:b/>
+                <w:rFonts w:ascii="Arial" w:hAnsi="Arial" w:cs="Arial"/>
+                <w:sz w:val="24"/>
+                <w:szCs w:val="24"/>
+              </w:rPr>
+            </w:pPr>
+            <w:r>
+              <w:rPr>
+                <w:rFonts w:ascii="Arial" w:hAnsi="Arial" w:cs="Arial"/>
+                <w:sz w:val="24"/>
+                <w:szCs w:val="24"/>
+              </w:rPr>
+              <w:t>Exercício</w:t>
+            </w:r>
+            <w:r>
+              <w:rPr>
+                <w:rFonts w:ascii="Arial" w:hAnsi="Arial" w:cs="Arial"/>
                 <w:spacing w:val="-2"/>
                 <w:sz w:val="24"/>
                 <w:szCs w:val="24"/>
               </w:rPr>
-              <w:t xml:space="preserve">Apresentação </w:t>
-            </w:r>
-            <w:r>
-              <w:rPr>
-                <w:rFonts w:ascii="Arial" w:hAnsi="Arial"/>
-                <w:b/>
-                <w:sz w:val="24"/>
-                <w:szCs w:val="24"/>
-              </w:rPr>
-              <w:t>do</w:t>
-            </w:r>
-            <w:r>
-              <w:rPr>
-                <w:rFonts w:ascii="Arial" w:hAnsi="Arial"/>
-                <w:b/>
-                <w:spacing w:val="-5"/>
-                <w:sz w:val="24"/>
-                <w:szCs w:val="24"/>
-              </w:rPr>
               <w:t xml:space="preserve"> </w:t>
             </w:r>
             <w:r>
               <w:rPr>
-                <w:rFonts w:ascii="Arial" w:hAnsi="Arial"/>
-                <w:b/>
-                <w:sz w:val="24"/>
-                <w:szCs w:val="24"/>
-              </w:rPr>
-              <w:t>Trabalho</w:t>
-            </w:r>
-            <w:r>
-              <w:rPr>
-                <w:rFonts w:ascii="Arial" w:hAnsi="Arial"/>
-                <w:b/>
-                <w:spacing w:val="-1"/>
+                <w:rFonts w:ascii="Arial" w:hAnsi="Arial" w:cs="Arial"/>
+                <w:sz w:val="24"/>
+                <w:szCs w:val="24"/>
+              </w:rPr>
+              <w:t>Prático</w:t>
+            </w:r>
+            <w:r>
+              <w:rPr>
+                <w:rFonts w:ascii="Arial" w:hAnsi="Arial" w:cs="Arial"/>
+                <w:spacing w:val="1"/>
                 <w:sz w:val="24"/>
                 <w:szCs w:val="24"/>
               </w:rPr>
@@ -2776,18 +2980,58 @@
             </w:r>
             <w:r>
               <w:rPr>
-                <w:rFonts w:ascii="Arial" w:hAnsi="Arial"/>
-                <w:b/>
-                <w:sz w:val="24"/>
-                <w:szCs w:val="24"/>
-              </w:rPr>
-              <w:t>1</w:t>
+                <w:rFonts w:ascii="Arial" w:hAnsi="Arial" w:cs="Arial"/>
+                <w:sz w:val="24"/>
+                <w:szCs w:val="24"/>
+              </w:rPr>
+              <w:t>6</w:t>
+            </w:r>
+            <w:r>
+              <w:rPr>
+                <w:rFonts w:ascii="Arial" w:hAnsi="Arial" w:cs="Arial"/>
+                <w:spacing w:val="-4"/>
+                <w:sz w:val="24"/>
+                <w:szCs w:val="24"/>
+              </w:rPr>
+              <w:t xml:space="preserve"> </w:t>
+            </w:r>
+            <w:r>
+              <w:rPr>
+                <w:rFonts w:ascii="Arial" w:hAnsi="Arial" w:cs="Arial"/>
+                <w:sz w:val="24"/>
+                <w:szCs w:val="24"/>
+              </w:rPr>
+              <w:t>(Herança)</w:t>
             </w:r>
           </w:p>
         </w:tc>
         <w:tc>
           <w:tcPr>
             <w:tcW w:w="2414" w:type="dxa"/>
+            <w:tcBorders>
+              <w:top w:val="single" w:sz="4" w:space="0" w:color="000000"/>
+              <w:left w:val="single" w:sz="4" w:space="0" w:color="000000"/>
+              <w:bottom w:val="single" w:sz="4" w:space="0" w:color="000000"/>
+              <w:right w:val="single" w:sz="4" w:space="0" w:color="000000"/>
+            </w:tcBorders>
+            <w:shd w:val="clear" w:color="auto" w:fill="auto"/>
+          </w:tcPr>
+          <w:p>
+            <w:pPr>
+              <w:pStyle w:val="TableParagraph"/>
+              <w:ind w:left="10"/>
+              <w:jc w:val="center"/>
+              <w:rPr>
+                <w:rFonts w:ascii="Arial" w:hAnsi="Arial" w:cs="Arial"/>
+                <w:sz w:val="24"/>
+                <w:szCs w:val="24"/>
+              </w:rPr>
+            </w:pPr>
+          </w:p>
+        </w:tc>
+        <w:tc>
+          <w:tcPr>
+            <w:tcW w:w="2012" w:type="dxa"/>
             <w:tcBorders>
               <w:top w:val="single" w:sz="4" w:space="0" w:color="000000"/>
               <w:left w:val="single" w:sz="4" w:space="0" w:color="000000"/>
@@ -2801,20 +3045,170 @@
               <w:pStyle w:val="TableParagraph"/>
               <w:spacing w:line="240" w:lineRule="auto"/>
               <w:ind w:left="0"/>
-              <w:rPr>
-                <w:rFonts w:ascii="Arial" w:hAnsi="Arial"/>
-                <w:sz w:val="24"/>
-                <w:szCs w:val="24"/>
-              </w:rPr>
-            </w:pPr>
-            <w:r>
-              <w:rPr>
-                <w:rFonts w:ascii="Arial" w:hAnsi="Arial"/>
-                <w:sz w:val="24"/>
-                <w:szCs w:val="24"/>
-              </w:rPr>
-              <w:t xml:space="preserve">                 x</w:t>
-            </w:r>
+              <w:jc w:val="center"/>
+              <w:rPr>
+                <w:rFonts w:ascii="Arial" w:hAnsi="Arial" w:cs="Arial"/>
+                <w:sz w:val="24"/>
+                <w:szCs w:val="24"/>
+              </w:rPr>
+            </w:pPr>
+            <w:r>
+              <w:rPr>
+                <w:rFonts w:ascii="Arial" w:hAnsi="Arial" w:cs="Arial"/>
+                <w:sz w:val="24"/>
+                <w:szCs w:val="24"/>
+              </w:rPr>
+              <w:t>x</w:t>
+            </w:r>
+          </w:p>
+        </w:tc>
+      </w:tr>
+      <w:tr>
+        <w:trPr>
+          <w:trHeight w:val="278"/>
+        </w:trPr>
+        <w:tc>
+          <w:tcPr>
+            <w:tcW w:w="970" w:type="dxa"/>
+            <w:tcBorders>
+              <w:top w:val="single" w:sz="4" w:space="0" w:color="000000"/>
+              <w:left w:val="single" w:sz="4" w:space="0" w:color="000000"/>
+              <w:bottom w:val="single" w:sz="4" w:space="0" w:color="000000"/>
+              <w:right w:val="single" w:sz="4" w:space="0" w:color="000000"/>
+            </w:tcBorders>
+            <w:shd w:val="clear" w:color="auto" w:fill="auto"/>
+          </w:tcPr>
+          <w:p>
+            <w:pPr>
+              <w:pStyle w:val="TableParagraph"/>
+              <w:rPr>
+                <w:rFonts w:ascii="Arial" w:hAnsi="Arial" w:cs="Arial"/>
+                <w:sz w:val="24"/>
+                <w:szCs w:val="24"/>
+              </w:rPr>
+            </w:pPr>
+            <w:r>
+              <w:rPr>
+                <w:rFonts w:ascii="Arial" w:hAnsi="Arial" w:cs="Arial"/>
+                <w:b/>
+                <w:sz w:val="24"/>
+                <w:szCs w:val="24"/>
+              </w:rPr>
+              <w:t xml:space="preserve"> </w:t>
+            </w:r>
+            <w:r>
+              <w:rPr>
+                <w:rFonts w:ascii="Arial" w:hAnsi="Arial" w:cs="Arial"/>
+                <w:sz w:val="24"/>
+                <w:szCs w:val="24"/>
+              </w:rPr>
+              <w:t>16/12</w:t>
+            </w:r>
+          </w:p>
+        </w:tc>
+        <w:tc>
+          <w:tcPr>
+            <w:tcW w:w="3894" w:type="dxa"/>
+            <w:tcBorders>
+              <w:top w:val="single" w:sz="4" w:space="0" w:color="000000"/>
+              <w:left w:val="single" w:sz="4" w:space="0" w:color="000000"/>
+              <w:bottom w:val="single" w:sz="4" w:space="0" w:color="000000"/>
+              <w:right w:val="single" w:sz="4" w:space="0" w:color="000000"/>
+            </w:tcBorders>
+            <w:shd w:val="clear" w:color="auto" w:fill="auto"/>
+          </w:tcPr>
+          <w:p>
+            <w:pPr>
+              <w:pStyle w:val="TableParagraph"/>
+              <w:rPr>
+                <w:rFonts w:ascii="Arial" w:hAnsi="Arial" w:cs="Arial"/>
+                <w:sz w:val="24"/>
+                <w:szCs w:val="24"/>
+              </w:rPr>
+            </w:pPr>
+            <w:r>
+              <w:rPr>
+                <w:rFonts w:ascii="Arial" w:hAnsi="Arial" w:cs="Arial"/>
+                <w:sz w:val="24"/>
+                <w:szCs w:val="24"/>
+              </w:rPr>
+              <w:t>Exercício</w:t>
+            </w:r>
+            <w:r>
+              <w:rPr>
+                <w:rFonts w:ascii="Arial" w:hAnsi="Arial" w:cs="Arial"/>
+                <w:spacing w:val="-2"/>
+                <w:sz w:val="24"/>
+                <w:szCs w:val="24"/>
+              </w:rPr>
+              <w:t xml:space="preserve"> </w:t>
+            </w:r>
+            <w:r>
+              <w:rPr>
+                <w:rFonts w:ascii="Arial" w:hAnsi="Arial" w:cs="Arial"/>
+                <w:sz w:val="24"/>
+                <w:szCs w:val="24"/>
+              </w:rPr>
+              <w:t>Prático</w:t>
+            </w:r>
+            <w:r>
+              <w:rPr>
+                <w:rFonts w:ascii="Arial" w:hAnsi="Arial" w:cs="Arial"/>
+                <w:spacing w:val="1"/>
+                <w:sz w:val="24"/>
+                <w:szCs w:val="24"/>
+              </w:rPr>
+              <w:t xml:space="preserve"> </w:t>
+            </w:r>
+            <w:r>
+              <w:rPr>
+                <w:rFonts w:ascii="Arial" w:hAnsi="Arial" w:cs="Arial"/>
+                <w:sz w:val="24"/>
+                <w:szCs w:val="24"/>
+              </w:rPr>
+              <w:t>7</w:t>
+            </w:r>
+            <w:r>
+              <w:rPr>
+                <w:rFonts w:ascii="Arial" w:hAnsi="Arial" w:cs="Arial"/>
+                <w:spacing w:val="-4"/>
+                <w:sz w:val="24"/>
+                <w:szCs w:val="24"/>
+              </w:rPr>
+              <w:t xml:space="preserve"> </w:t>
+            </w:r>
+            <w:r>
+              <w:rPr>
+                <w:rFonts w:ascii="Arial" w:hAnsi="Arial" w:cs="Arial"/>
+                <w:sz w:val="24"/>
+                <w:szCs w:val="24"/>
+              </w:rPr>
+              <w:t>(Herança)</w:t>
+            </w:r>
+          </w:p>
+        </w:tc>
+        <w:tc>
+          <w:tcPr>
+            <w:tcW w:w="2414" w:type="dxa"/>
+            <w:tcBorders>
+              <w:top w:val="single" w:sz="4" w:space="0" w:color="000000"/>
+              <w:left w:val="single" w:sz="4" w:space="0" w:color="000000"/>
+              <w:bottom w:val="single" w:sz="4" w:space="0" w:color="000000"/>
+              <w:right w:val="single" w:sz="4" w:space="0" w:color="000000"/>
+            </w:tcBorders>
+            <w:shd w:val="clear" w:color="auto" w:fill="auto"/>
+          </w:tcPr>
+          <w:p>
+            <w:pPr>
+              <w:pStyle w:val="TableParagraph"/>
+              <w:ind w:left="10"/>
+              <w:jc w:val="center"/>
+              <w:rPr>
+                <w:rFonts w:ascii="Arial" w:hAnsi="Arial" w:cs="Arial"/>
+                <w:sz w:val="24"/>
+                <w:szCs w:val="24"/>
+              </w:rPr>
+            </w:pPr>
           </w:p>
         </w:tc>
         <w:tc>
@@ -2831,14 +3225,23 @@
           <w:p>
             <w:pPr>
               <w:pStyle w:val="TableParagraph"/>
-              <w:ind w:left="12"/>
+              <w:spacing w:line="240" w:lineRule="auto"/>
+              <w:ind w:left="0"/>
               <w:jc w:val="center"/>
               <w:rPr>
-                <w:rFonts w:ascii="Arial" w:hAnsi="Arial"/>
-                <w:sz w:val="24"/>
-                <w:szCs w:val="24"/>
-              </w:rPr>
-            </w:pPr>
+                <w:rFonts w:ascii="Arial" w:hAnsi="Arial" w:cs="Arial"/>
+                <w:sz w:val="24"/>
+                <w:szCs w:val="24"/>
+              </w:rPr>
+            </w:pPr>
+            <w:r>
+              <w:rPr>
+                <w:rFonts w:ascii="Arial" w:hAnsi="Arial" w:cs="Arial"/>
+                <w:sz w:val="24"/>
+                <w:szCs w:val="24"/>
+              </w:rPr>
+              <w:t>x</w:t>
+            </w:r>
           </w:p>
         </w:tc>
       </w:tr>
@@ -2848,7 +3251,7 @@
         </w:trPr>
         <w:tc>
           <w:tcPr>
-            <w:tcW w:w="969" w:type="dxa"/>
+            <w:tcW w:w="970" w:type="dxa"/>
             <w:tcBorders>
               <w:top w:val="single" w:sz="4" w:space="0" w:color="000000"/>
               <w:left w:val="single" w:sz="4" w:space="0" w:color="000000"/>
@@ -2862,27 +3265,20 @@
               <w:pStyle w:val="TableParagraph"/>
               <w:spacing w:line="253" w:lineRule="exact"/>
               <w:rPr>
-                <w:rFonts w:ascii="Arial" w:hAnsi="Arial"/>
-                <w:sz w:val="24"/>
-                <w:szCs w:val="24"/>
-              </w:rPr>
-            </w:pPr>
-            <w:r>
-              <w:rPr>
-                <w:rFonts w:ascii="Arial" w:hAnsi="Arial"/>
+                <w:rFonts w:ascii="Arial" w:hAnsi="Arial" w:cs="Arial"/>
                 <w:b/>
                 <w:sz w:val="24"/>
                 <w:szCs w:val="24"/>
               </w:rPr>
-              <w:t xml:space="preserve"> </w:t>
-            </w:r>
-            <w:r>
-              <w:rPr>
-                <w:rFonts w:ascii="Arial" w:hAnsi="Arial"/>
-                <w:sz w:val="24"/>
-                <w:szCs w:val="24"/>
-              </w:rPr>
-              <w:t>08/07</w:t>
+            </w:pPr>
+            <w:r>
+              <w:rPr>
+                <w:rFonts w:ascii="Arial" w:hAnsi="Arial" w:cs="Arial"/>
+                <w:b/>
+                <w:sz w:val="24"/>
+                <w:szCs w:val="24"/>
+              </w:rPr>
+              <w:t xml:space="preserve"> 29/07</w:t>
             </w:r>
           </w:p>
         </w:tc>
@@ -2902,67 +3298,22 @@
               <w:pStyle w:val="TableParagraph"/>
               <w:spacing w:line="253" w:lineRule="exact"/>
               <w:rPr>
-                <w:sz w:val="24"/>
-              </w:rPr>
-            </w:pPr>
-            <w:r>
-              <w:rPr>
-                <w:rFonts w:ascii="Arial" w:hAnsi="Arial"/>
-                <w:sz w:val="24"/>
-                <w:szCs w:val="24"/>
-              </w:rPr>
-              <w:t>Exercício</w:t>
-            </w:r>
-            <w:r>
-              <w:rPr>
-                <w:rFonts w:ascii="Arial" w:hAnsi="Arial"/>
-                <w:spacing w:val="-2"/>
-                <w:sz w:val="24"/>
-                <w:szCs w:val="24"/>
-              </w:rPr>
-              <w:t xml:space="preserve"> </w:t>
-            </w:r>
-            <w:r>
-              <w:rPr>
-                <w:rFonts w:ascii="Arial" w:hAnsi="Arial"/>
-                <w:sz w:val="24"/>
-                <w:szCs w:val="24"/>
-              </w:rPr>
-              <w:t>Prático</w:t>
-            </w:r>
-            <w:r>
-              <w:rPr>
-                <w:rFonts w:ascii="Arial" w:hAnsi="Arial"/>
-                <w:spacing w:val="1"/>
-                <w:sz w:val="24"/>
-                <w:szCs w:val="24"/>
-              </w:rPr>
-              <w:t xml:space="preserve"> </w:t>
-            </w:r>
-            <w:r>
-              <w:rPr>
-                <w:rFonts w:ascii="Arial" w:hAnsi="Arial"/>
-                <w:sz w:val="24"/>
-                <w:szCs w:val="24"/>
-              </w:rPr>
-              <w:t>6</w:t>
-            </w:r>
-            <w:r>
-              <w:rPr>
-                <w:rFonts w:ascii="Arial" w:hAnsi="Arial"/>
-                <w:spacing w:val="-4"/>
-                <w:sz w:val="24"/>
-                <w:szCs w:val="24"/>
-              </w:rPr>
-              <w:t xml:space="preserve"> </w:t>
-            </w:r>
-            <w:r>
-              <w:rPr>
-                <w:rFonts w:ascii="Arial" w:hAnsi="Arial"/>
-                <w:sz w:val="24"/>
-                <w:szCs w:val="24"/>
-              </w:rPr>
-              <w:t>(Herança)</w:t>
+                <w:rFonts w:ascii="Arial" w:hAnsi="Arial" w:cs="Arial"/>
+                <w:b/>
+                <w:i/>
+                <w:sz w:val="24"/>
+                <w:szCs w:val="24"/>
+              </w:rPr>
+            </w:pPr>
+            <w:r>
+              <w:rPr>
+                <w:rFonts w:ascii="Arial" w:hAnsi="Arial" w:cs="Arial"/>
+                <w:b/>
+                <w:i/>
+                <w:sz w:val="24"/>
+                <w:szCs w:val="24"/>
+              </w:rPr>
+              <w:t>Plantão de Dúvidas Online</w:t>
             </w:r>
           </w:p>
         </w:tc>
@@ -2984,12 +3335,14 @@
               <w:ind w:left="10"/>
               <w:jc w:val="center"/>
               <w:rPr>
-                <w:sz w:val="24"/>
-              </w:rPr>
-            </w:pPr>
-            <w:r>
-              <w:rPr>
-                <w:rFonts w:ascii="Arial" w:hAnsi="Arial"/>
+                <w:rFonts w:ascii="Arial" w:hAnsi="Arial" w:cs="Arial"/>
+                <w:sz w:val="24"/>
+                <w:szCs w:val="24"/>
+              </w:rPr>
+            </w:pPr>
+            <w:r>
+              <w:rPr>
+                <w:rFonts w:ascii="Arial" w:hAnsi="Arial" w:cs="Arial"/>
                 <w:sz w:val="24"/>
                 <w:szCs w:val="24"/>
               </w:rPr>
@@ -3013,8 +3366,9 @@
               <w:pStyle w:val="TableParagraph"/>
               <w:spacing w:line="240" w:lineRule="auto"/>
               <w:ind w:left="0"/>
-              <w:rPr>
-                <w:rFonts w:ascii="Arial" w:hAnsi="Arial"/>
+              <w:jc w:val="center"/>
+              <w:rPr>
+                <w:rFonts w:ascii="Arial" w:hAnsi="Arial" w:cs="Arial"/>
                 <w:sz w:val="24"/>
                 <w:szCs w:val="24"/>
               </w:rPr>
@@ -3028,73 +3382,109 @@
         </w:trPr>
         <w:tc>
           <w:tcPr>
-            <w:tcW w:w="969" w:type="dxa"/>
-            <w:tcBorders>
-              <w:top w:val="single" w:sz="4" w:space="0" w:color="000000"/>
-              <w:left w:val="single" w:sz="4" w:space="0" w:color="000000"/>
-              <w:bottom w:val="single" w:sz="4" w:space="0" w:color="000000"/>
-              <w:right w:val="single" w:sz="4" w:space="0" w:color="000000"/>
-            </w:tcBorders>
-            <w:shd w:val="clear" w:color="auto" w:fill="auto"/>
-          </w:tcPr>
-          <w:p>
-            <w:pPr>
-              <w:pStyle w:val="TableParagraph"/>
-              <w:rPr>
-                <w:rFonts w:ascii="Arial" w:hAnsi="Arial"/>
-                <w:sz w:val="24"/>
-                <w:szCs w:val="24"/>
-              </w:rPr>
-            </w:pPr>
-            <w:r>
-              <w:rPr>
-                <w:rFonts w:ascii="Arial" w:hAnsi="Arial"/>
+            <w:tcW w:w="970" w:type="dxa"/>
+            <w:tcBorders>
+              <w:top w:val="single" w:sz="4" w:space="0" w:color="000000"/>
+              <w:left w:val="single" w:sz="4" w:space="0" w:color="000000"/>
+              <w:bottom w:val="single" w:sz="4" w:space="0" w:color="000000"/>
+              <w:right w:val="single" w:sz="4" w:space="0" w:color="000000"/>
+            </w:tcBorders>
+            <w:shd w:val="clear" w:color="auto" w:fill="auto"/>
+          </w:tcPr>
+          <w:p>
+            <w:pPr>
+              <w:pStyle w:val="TableParagraph"/>
+              <w:rPr>
+                <w:rFonts w:ascii="Arial" w:hAnsi="Arial" w:cs="Arial"/>
+                <w:sz w:val="24"/>
+                <w:szCs w:val="24"/>
+              </w:rPr>
+            </w:pPr>
+            <w:r>
+              <w:rPr>
+                <w:rFonts w:ascii="Arial" w:hAnsi="Arial" w:cs="Arial"/>
                 <w:b/>
                 <w:sz w:val="24"/>
                 <w:szCs w:val="24"/>
               </w:rPr>
+              <w:t xml:space="preserve"> 06/01</w:t>
+            </w:r>
+          </w:p>
+        </w:tc>
+        <w:tc>
+          <w:tcPr>
+            <w:tcW w:w="3894" w:type="dxa"/>
+            <w:tcBorders>
+              <w:top w:val="single" w:sz="4" w:space="0" w:color="000000"/>
+              <w:left w:val="single" w:sz="4" w:space="0" w:color="000000"/>
+              <w:bottom w:val="single" w:sz="4" w:space="0" w:color="000000"/>
+              <w:right w:val="single" w:sz="4" w:space="0" w:color="000000"/>
+            </w:tcBorders>
+            <w:shd w:val="clear" w:color="auto" w:fill="auto"/>
+          </w:tcPr>
+          <w:p>
+            <w:pPr>
+              <w:pStyle w:val="TableParagraph"/>
+              <w:rPr>
+                <w:rFonts w:ascii="Arial" w:hAnsi="Arial" w:cs="Arial"/>
+                <w:sz w:val="24"/>
+                <w:szCs w:val="24"/>
+              </w:rPr>
+            </w:pPr>
+            <w:r>
+              <w:rPr>
+                <w:rFonts w:ascii="Arial" w:hAnsi="Arial" w:cs="Arial"/>
+                <w:b/>
+                <w:spacing w:val="-2"/>
+                <w:sz w:val="24"/>
+                <w:szCs w:val="24"/>
+              </w:rPr>
+              <w:t xml:space="preserve">Apresentação </w:t>
+            </w:r>
+            <w:r>
+              <w:rPr>
+                <w:rFonts w:ascii="Arial" w:hAnsi="Arial" w:cs="Arial"/>
+                <w:b/>
+                <w:sz w:val="24"/>
+                <w:szCs w:val="24"/>
+              </w:rPr>
+              <w:t>d</w:t>
+            </w:r>
+            <w:bookmarkStart w:id="0" w:name="_GoBack"/>
+            <w:bookmarkEnd w:id="0"/>
+            <w:r>
+              <w:rPr>
+                <w:rFonts w:ascii="Arial" w:hAnsi="Arial" w:cs="Arial"/>
+                <w:b/>
+                <w:sz w:val="24"/>
+                <w:szCs w:val="24"/>
+              </w:rPr>
+              <w:t>o</w:t>
+            </w:r>
+            <w:r>
+              <w:rPr>
+                <w:rFonts w:ascii="Arial" w:hAnsi="Arial" w:cs="Arial"/>
+                <w:b/>
+                <w:spacing w:val="-5"/>
+                <w:sz w:val="24"/>
+                <w:szCs w:val="24"/>
+              </w:rPr>
               <w:t xml:space="preserve"> </w:t>
             </w:r>
             <w:r>
               <w:rPr>
-                <w:rFonts w:ascii="Arial" w:hAnsi="Arial"/>
-                <w:sz w:val="24"/>
-                <w:szCs w:val="24"/>
-              </w:rPr>
-              <w:t>15/07</w:t>
-            </w:r>
-          </w:p>
-        </w:tc>
-        <w:tc>
-          <w:tcPr>
-            <w:tcW w:w="3894" w:type="dxa"/>
-            <w:tcBorders>
-              <w:top w:val="single" w:sz="4" w:space="0" w:color="000000"/>
-              <w:left w:val="single" w:sz="4" w:space="0" w:color="000000"/>
-              <w:bottom w:val="single" w:sz="4" w:space="0" w:color="000000"/>
-              <w:right w:val="single" w:sz="4" w:space="0" w:color="000000"/>
-            </w:tcBorders>
-            <w:shd w:val="clear" w:color="auto" w:fill="auto"/>
-          </w:tcPr>
-          <w:p>
-            <w:pPr>
-              <w:pStyle w:val="TableParagraph"/>
-              <w:rPr>
-                <w:sz w:val="24"/>
-              </w:rPr>
-            </w:pPr>
-            <w:r>
-              <w:rPr>
-                <w:rFonts w:ascii="Arial" w:hAnsi="Arial"/>
-                <w:sz w:val="24"/>
-                <w:szCs w:val="24"/>
-              </w:rPr>
-              <w:t>Exercício</w:t>
-            </w:r>
-            <w:r>
-              <w:rPr>
-                <w:rFonts w:ascii="Arial" w:hAnsi="Arial"/>
-                <w:spacing w:val="-2"/>
+                <w:rFonts w:ascii="Arial" w:hAnsi="Arial" w:cs="Arial"/>
+                <w:b/>
+                <w:sz w:val="24"/>
+                <w:szCs w:val="24"/>
+              </w:rPr>
+              <w:t>Trabalho</w:t>
+            </w:r>
+            <w:r>
+              <w:rPr>
+                <w:rFonts w:ascii="Arial" w:hAnsi="Arial" w:cs="Arial"/>
+                <w:b/>
+                <w:spacing w:val="-1"/>
                 <w:sz w:val="24"/>
                 <w:szCs w:val="24"/>
               </w:rPr>
@@ -3102,45 +3492,12 @@
             </w:r>
             <w:r>
               <w:rPr>
-                <w:rFonts w:ascii="Arial" w:hAnsi="Arial"/>
-                <w:sz w:val="24"/>
-                <w:szCs w:val="24"/>
-              </w:rPr>
-              <w:t>Prático</w:t>
-            </w:r>
-            <w:r>
-              <w:rPr>
-                <w:rFonts w:ascii="Arial" w:hAnsi="Arial"/>
-                <w:spacing w:val="1"/>
-                <w:sz w:val="24"/>
-                <w:szCs w:val="24"/>
-              </w:rPr>
-              <w:t xml:space="preserve"> </w:t>
-            </w:r>
-            <w:r>
-              <w:rPr>
-                <w:rFonts w:ascii="Arial" w:hAnsi="Arial"/>
-                <w:sz w:val="24"/>
-                <w:szCs w:val="24"/>
-              </w:rPr>
-              <w:t>7</w:t>
-            </w:r>
-            <w:r>
-              <w:rPr>
-                <w:rFonts w:ascii="Arial" w:hAnsi="Arial"/>
-                <w:spacing w:val="-4"/>
-                <w:sz w:val="24"/>
-                <w:szCs w:val="24"/>
-              </w:rPr>
-              <w:t xml:space="preserve"> </w:t>
-            </w:r>
-            <w:r>
-              <w:rPr>
-                <w:rFonts w:ascii="Arial" w:hAnsi="Arial"/>
-                <w:sz w:val="24"/>
-                <w:szCs w:val="24"/>
-              </w:rPr>
-              <w:t>(Herança)</w:t>
+                <w:rFonts w:ascii="Arial" w:hAnsi="Arial" w:cs="Arial"/>
+                <w:b/>
+                <w:sz w:val="24"/>
+                <w:szCs w:val="24"/>
+              </w:rPr>
+              <w:t>2</w:t>
             </w:r>
           </w:p>
         </w:tc>
@@ -3158,20 +3515,182 @@
           <w:p>
             <w:pPr>
               <w:pStyle w:val="TableParagraph"/>
+              <w:spacing w:line="253" w:lineRule="exact"/>
               <w:ind w:left="10"/>
               <w:jc w:val="center"/>
               <w:rPr>
-                <w:sz w:val="24"/>
-              </w:rPr>
-            </w:pPr>
-            <w:r>
-              <w:rPr>
-                <w:rFonts w:ascii="Arial" w:hAnsi="Arial"/>
+                <w:rFonts w:ascii="Arial" w:hAnsi="Arial" w:cs="Arial"/>
+                <w:sz w:val="24"/>
+                <w:szCs w:val="24"/>
+              </w:rPr>
+            </w:pPr>
+            <w:r>
+              <w:rPr>
+                <w:rFonts w:ascii="Arial" w:hAnsi="Arial" w:cs="Arial"/>
                 <w:sz w:val="24"/>
                 <w:szCs w:val="24"/>
               </w:rPr>
               <w:t>x</w:t>
             </w:r>
+          </w:p>
+        </w:tc>
+        <w:tc>
+          <w:tcPr>
+            <w:tcW w:w="2012" w:type="dxa"/>
+            <w:tcBorders>
+              <w:top w:val="single" w:sz="4" w:space="0" w:color="000000"/>
+              <w:left w:val="single" w:sz="4" w:space="0" w:color="000000"/>
+              <w:bottom w:val="single" w:sz="4" w:space="0" w:color="000000"/>
+              <w:right w:val="single" w:sz="4" w:space="0" w:color="000000"/>
+            </w:tcBorders>
+            <w:shd w:val="clear" w:color="auto" w:fill="auto"/>
+          </w:tcPr>
+          <w:p>
+            <w:pPr>
+              <w:pStyle w:val="TableParagraph"/>
+              <w:ind w:left="12"/>
+              <w:jc w:val="center"/>
+              <w:rPr>
+                <w:rFonts w:ascii="Arial" w:hAnsi="Arial" w:cs="Arial"/>
+                <w:sz w:val="24"/>
+                <w:szCs w:val="24"/>
+              </w:rPr>
+            </w:pPr>
+          </w:p>
+        </w:tc>
+      </w:tr>
+      <w:tr>
+        <w:trPr>
+          <w:trHeight w:val="273"/>
+        </w:trPr>
+        <w:tc>
+          <w:tcPr>
+            <w:tcW w:w="970" w:type="dxa"/>
+            <w:tcBorders>
+              <w:top w:val="single" w:sz="4" w:space="0" w:color="000000"/>
+              <w:left w:val="single" w:sz="4" w:space="0" w:color="000000"/>
+              <w:bottom w:val="single" w:sz="4" w:space="0" w:color="000000"/>
+              <w:right w:val="single" w:sz="4" w:space="0" w:color="000000"/>
+            </w:tcBorders>
+            <w:shd w:val="clear" w:color="auto" w:fill="auto"/>
+          </w:tcPr>
+          <w:p>
+            <w:pPr>
+              <w:pStyle w:val="TableParagraph"/>
+              <w:spacing w:line="253" w:lineRule="exact"/>
+              <w:rPr>
+                <w:rFonts w:ascii="Arial" w:hAnsi="Arial" w:cs="Arial"/>
+                <w:sz w:val="24"/>
+                <w:szCs w:val="24"/>
+              </w:rPr>
+            </w:pPr>
+            <w:r>
+              <w:rPr>
+                <w:rFonts w:ascii="Arial" w:hAnsi="Arial" w:cs="Arial"/>
+                <w:b/>
+                <w:sz w:val="24"/>
+                <w:szCs w:val="24"/>
+              </w:rPr>
+              <w:t xml:space="preserve"> </w:t>
+            </w:r>
+            <w:r>
+              <w:rPr>
+                <w:rFonts w:ascii="Arial" w:hAnsi="Arial" w:cs="Arial"/>
+                <w:sz w:val="24"/>
+                <w:szCs w:val="24"/>
+              </w:rPr>
+              <w:t>13/01</w:t>
+            </w:r>
+          </w:p>
+        </w:tc>
+        <w:tc>
+          <w:tcPr>
+            <w:tcW w:w="3894" w:type="dxa"/>
+            <w:tcBorders>
+              <w:top w:val="single" w:sz="4" w:space="0" w:color="000000"/>
+              <w:left w:val="single" w:sz="4" w:space="0" w:color="000000"/>
+              <w:bottom w:val="single" w:sz="4" w:space="0" w:color="000000"/>
+              <w:right w:val="single" w:sz="4" w:space="0" w:color="000000"/>
+            </w:tcBorders>
+            <w:shd w:val="clear" w:color="auto" w:fill="auto"/>
+          </w:tcPr>
+          <w:p>
+            <w:pPr>
+              <w:pStyle w:val="TableParagraph"/>
+              <w:spacing w:line="253" w:lineRule="exact"/>
+              <w:rPr>
+                <w:rFonts w:ascii="Arial" w:hAnsi="Arial" w:cs="Arial"/>
+                <w:sz w:val="24"/>
+                <w:szCs w:val="24"/>
+              </w:rPr>
+            </w:pPr>
+            <w:r>
+              <w:rPr>
+                <w:rFonts w:ascii="Arial" w:hAnsi="Arial" w:cs="Arial"/>
+                <w:sz w:val="24"/>
+                <w:szCs w:val="24"/>
+              </w:rPr>
+              <w:t>Exercício</w:t>
+            </w:r>
+            <w:r>
+              <w:rPr>
+                <w:rFonts w:ascii="Arial" w:hAnsi="Arial" w:cs="Arial"/>
+                <w:spacing w:val="-4"/>
+                <w:sz w:val="24"/>
+                <w:szCs w:val="24"/>
+              </w:rPr>
+              <w:t xml:space="preserve"> </w:t>
+            </w:r>
+            <w:r>
+              <w:rPr>
+                <w:rFonts w:ascii="Arial" w:hAnsi="Arial" w:cs="Arial"/>
+                <w:sz w:val="24"/>
+                <w:szCs w:val="24"/>
+              </w:rPr>
+              <w:t>Prático 8</w:t>
+            </w:r>
+            <w:r>
+              <w:rPr>
+                <w:rFonts w:ascii="Arial" w:hAnsi="Arial" w:cs="Arial"/>
+                <w:spacing w:val="-6"/>
+                <w:sz w:val="24"/>
+                <w:szCs w:val="24"/>
+              </w:rPr>
+              <w:t xml:space="preserve"> </w:t>
+            </w:r>
+            <w:r>
+              <w:rPr>
+                <w:rFonts w:ascii="Arial" w:hAnsi="Arial" w:cs="Arial"/>
+                <w:sz w:val="24"/>
+                <w:szCs w:val="24"/>
+              </w:rPr>
+              <w:t>(Polimorfismo)</w:t>
+            </w:r>
+          </w:p>
+        </w:tc>
+        <w:tc>
+          <w:tcPr>
+            <w:tcW w:w="2414" w:type="dxa"/>
+            <w:tcBorders>
+              <w:top w:val="single" w:sz="4" w:space="0" w:color="000000"/>
+              <w:left w:val="single" w:sz="4" w:space="0" w:color="000000"/>
+              <w:bottom w:val="single" w:sz="4" w:space="0" w:color="000000"/>
+              <w:right w:val="single" w:sz="4" w:space="0" w:color="000000"/>
+            </w:tcBorders>
+            <w:shd w:val="clear" w:color="auto" w:fill="auto"/>
+          </w:tcPr>
+          <w:p>
+            <w:pPr>
+              <w:pStyle w:val="TableParagraph"/>
+              <w:spacing w:line="253" w:lineRule="exact"/>
+              <w:ind w:left="10"/>
+              <w:jc w:val="center"/>
+              <w:rPr>
+                <w:rFonts w:ascii="Arial" w:hAnsi="Arial" w:cs="Arial"/>
+                <w:sz w:val="24"/>
+                <w:szCs w:val="24"/>
+              </w:rPr>
+            </w:pPr>
           </w:p>
         </w:tc>
         <w:tc>
@@ -3190,12 +3709,21 @@
               <w:pStyle w:val="TableParagraph"/>
               <w:spacing w:line="240" w:lineRule="auto"/>
               <w:ind w:left="0"/>
-              <w:rPr>
-                <w:rFonts w:ascii="Arial" w:hAnsi="Arial"/>
-                <w:sz w:val="24"/>
-                <w:szCs w:val="24"/>
-              </w:rPr>
-            </w:pPr>
+              <w:jc w:val="center"/>
+              <w:rPr>
+                <w:rFonts w:ascii="Arial" w:hAnsi="Arial" w:cs="Arial"/>
+                <w:sz w:val="24"/>
+                <w:szCs w:val="24"/>
+              </w:rPr>
+            </w:pPr>
+            <w:r>
+              <w:rPr>
+                <w:rFonts w:ascii="Arial" w:hAnsi="Arial" w:cs="Arial"/>
+                <w:sz w:val="24"/>
+                <w:szCs w:val="24"/>
+              </w:rPr>
+              <w:t>x</w:t>
+            </w:r>
           </w:p>
         </w:tc>
       </w:tr>
@@ -3205,40 +3733,42 @@
         </w:trPr>
         <w:tc>
           <w:tcPr>
-            <w:tcW w:w="969" w:type="dxa"/>
-            <w:tcBorders>
-              <w:top w:val="single" w:sz="4" w:space="0" w:color="000000"/>
-              <w:left w:val="single" w:sz="4" w:space="0" w:color="000000"/>
-              <w:bottom w:val="single" w:sz="4" w:space="0" w:color="000000"/>
-              <w:right w:val="single" w:sz="4" w:space="0" w:color="000000"/>
-            </w:tcBorders>
-            <w:shd w:val="clear" w:color="auto" w:fill="auto"/>
-          </w:tcPr>
-          <w:p>
-            <w:pPr>
-              <w:pStyle w:val="TableParagraph"/>
-              <w:rPr>
-                <w:rFonts w:ascii="Arial" w:hAnsi="Arial"/>
-                <w:sz w:val="24"/>
-                <w:szCs w:val="24"/>
-              </w:rPr>
-            </w:pPr>
-            <w:r>
-              <w:rPr>
-                <w:rFonts w:ascii="Arial" w:hAnsi="Arial"/>
+            <w:tcW w:w="970" w:type="dxa"/>
+            <w:tcBorders>
+              <w:top w:val="single" w:sz="4" w:space="0" w:color="000000"/>
+              <w:left w:val="single" w:sz="4" w:space="0" w:color="000000"/>
+              <w:bottom w:val="single" w:sz="4" w:space="0" w:color="000000"/>
+              <w:right w:val="single" w:sz="4" w:space="0" w:color="000000"/>
+            </w:tcBorders>
+            <w:shd w:val="clear" w:color="auto" w:fill="auto"/>
+          </w:tcPr>
+          <w:p>
+            <w:pPr>
+              <w:pStyle w:val="TableParagraph"/>
+              <w:rPr>
+                <w:rFonts w:ascii="Arial" w:hAnsi="Arial" w:cs="Arial"/>
                 <w:b/>
                 <w:sz w:val="24"/>
                 <w:szCs w:val="24"/>
               </w:rPr>
+            </w:pPr>
+            <w:r>
+              <w:rPr>
+                <w:rFonts w:ascii="Arial" w:hAnsi="Arial" w:cs="Arial"/>
+                <w:b/>
+                <w:sz w:val="24"/>
+                <w:szCs w:val="24"/>
+              </w:rPr>
               <w:t xml:space="preserve"> </w:t>
             </w:r>
             <w:r>
               <w:rPr>
-                <w:rFonts w:ascii="Arial" w:hAnsi="Arial"/>
-                <w:sz w:val="24"/>
-                <w:szCs w:val="24"/>
-              </w:rPr>
-              <w:t>22/07</w:t>
+                <w:rFonts w:ascii="Arial" w:hAnsi="Arial" w:cs="Arial"/>
+                <w:b/>
+                <w:sz w:val="24"/>
+                <w:szCs w:val="24"/>
+              </w:rPr>
+              <w:t>20/01</w:t>
             </w:r>
           </w:p>
         </w:tc>
@@ -3257,50 +3787,22 @@
             <w:pPr>
               <w:pStyle w:val="TableParagraph"/>
               <w:rPr>
-                <w:sz w:val="24"/>
-              </w:rPr>
-            </w:pPr>
-            <w:r>
-              <w:rPr>
-                <w:rFonts w:ascii="Arial" w:hAnsi="Arial"/>
-                <w:sz w:val="24"/>
-                <w:szCs w:val="24"/>
-              </w:rPr>
-              <w:t>Exercício</w:t>
-            </w:r>
-            <w:r>
-              <w:rPr>
-                <w:rFonts w:ascii="Arial" w:hAnsi="Arial"/>
-                <w:spacing w:val="-4"/>
-                <w:sz w:val="24"/>
-                <w:szCs w:val="24"/>
-              </w:rPr>
-              <w:t xml:space="preserve"> </w:t>
-            </w:r>
-            <w:r>
-              <w:rPr>
-                <w:rFonts w:ascii="Arial" w:hAnsi="Arial"/>
-                <w:sz w:val="24"/>
-                <w:szCs w:val="24"/>
-              </w:rPr>
-              <w:t>Prático 8</w:t>
-            </w:r>
-            <w:r>
-              <w:rPr>
-                <w:rFonts w:ascii="Arial" w:hAnsi="Arial"/>
-                <w:spacing w:val="-6"/>
-                <w:sz w:val="24"/>
-                <w:szCs w:val="24"/>
-              </w:rPr>
-              <w:t xml:space="preserve"> </w:t>
-            </w:r>
-            <w:r>
-              <w:rPr>
-                <w:rFonts w:ascii="Arial" w:hAnsi="Arial"/>
-                <w:sz w:val="24"/>
-                <w:szCs w:val="24"/>
-              </w:rPr>
-              <w:t>(Polimorfismo)</w:t>
+                <w:rFonts w:ascii="Arial" w:hAnsi="Arial" w:cs="Arial"/>
+                <w:b/>
+                <w:i/>
+                <w:sz w:val="24"/>
+                <w:szCs w:val="24"/>
+              </w:rPr>
+            </w:pPr>
+            <w:r>
+              <w:rPr>
+                <w:rFonts w:ascii="Arial" w:hAnsi="Arial" w:cs="Arial"/>
+                <w:b/>
+                <w:i/>
+                <w:sz w:val="24"/>
+                <w:szCs w:val="24"/>
+              </w:rPr>
+              <w:t>Plantão de Dúvidas Online</w:t>
             </w:r>
           </w:p>
         </w:tc>
@@ -3321,12 +3823,14 @@
               <w:ind w:left="10"/>
               <w:jc w:val="center"/>
               <w:rPr>
-                <w:sz w:val="24"/>
-              </w:rPr>
-            </w:pPr>
-            <w:r>
-              <w:rPr>
-                <w:rFonts w:ascii="Arial" w:hAnsi="Arial"/>
+                <w:rFonts w:ascii="Arial" w:hAnsi="Arial" w:cs="Arial"/>
+                <w:sz w:val="24"/>
+                <w:szCs w:val="24"/>
+              </w:rPr>
+            </w:pPr>
+            <w:r>
+              <w:rPr>
+                <w:rFonts w:ascii="Arial" w:hAnsi="Arial" w:cs="Arial"/>
                 <w:sz w:val="24"/>
                 <w:szCs w:val="24"/>
               </w:rPr>
@@ -3350,171 +3854,9 @@
               <w:pStyle w:val="TableParagraph"/>
               <w:spacing w:line="240" w:lineRule="auto"/>
               <w:ind w:left="0"/>
-              <w:rPr>
-                <w:rFonts w:ascii="Arial" w:hAnsi="Arial"/>
-                <w:sz w:val="24"/>
-                <w:szCs w:val="24"/>
-              </w:rPr>
-            </w:pPr>
-          </w:p>
-        </w:tc>
-      </w:tr>
-      <w:tr>
-        <w:trPr>
-          <w:trHeight w:val="273"/>
-        </w:trPr>
-        <w:tc>
-          <w:tcPr>
-            <w:tcW w:w="969" w:type="dxa"/>
-            <w:tcBorders>
-              <w:top w:val="single" w:sz="4" w:space="0" w:color="000000"/>
-              <w:left w:val="single" w:sz="4" w:space="0" w:color="000000"/>
-              <w:bottom w:val="single" w:sz="4" w:space="0" w:color="000000"/>
-              <w:right w:val="single" w:sz="4" w:space="0" w:color="000000"/>
-            </w:tcBorders>
-            <w:shd w:val="clear" w:color="auto" w:fill="auto"/>
-          </w:tcPr>
-          <w:p>
-            <w:pPr>
-              <w:pStyle w:val="TableParagraph"/>
-              <w:spacing w:line="253" w:lineRule="exact"/>
-              <w:rPr>
-                <w:rFonts w:ascii="Arial" w:hAnsi="Arial"/>
-                <w:sz w:val="24"/>
-                <w:szCs w:val="24"/>
-              </w:rPr>
-            </w:pPr>
-            <w:r>
-              <w:rPr>
-                <w:rFonts w:ascii="Arial" w:hAnsi="Arial"/>
-                <w:b/>
-                <w:sz w:val="24"/>
-                <w:szCs w:val="24"/>
-              </w:rPr>
-              <w:t xml:space="preserve"> </w:t>
-            </w:r>
-            <w:r>
-              <w:rPr>
-                <w:rFonts w:ascii="Arial" w:hAnsi="Arial"/>
-                <w:sz w:val="24"/>
-                <w:szCs w:val="24"/>
-              </w:rPr>
-              <w:t>29/07</w:t>
-            </w:r>
-          </w:p>
-        </w:tc>
-        <w:tc>
-          <w:tcPr>
-            <w:tcW w:w="3894" w:type="dxa"/>
-            <w:tcBorders>
-              <w:top w:val="single" w:sz="4" w:space="0" w:color="000000"/>
-              <w:left w:val="single" w:sz="4" w:space="0" w:color="000000"/>
-              <w:bottom w:val="single" w:sz="4" w:space="0" w:color="000000"/>
-              <w:right w:val="single" w:sz="4" w:space="0" w:color="000000"/>
-            </w:tcBorders>
-            <w:shd w:val="clear" w:color="auto" w:fill="auto"/>
-          </w:tcPr>
-          <w:p>
-            <w:pPr>
-              <w:pStyle w:val="TableParagraph"/>
-              <w:spacing w:line="253" w:lineRule="exact"/>
-              <w:rPr>
-                <w:sz w:val="24"/>
-              </w:rPr>
-            </w:pPr>
-            <w:r>
-              <w:rPr>
-                <w:rFonts w:ascii="Arial" w:hAnsi="Arial"/>
-                <w:sz w:val="24"/>
-                <w:szCs w:val="24"/>
-              </w:rPr>
-              <w:t>Exercício</w:t>
-            </w:r>
-            <w:r>
-              <w:rPr>
-                <w:rFonts w:ascii="Arial" w:hAnsi="Arial"/>
-                <w:spacing w:val="-4"/>
-                <w:sz w:val="24"/>
-                <w:szCs w:val="24"/>
-              </w:rPr>
-              <w:t xml:space="preserve"> </w:t>
-            </w:r>
-            <w:r>
-              <w:rPr>
-                <w:rFonts w:ascii="Arial" w:hAnsi="Arial"/>
-                <w:sz w:val="24"/>
-                <w:szCs w:val="24"/>
-              </w:rPr>
-              <w:t>Prático 9</w:t>
-            </w:r>
-            <w:r>
-              <w:rPr>
-                <w:rFonts w:ascii="Arial" w:hAnsi="Arial"/>
-                <w:spacing w:val="-6"/>
-                <w:sz w:val="24"/>
-                <w:szCs w:val="24"/>
-              </w:rPr>
-              <w:t xml:space="preserve"> </w:t>
-            </w:r>
-            <w:r>
-              <w:rPr>
-                <w:rFonts w:ascii="Arial" w:hAnsi="Arial"/>
-                <w:sz w:val="24"/>
-                <w:szCs w:val="24"/>
-              </w:rPr>
-              <w:t>(Polimorfismo)</w:t>
-            </w:r>
-          </w:p>
-        </w:tc>
-        <w:tc>
-          <w:tcPr>
-            <w:tcW w:w="2414" w:type="dxa"/>
-            <w:tcBorders>
-              <w:top w:val="single" w:sz="4" w:space="0" w:color="000000"/>
-              <w:left w:val="single" w:sz="4" w:space="0" w:color="000000"/>
-              <w:bottom w:val="single" w:sz="4" w:space="0" w:color="000000"/>
-              <w:right w:val="single" w:sz="4" w:space="0" w:color="000000"/>
-            </w:tcBorders>
-            <w:shd w:val="clear" w:color="auto" w:fill="auto"/>
-          </w:tcPr>
-          <w:p>
-            <w:pPr>
-              <w:pStyle w:val="TableParagraph"/>
-              <w:spacing w:line="253" w:lineRule="exact"/>
-              <w:ind w:left="10"/>
               <w:jc w:val="center"/>
               <w:rPr>
-                <w:sz w:val="24"/>
-              </w:rPr>
-            </w:pPr>
-            <w:r>
-              <w:rPr>
-                <w:rFonts w:ascii="Arial" w:hAnsi="Arial"/>
-                <w:sz w:val="24"/>
-                <w:szCs w:val="24"/>
-              </w:rPr>
-              <w:t>x</w:t>
-            </w:r>
-          </w:p>
-        </w:tc>
-        <w:tc>
-          <w:tcPr>
-            <w:tcW w:w="2012" w:type="dxa"/>
-            <w:tcBorders>
-              <w:top w:val="single" w:sz="4" w:space="0" w:color="000000"/>
-              <w:left w:val="single" w:sz="4" w:space="0" w:color="000000"/>
-              <w:bottom w:val="single" w:sz="4" w:space="0" w:color="000000"/>
-              <w:right w:val="single" w:sz="4" w:space="0" w:color="000000"/>
-            </w:tcBorders>
-            <w:shd w:val="clear" w:color="auto" w:fill="auto"/>
-          </w:tcPr>
-          <w:p>
-            <w:pPr>
-              <w:pStyle w:val="TableParagraph"/>
-              <w:spacing w:line="240" w:lineRule="auto"/>
-              <w:ind w:left="0"/>
-              <w:rPr>
-                <w:rFonts w:ascii="Arial" w:hAnsi="Arial"/>
+                <w:rFonts w:ascii="Arial" w:hAnsi="Arial" w:cs="Arial"/>
                 <w:sz w:val="24"/>
                 <w:szCs w:val="24"/>
               </w:rPr>
@@ -3528,32 +3870,33 @@
         </w:trPr>
         <w:tc>
           <w:tcPr>
-            <w:tcW w:w="969" w:type="dxa"/>
-            <w:tcBorders>
-              <w:top w:val="single" w:sz="4" w:space="0" w:color="000000"/>
-              <w:left w:val="single" w:sz="4" w:space="0" w:color="000000"/>
-              <w:bottom w:val="single" w:sz="4" w:space="0" w:color="000000"/>
-              <w:right w:val="single" w:sz="4" w:space="0" w:color="000000"/>
-            </w:tcBorders>
-            <w:shd w:val="clear" w:color="auto" w:fill="auto"/>
-          </w:tcPr>
-          <w:p>
-            <w:pPr>
-              <w:pStyle w:val="TableParagraph"/>
-              <w:rPr>
-                <w:rFonts w:ascii="Arial" w:hAnsi="Arial"/>
-                <w:sz w:val="24"/>
-                <w:szCs w:val="24"/>
-              </w:rPr>
-            </w:pPr>
-            <w:r>
-              <w:rPr>
-                <w:rFonts w:ascii="Arial" w:hAnsi="Arial"/>
+            <w:tcW w:w="970" w:type="dxa"/>
+            <w:tcBorders>
+              <w:top w:val="single" w:sz="4" w:space="0" w:color="000000"/>
+              <w:left w:val="single" w:sz="4" w:space="0" w:color="000000"/>
+              <w:bottom w:val="single" w:sz="4" w:space="0" w:color="000000"/>
+              <w:right w:val="single" w:sz="4" w:space="0" w:color="000000"/>
+            </w:tcBorders>
+            <w:shd w:val="clear" w:color="auto" w:fill="auto"/>
+          </w:tcPr>
+          <w:p>
+            <w:pPr>
+              <w:pStyle w:val="TableParagraph"/>
+              <w:rPr>
+                <w:rFonts w:ascii="Arial" w:hAnsi="Arial" w:cs="Arial"/>
                 <w:b/>
                 <w:sz w:val="24"/>
                 <w:szCs w:val="24"/>
               </w:rPr>
-              <w:t xml:space="preserve"> 05/08</w:t>
+            </w:pPr>
+            <w:r>
+              <w:rPr>
+                <w:rFonts w:ascii="Arial" w:hAnsi="Arial" w:cs="Arial"/>
+                <w:b/>
+                <w:sz w:val="24"/>
+                <w:szCs w:val="24"/>
+              </w:rPr>
+              <w:t xml:space="preserve"> 10/02</w:t>
             </w:r>
           </w:p>
         </w:tc>
@@ -3572,67 +3915,22 @@
             <w:pPr>
               <w:pStyle w:val="TableParagraph"/>
               <w:rPr>
-                <w:rFonts w:ascii="Arial" w:hAnsi="Arial"/>
-                <w:sz w:val="24"/>
-                <w:szCs w:val="24"/>
-              </w:rPr>
-            </w:pPr>
-            <w:r>
-              <w:rPr>
-                <w:rFonts w:ascii="Arial" w:hAnsi="Arial"/>
-                <w:b/>
-                <w:spacing w:val="-2"/>
-                <w:sz w:val="24"/>
-                <w:szCs w:val="24"/>
-              </w:rPr>
-              <w:t xml:space="preserve">Apresentação </w:t>
-            </w:r>
-            <w:r>
-              <w:rPr>
-                <w:rFonts w:ascii="Arial" w:hAnsi="Arial"/>
-                <w:b/>
-                <w:sz w:val="24"/>
-                <w:szCs w:val="24"/>
-              </w:rPr>
-              <w:t>do</w:t>
-            </w:r>
-            <w:r>
-              <w:rPr>
-                <w:rFonts w:ascii="Arial" w:hAnsi="Arial"/>
-                <w:b/>
-                <w:spacing w:val="-5"/>
-                <w:sz w:val="24"/>
-                <w:szCs w:val="24"/>
-              </w:rPr>
-              <w:t xml:space="preserve"> </w:t>
-            </w:r>
-            <w:r>
-              <w:rPr>
-                <w:rFonts w:ascii="Arial" w:hAnsi="Arial"/>
-                <w:b/>
-                <w:sz w:val="24"/>
-                <w:szCs w:val="24"/>
-              </w:rPr>
-              <w:t>Trabalho</w:t>
-            </w:r>
-            <w:r>
-              <w:rPr>
-                <w:rFonts w:ascii="Arial" w:hAnsi="Arial"/>
+                <w:rFonts w:ascii="Arial" w:hAnsi="Arial" w:cs="Arial"/>
                 <w:b/>
                 <w:spacing w:val="-1"/>
                 <w:sz w:val="24"/>
                 <w:szCs w:val="24"/>
               </w:rPr>
-              <w:t xml:space="preserve"> </w:t>
-            </w:r>
-            <w:r>
-              <w:rPr>
-                <w:rFonts w:ascii="Arial" w:hAnsi="Arial"/>
+            </w:pPr>
+            <w:r>
+              <w:rPr>
+                <w:rFonts w:ascii="Arial" w:hAnsi="Arial" w:cs="Arial"/>
                 <w:b/>
-                <w:sz w:val="24"/>
-                <w:szCs w:val="24"/>
-              </w:rPr>
-              <w:t>2</w:t>
+                <w:spacing w:val="-1"/>
+                <w:sz w:val="24"/>
+                <w:szCs w:val="24"/>
+              </w:rPr>
+              <w:t>Entrega dos Exercícios Práticos</w:t>
             </w:r>
           </w:p>
         </w:tc>
@@ -3650,22 +3948,21 @@
           <w:p>
             <w:pPr>
               <w:pStyle w:val="TableParagraph"/>
-              <w:spacing w:line="253" w:lineRule="exact"/>
-              <w:ind w:left="10"/>
-              <w:jc w:val="center"/>
-              <w:rPr>
-                <w:rFonts w:ascii="Arial" w:hAnsi="Arial"/>
-                <w:sz w:val="24"/>
-                <w:szCs w:val="24"/>
-              </w:rPr>
-            </w:pPr>
-            <w:r>
-              <w:rPr>
-                <w:rFonts w:ascii="Arial" w:hAnsi="Arial"/>
-                <w:sz w:val="24"/>
-                <w:szCs w:val="24"/>
-              </w:rPr>
-              <w:t>x</w:t>
+              <w:spacing w:line="240" w:lineRule="auto"/>
+              <w:ind w:left="0"/>
+              <w:rPr>
+                <w:rFonts w:ascii="Arial" w:hAnsi="Arial" w:cs="Arial"/>
+                <w:sz w:val="24"/>
+                <w:szCs w:val="24"/>
+              </w:rPr>
+            </w:pPr>
+            <w:r>
+              <w:rPr>
+                <w:rFonts w:ascii="Arial" w:hAnsi="Arial" w:cs="Arial"/>
+                <w:sz w:val="24"/>
+                <w:szCs w:val="24"/>
+              </w:rPr>
+              <w:t xml:space="preserve">                 </w:t>
             </w:r>
           </w:p>
         </w:tc>
@@ -3686,174 +3983,19 @@
               <w:ind w:left="12"/>
               <w:jc w:val="center"/>
               <w:rPr>
-                <w:rFonts w:ascii="Arial" w:hAnsi="Arial"/>
-                <w:sz w:val="24"/>
-                <w:szCs w:val="24"/>
-              </w:rPr>
-            </w:pPr>
-          </w:p>
-        </w:tc>
-      </w:tr>
-      <w:tr>
-        <w:trPr>
-          <w:trHeight w:val="273"/>
-        </w:trPr>
-        <w:tc>
-          <w:tcPr>
-            <w:tcW w:w="969" w:type="dxa"/>
-            <w:tcBorders>
-              <w:top w:val="single" w:sz="4" w:space="0" w:color="000000"/>
-              <w:left w:val="single" w:sz="4" w:space="0" w:color="000000"/>
-              <w:bottom w:val="single" w:sz="4" w:space="0" w:color="000000"/>
-              <w:right w:val="single" w:sz="4" w:space="0" w:color="000000"/>
-            </w:tcBorders>
-            <w:shd w:val="clear" w:color="auto" w:fill="auto"/>
-          </w:tcPr>
-          <w:p>
-            <w:pPr>
-              <w:pStyle w:val="TableParagraph"/>
-              <w:spacing w:line="253" w:lineRule="exact"/>
-              <w:rPr>
-                <w:rFonts w:ascii="Arial" w:hAnsi="Arial"/>
-                <w:sz w:val="24"/>
-                <w:szCs w:val="24"/>
-              </w:rPr>
-            </w:pPr>
-            <w:r>
-              <w:rPr>
-                <w:rFonts w:ascii="Arial" w:hAnsi="Arial"/>
-                <w:b/>
-                <w:sz w:val="24"/>
-                <w:szCs w:val="24"/>
-              </w:rPr>
-              <w:t xml:space="preserve"> </w:t>
-            </w:r>
-            <w:r>
-              <w:rPr>
-                <w:rFonts w:ascii="Arial" w:hAnsi="Arial"/>
-                <w:sz w:val="24"/>
-                <w:szCs w:val="24"/>
-              </w:rPr>
-              <w:t>12/08</w:t>
-            </w:r>
-          </w:p>
-        </w:tc>
-        <w:tc>
-          <w:tcPr>
-            <w:tcW w:w="3894" w:type="dxa"/>
-            <w:tcBorders>
-              <w:top w:val="single" w:sz="4" w:space="0" w:color="000000"/>
-              <w:left w:val="single" w:sz="4" w:space="0" w:color="000000"/>
-              <w:bottom w:val="single" w:sz="4" w:space="0" w:color="000000"/>
-              <w:right w:val="single" w:sz="4" w:space="0" w:color="000000"/>
-            </w:tcBorders>
-            <w:shd w:val="clear" w:color="auto" w:fill="auto"/>
-          </w:tcPr>
-          <w:p>
-            <w:pPr>
-              <w:pStyle w:val="TableParagraph"/>
-              <w:spacing w:line="253" w:lineRule="exact"/>
-              <w:rPr>
-                <w:sz w:val="24"/>
-              </w:rPr>
-            </w:pPr>
-            <w:r>
-              <w:rPr>
-                <w:rFonts w:ascii="Arial" w:hAnsi="Arial"/>
-                <w:sz w:val="24"/>
-                <w:szCs w:val="24"/>
-              </w:rPr>
-              <w:t>Exercício</w:t>
-            </w:r>
-            <w:r>
-              <w:rPr>
-                <w:rFonts w:ascii="Arial" w:hAnsi="Arial"/>
-                <w:spacing w:val="-2"/>
-                <w:sz w:val="24"/>
-                <w:szCs w:val="24"/>
-              </w:rPr>
-              <w:t xml:space="preserve"> </w:t>
-            </w:r>
-            <w:r>
-              <w:rPr>
-                <w:rFonts w:ascii="Arial" w:hAnsi="Arial"/>
-                <w:sz w:val="24"/>
-                <w:szCs w:val="24"/>
-              </w:rPr>
-              <w:t>Prático 10</w:t>
-            </w:r>
-            <w:r>
-              <w:rPr>
-                <w:rFonts w:ascii="Arial" w:hAnsi="Arial"/>
-                <w:spacing w:val="-4"/>
-                <w:sz w:val="24"/>
-                <w:szCs w:val="24"/>
-              </w:rPr>
-              <w:t xml:space="preserve"> </w:t>
-            </w:r>
-            <w:r>
-              <w:rPr>
-                <w:rFonts w:ascii="Arial" w:hAnsi="Arial"/>
-                <w:sz w:val="24"/>
-                <w:szCs w:val="24"/>
-              </w:rPr>
-              <w:t>(Ordenação)</w:t>
-            </w:r>
-          </w:p>
-        </w:tc>
-        <w:tc>
-          <w:tcPr>
-            <w:tcW w:w="2414" w:type="dxa"/>
-            <w:tcBorders>
-              <w:top w:val="single" w:sz="4" w:space="0" w:color="000000"/>
-              <w:left w:val="single" w:sz="4" w:space="0" w:color="000000"/>
-              <w:bottom w:val="single" w:sz="4" w:space="0" w:color="000000"/>
-              <w:right w:val="single" w:sz="4" w:space="0" w:color="000000"/>
-            </w:tcBorders>
-            <w:shd w:val="clear" w:color="auto" w:fill="auto"/>
-          </w:tcPr>
-          <w:p>
-            <w:pPr>
-              <w:pStyle w:val="TableParagraph"/>
-              <w:spacing w:line="253" w:lineRule="exact"/>
-              <w:ind w:left="10"/>
-              <w:jc w:val="center"/>
-              <w:rPr>
-                <w:sz w:val="24"/>
-              </w:rPr>
-            </w:pPr>
-            <w:r>
-              <w:rPr>
-                <w:rFonts w:ascii="Arial" w:hAnsi="Arial"/>
+                <w:rFonts w:ascii="Arial" w:hAnsi="Arial" w:cs="Arial"/>
+                <w:sz w:val="24"/>
+                <w:szCs w:val="24"/>
+              </w:rPr>
+            </w:pPr>
+            <w:r>
+              <w:rPr>
+                <w:rFonts w:ascii="Arial" w:hAnsi="Arial" w:cs="Arial"/>
                 <w:sz w:val="24"/>
                 <w:szCs w:val="24"/>
               </w:rPr>
               <w:t>x</w:t>
             </w:r>
-          </w:p>
-        </w:tc>
-        <w:tc>
-          <w:tcPr>
-            <w:tcW w:w="2012" w:type="dxa"/>
-            <w:tcBorders>
-              <w:top w:val="single" w:sz="4" w:space="0" w:color="000000"/>
-              <w:left w:val="single" w:sz="4" w:space="0" w:color="000000"/>
-              <w:bottom w:val="single" w:sz="4" w:space="0" w:color="000000"/>
-              <w:right w:val="single" w:sz="4" w:space="0" w:color="000000"/>
-            </w:tcBorders>
-            <w:shd w:val="clear" w:color="auto" w:fill="auto"/>
-          </w:tcPr>
-          <w:p>
-            <w:pPr>
-              <w:pStyle w:val="TableParagraph"/>
-              <w:spacing w:line="240" w:lineRule="auto"/>
-              <w:ind w:left="0"/>
-              <w:rPr>
-                <w:rFonts w:ascii="Arial" w:hAnsi="Arial"/>
-                <w:sz w:val="24"/>
-                <w:szCs w:val="24"/>
-              </w:rPr>
-            </w:pPr>
           </w:p>
         </w:tc>
       </w:tr>
@@ -3863,73 +4005,100 @@
         </w:trPr>
         <w:tc>
           <w:tcPr>
-            <w:tcW w:w="969" w:type="dxa"/>
-            <w:tcBorders>
-              <w:top w:val="single" w:sz="4" w:space="0" w:color="000000"/>
-              <w:left w:val="single" w:sz="4" w:space="0" w:color="000000"/>
-              <w:bottom w:val="single" w:sz="4" w:space="0" w:color="000000"/>
-              <w:right w:val="single" w:sz="4" w:space="0" w:color="000000"/>
-            </w:tcBorders>
-            <w:shd w:val="clear" w:color="auto" w:fill="auto"/>
-          </w:tcPr>
-          <w:p>
-            <w:pPr>
-              <w:pStyle w:val="TableParagraph"/>
-              <w:rPr>
-                <w:rFonts w:ascii="Arial" w:hAnsi="Arial"/>
-                <w:sz w:val="24"/>
-                <w:szCs w:val="24"/>
-              </w:rPr>
-            </w:pPr>
-            <w:r>
-              <w:rPr>
-                <w:rFonts w:ascii="Arial" w:hAnsi="Arial"/>
+            <w:tcW w:w="970" w:type="dxa"/>
+            <w:tcBorders>
+              <w:top w:val="single" w:sz="4" w:space="0" w:color="000000"/>
+              <w:left w:val="single" w:sz="4" w:space="0" w:color="000000"/>
+              <w:bottom w:val="single" w:sz="4" w:space="0" w:color="000000"/>
+              <w:right w:val="single" w:sz="4" w:space="0" w:color="000000"/>
+            </w:tcBorders>
+            <w:shd w:val="clear" w:color="auto" w:fill="auto"/>
+          </w:tcPr>
+          <w:p>
+            <w:pPr>
+              <w:pStyle w:val="TableParagraph"/>
+              <w:rPr>
+                <w:rFonts w:ascii="Arial" w:hAnsi="Arial" w:cs="Arial"/>
+                <w:sz w:val="24"/>
+                <w:szCs w:val="24"/>
+              </w:rPr>
+            </w:pPr>
+            <w:r>
+              <w:rPr>
+                <w:rFonts w:ascii="Arial" w:hAnsi="Arial" w:cs="Arial"/>
                 <w:b/>
                 <w:sz w:val="24"/>
                 <w:szCs w:val="24"/>
               </w:rPr>
+              <w:t xml:space="preserve"> 17/02</w:t>
+            </w:r>
+          </w:p>
+        </w:tc>
+        <w:tc>
+          <w:tcPr>
+            <w:tcW w:w="3894" w:type="dxa"/>
+            <w:tcBorders>
+              <w:top w:val="single" w:sz="4" w:space="0" w:color="000000"/>
+              <w:left w:val="single" w:sz="4" w:space="0" w:color="000000"/>
+              <w:bottom w:val="single" w:sz="4" w:space="0" w:color="000000"/>
+              <w:right w:val="single" w:sz="4" w:space="0" w:color="000000"/>
+            </w:tcBorders>
+            <w:shd w:val="clear" w:color="auto" w:fill="auto"/>
+          </w:tcPr>
+          <w:p>
+            <w:pPr>
+              <w:pStyle w:val="TableParagraph"/>
+              <w:rPr>
+                <w:rFonts w:ascii="Arial" w:hAnsi="Arial" w:cs="Arial"/>
+                <w:b/>
+                <w:spacing w:val="-1"/>
+                <w:sz w:val="24"/>
+                <w:szCs w:val="24"/>
+              </w:rPr>
+            </w:pPr>
+            <w:r>
+              <w:rPr>
+                <w:rFonts w:ascii="Arial" w:hAnsi="Arial" w:cs="Arial"/>
+                <w:b/>
+                <w:spacing w:val="-2"/>
+                <w:sz w:val="24"/>
+                <w:szCs w:val="24"/>
+              </w:rPr>
+              <w:t xml:space="preserve">Apresentação </w:t>
+            </w:r>
+            <w:r>
+              <w:rPr>
+                <w:rFonts w:ascii="Arial" w:hAnsi="Arial" w:cs="Arial"/>
+                <w:b/>
+                <w:sz w:val="24"/>
+                <w:szCs w:val="24"/>
+              </w:rPr>
+              <w:t>do</w:t>
+            </w:r>
+            <w:r>
+              <w:rPr>
+                <w:rFonts w:ascii="Arial" w:hAnsi="Arial" w:cs="Arial"/>
+                <w:b/>
+                <w:spacing w:val="-5"/>
+                <w:sz w:val="24"/>
+                <w:szCs w:val="24"/>
+              </w:rPr>
               <w:t xml:space="preserve"> </w:t>
             </w:r>
             <w:r>
               <w:rPr>
-                <w:rFonts w:ascii="Arial" w:hAnsi="Arial"/>
-                <w:sz w:val="24"/>
-                <w:szCs w:val="24"/>
-              </w:rPr>
-              <w:t>19/08</w:t>
-            </w:r>
-          </w:p>
-        </w:tc>
-        <w:tc>
-          <w:tcPr>
-            <w:tcW w:w="3894" w:type="dxa"/>
-            <w:tcBorders>
-              <w:top w:val="single" w:sz="4" w:space="0" w:color="000000"/>
-              <w:left w:val="single" w:sz="4" w:space="0" w:color="000000"/>
-              <w:bottom w:val="single" w:sz="4" w:space="0" w:color="000000"/>
-              <w:right w:val="single" w:sz="4" w:space="0" w:color="000000"/>
-            </w:tcBorders>
-            <w:shd w:val="clear" w:color="auto" w:fill="auto"/>
-          </w:tcPr>
-          <w:p>
-            <w:pPr>
-              <w:pStyle w:val="TableParagraph"/>
-              <w:rPr>
-                <w:sz w:val="24"/>
-              </w:rPr>
-            </w:pPr>
-            <w:r>
-              <w:rPr>
-                <w:rFonts w:ascii="Arial" w:hAnsi="Arial"/>
-                <w:sz w:val="24"/>
-                <w:szCs w:val="24"/>
-              </w:rPr>
-              <w:t>Exercício</w:t>
-            </w:r>
-            <w:r>
-              <w:rPr>
-                <w:rFonts w:ascii="Arial" w:hAnsi="Arial"/>
-                <w:spacing w:val="-2"/>
+                <w:rFonts w:ascii="Arial" w:hAnsi="Arial" w:cs="Arial"/>
+                <w:b/>
+                <w:sz w:val="24"/>
+                <w:szCs w:val="24"/>
+              </w:rPr>
+              <w:t>Trabalho</w:t>
+            </w:r>
+            <w:r>
+              <w:rPr>
+                <w:rFonts w:ascii="Arial" w:hAnsi="Arial" w:cs="Arial"/>
+                <w:b/>
+                <w:spacing w:val="-1"/>
                 <w:sz w:val="24"/>
                 <w:szCs w:val="24"/>
               </w:rPr>
@@ -3937,81 +4106,18 @@
             </w:r>
             <w:r>
               <w:rPr>
-                <w:rFonts w:ascii="Arial" w:hAnsi="Arial"/>
-                <w:sz w:val="24"/>
-                <w:szCs w:val="24"/>
-              </w:rPr>
-              <w:t>Prático</w:t>
-            </w:r>
-            <w:r>
-              <w:rPr>
-                <w:rFonts w:ascii="Arial" w:hAnsi="Arial"/>
-                <w:spacing w:val="2"/>
-                <w:sz w:val="24"/>
-                <w:szCs w:val="24"/>
-              </w:rPr>
-              <w:t xml:space="preserve"> </w:t>
-            </w:r>
-            <w:r>
-              <w:rPr>
-                <w:rFonts w:ascii="Arial" w:hAnsi="Arial"/>
-                <w:sz w:val="24"/>
-                <w:szCs w:val="24"/>
-              </w:rPr>
-              <w:t>11</w:t>
-            </w:r>
-            <w:r>
-              <w:rPr>
-                <w:rFonts w:ascii="Arial" w:hAnsi="Arial"/>
-                <w:spacing w:val="-4"/>
-                <w:sz w:val="24"/>
-                <w:szCs w:val="24"/>
-              </w:rPr>
-              <w:t xml:space="preserve"> </w:t>
-            </w:r>
-            <w:r>
-              <w:rPr>
-                <w:rFonts w:ascii="Arial" w:hAnsi="Arial"/>
-                <w:sz w:val="24"/>
-                <w:szCs w:val="24"/>
-              </w:rPr>
-              <w:t>(Busca)</w:t>
+                <w:rFonts w:ascii="Arial" w:hAnsi="Arial" w:cs="Arial"/>
+                <w:b/>
+                <w:sz w:val="24"/>
+                <w:szCs w:val="24"/>
+              </w:rPr>
+              <w:t>3</w:t>
             </w:r>
           </w:p>
         </w:tc>
         <w:tc>
           <w:tcPr>
             <w:tcW w:w="2414" w:type="dxa"/>
-            <w:tcBorders>
-              <w:top w:val="single" w:sz="4" w:space="0" w:color="000000"/>
-              <w:left w:val="single" w:sz="4" w:space="0" w:color="000000"/>
-              <w:bottom w:val="single" w:sz="4" w:space="0" w:color="000000"/>
-              <w:right w:val="single" w:sz="4" w:space="0" w:color="000000"/>
-            </w:tcBorders>
-            <w:shd w:val="clear" w:color="auto" w:fill="auto"/>
-          </w:tcPr>
-          <w:p>
-            <w:pPr>
-              <w:pStyle w:val="TableParagraph"/>
-              <w:ind w:left="10"/>
-              <w:jc w:val="center"/>
-              <w:rPr>
-                <w:sz w:val="24"/>
-              </w:rPr>
-            </w:pPr>
-            <w:r>
-              <w:rPr>
-                <w:rFonts w:ascii="Arial" w:hAnsi="Arial"/>
-                <w:sz w:val="24"/>
-                <w:szCs w:val="24"/>
-              </w:rPr>
-              <w:t>x</w:t>
-            </w:r>
-          </w:p>
-        </w:tc>
-        <w:tc>
-          <w:tcPr>
-            <w:tcW w:w="2012" w:type="dxa"/>
             <w:tcBorders>
               <w:top w:val="single" w:sz="4" w:space="0" w:color="000000"/>
               <w:left w:val="single" w:sz="4" w:space="0" w:color="000000"/>
@@ -4025,157 +4131,20 @@
               <w:pStyle w:val="TableParagraph"/>
               <w:spacing w:line="240" w:lineRule="auto"/>
               <w:ind w:left="0"/>
-              <w:rPr>
-                <w:rFonts w:ascii="Arial" w:hAnsi="Arial"/>
-                <w:sz w:val="24"/>
-                <w:szCs w:val="24"/>
-              </w:rPr>
-            </w:pPr>
-          </w:p>
-        </w:tc>
-      </w:tr>
-      <w:tr>
-        <w:trPr>
-          <w:trHeight w:val="278"/>
-        </w:trPr>
-        <w:tc>
-          <w:tcPr>
-            <w:tcW w:w="969" w:type="dxa"/>
-            <w:tcBorders>
-              <w:top w:val="single" w:sz="4" w:space="0" w:color="000000"/>
-              <w:left w:val="single" w:sz="4" w:space="0" w:color="000000"/>
-              <w:bottom w:val="single" w:sz="4" w:space="0" w:color="000000"/>
-              <w:right w:val="single" w:sz="4" w:space="0" w:color="000000"/>
-            </w:tcBorders>
-            <w:shd w:val="clear" w:color="auto" w:fill="auto"/>
-          </w:tcPr>
-          <w:p>
-            <w:pPr>
-              <w:pStyle w:val="TableParagraph"/>
-              <w:rPr>
-                <w:rFonts w:ascii="Arial" w:hAnsi="Arial"/>
-                <w:sz w:val="24"/>
-                <w:szCs w:val="24"/>
-              </w:rPr>
-            </w:pPr>
-            <w:r>
-              <w:rPr>
-                <w:rFonts w:ascii="Arial" w:hAnsi="Arial"/>
-                <w:b/>
-                <w:sz w:val="24"/>
-                <w:szCs w:val="24"/>
-              </w:rPr>
-              <w:t xml:space="preserve"> 02/09</w:t>
-            </w:r>
-          </w:p>
-        </w:tc>
-        <w:tc>
-          <w:tcPr>
-            <w:tcW w:w="3894" w:type="dxa"/>
-            <w:tcBorders>
-              <w:top w:val="single" w:sz="4" w:space="0" w:color="000000"/>
-              <w:left w:val="single" w:sz="4" w:space="0" w:color="000000"/>
-              <w:bottom w:val="single" w:sz="4" w:space="0" w:color="000000"/>
-              <w:right w:val="single" w:sz="4" w:space="0" w:color="000000"/>
-            </w:tcBorders>
-            <w:shd w:val="clear" w:color="auto" w:fill="auto"/>
-          </w:tcPr>
-          <w:p>
-            <w:pPr>
-              <w:pStyle w:val="TableParagraph"/>
-              <w:rPr>
-                <w:b/>
-                <w:spacing w:val="-1"/>
-              </w:rPr>
-            </w:pPr>
-            <w:r>
-              <w:rPr>
-                <w:rFonts w:ascii="Arial" w:hAnsi="Arial"/>
-                <w:b/>
-                <w:spacing w:val="-2"/>
-                <w:sz w:val="24"/>
-                <w:szCs w:val="24"/>
-              </w:rPr>
-              <w:t xml:space="preserve">Apresentação </w:t>
-            </w:r>
-            <w:r>
-              <w:rPr>
-                <w:rFonts w:ascii="Arial" w:hAnsi="Arial"/>
-                <w:b/>
-                <w:sz w:val="24"/>
-                <w:szCs w:val="24"/>
-              </w:rPr>
-              <w:t>do</w:t>
-            </w:r>
-            <w:r>
-              <w:rPr>
-                <w:rFonts w:ascii="Arial" w:hAnsi="Arial"/>
-                <w:b/>
-                <w:spacing w:val="-5"/>
-                <w:sz w:val="24"/>
-                <w:szCs w:val="24"/>
-              </w:rPr>
-              <w:t xml:space="preserve"> </w:t>
-            </w:r>
-            <w:r>
-              <w:rPr>
-                <w:rFonts w:ascii="Arial" w:hAnsi="Arial"/>
-                <w:b/>
-                <w:sz w:val="24"/>
-                <w:szCs w:val="24"/>
-              </w:rPr>
-              <w:t>Trabalho</w:t>
-            </w:r>
-            <w:r>
-              <w:rPr>
-                <w:rFonts w:ascii="Arial" w:hAnsi="Arial"/>
-                <w:b/>
-                <w:spacing w:val="-1"/>
-                <w:sz w:val="24"/>
-                <w:szCs w:val="24"/>
-              </w:rPr>
-              <w:t xml:space="preserve"> </w:t>
-            </w:r>
-            <w:r>
-              <w:rPr>
-                <w:rFonts w:ascii="Arial" w:hAnsi="Arial"/>
-                <w:b/>
-                <w:sz w:val="24"/>
-                <w:szCs w:val="24"/>
-              </w:rPr>
-              <w:t>3</w:t>
-            </w:r>
-          </w:p>
-        </w:tc>
-        <w:tc>
-          <w:tcPr>
-            <w:tcW w:w="2414" w:type="dxa"/>
-            <w:tcBorders>
-              <w:top w:val="single" w:sz="4" w:space="0" w:color="000000"/>
-              <w:left w:val="single" w:sz="4" w:space="0" w:color="000000"/>
-              <w:bottom w:val="single" w:sz="4" w:space="0" w:color="000000"/>
-              <w:right w:val="single" w:sz="4" w:space="0" w:color="000000"/>
-            </w:tcBorders>
-            <w:shd w:val="clear" w:color="auto" w:fill="auto"/>
-          </w:tcPr>
-          <w:p>
-            <w:pPr>
-              <w:pStyle w:val="TableParagraph"/>
-              <w:spacing w:line="240" w:lineRule="auto"/>
-              <w:ind w:left="0"/>
-              <w:rPr>
-                <w:rFonts w:ascii="Arial" w:hAnsi="Arial"/>
-                <w:sz w:val="24"/>
-                <w:szCs w:val="24"/>
-              </w:rPr>
-            </w:pPr>
-            <w:r>
-              <w:rPr>
-                <w:rFonts w:ascii="Arial" w:hAnsi="Arial"/>
-                <w:sz w:val="24"/>
-                <w:szCs w:val="24"/>
-              </w:rPr>
-              <w:t xml:space="preserve">                 x</w:t>
+              <w:jc w:val="center"/>
+              <w:rPr>
+                <w:rFonts w:ascii="Arial" w:hAnsi="Arial" w:cs="Arial"/>
+                <w:sz w:val="24"/>
+                <w:szCs w:val="24"/>
+              </w:rPr>
+            </w:pPr>
+            <w:r>
+              <w:rPr>
+                <w:rFonts w:ascii="Arial" w:hAnsi="Arial" w:cs="Arial"/>
+                <w:sz w:val="24"/>
+                <w:szCs w:val="24"/>
+              </w:rPr>
+              <w:t>x</w:t>
             </w:r>
           </w:p>
         </w:tc>
@@ -4196,7 +4165,7 @@
               <w:ind w:left="12"/>
               <w:jc w:val="center"/>
               <w:rPr>
-                <w:rFonts w:ascii="Arial" w:hAnsi="Arial"/>
+                <w:rFonts w:ascii="Arial" w:hAnsi="Arial" w:cs="Arial"/>
                 <w:sz w:val="24"/>
                 <w:szCs w:val="24"/>
               </w:rPr>
@@ -4619,13 +4588,19 @@
                 <w:spacing w:val="1"/>
                 <w:sz w:val="24"/>
               </w:rPr>
-              <w:t xml:space="preserve"> 11</w:t>
-            </w:r>
-            <w:r>
-              <w:rPr>
-                <w:sz w:val="24"/>
-              </w:rPr>
-              <w:t>/05/2021</w:t>
+              <w:t xml:space="preserve"> 21</w:t>
+            </w:r>
+            <w:r>
+              <w:rPr>
+                <w:sz w:val="24"/>
+              </w:rPr>
+              <w:t>/10</w:t>
+            </w:r>
+            <w:r>
+              <w:rPr>
+                <w:sz w:val="24"/>
+              </w:rPr>
+              <w:t>/2021</w:t>
             </w:r>
           </w:p>
         </w:tc>
@@ -5155,7 +5130,7 @@
         </mc:Choice>
         <mc:Fallback>
           <w:pict>
-            <v:line w14:anchorId="62C9C68B" id="Straight Connector 1" o:spid="_x0000_s1026" style="position:absolute;z-index:-251664384;visibility:visible;mso-wrap-style:square;mso-wrap-distance-left:9pt;mso-wrap-distance-top:0;mso-wrap-distance-right:9pt;mso-wrap-distance-bottom:0;mso-position-horizontal:absolute;mso-position-horizontal-relative:page;mso-position-vertical:absolute;mso-position-vertical-relative:page" from="73.85pt,115.5pt" to="387.2pt,115.6pt" o:gfxdata="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" strokecolor="navy" strokeweight="1.43mm">
+            <v:line w14:anchorId="2E8219ED" id="Straight Connector 1" o:spid="_x0000_s1026" style="position:absolute;z-index:-251664384;visibility:visible;mso-wrap-style:square;mso-wrap-distance-left:9pt;mso-wrap-distance-top:0;mso-wrap-distance-right:9pt;mso-wrap-distance-bottom:0;mso-position-horizontal:absolute;mso-position-horizontal-relative:page;mso-position-vertical:absolute;mso-position-vertical-relative:page" from="73.85pt,115.5pt" to="387.2pt,115.6pt" o:gfxdata="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" strokecolor="navy" strokeweight="1.43mm">
               <w10:wrap anchorx="page" anchory="page"/>
             </v:line>
           </w:pict>
@@ -6000,7 +5975,7 @@
         </mc:Choice>
         <mc:Fallback>
           <w:pict>
-            <v:line w14:anchorId="6FE20AF8" id="Straight Connector 7" o:spid="_x0000_s1026" style="position:absolute;z-index:-251663360;visibility:visible;mso-wrap-style:square;mso-wrap-distance-left:9pt;mso-wrap-distance-top:0;mso-wrap-distance-right:9pt;mso-wrap-distance-bottom:0;mso-position-horizontal:absolute;mso-position-horizontal-relative:page;mso-position-vertical:absolute;mso-position-vertical-relative:page" from="73.85pt,115.5pt" to="387.2pt,115.6pt" o:gfxdata="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" strokecolor="navy" strokeweight="1.43mm">
+            <v:line w14:anchorId="73A58B9F" id="Straight Connector 7" o:spid="_x0000_s1026" style="position:absolute;z-index:-251663360;visibility:visible;mso-wrap-style:square;mso-wrap-distance-left:9pt;mso-wrap-distance-top:0;mso-wrap-distance-right:9pt;mso-wrap-distance-bottom:0;mso-position-horizontal:absolute;mso-position-horizontal-relative:page;mso-position-vertical:absolute;mso-position-vertical-relative:page" from="73.85pt,115.5pt" to="387.2pt,115.6pt" o:gfxdata="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" strokecolor="navy" strokeweight="1.43mm">
               <w10:wrap anchorx="page" anchory="page"/>
             </v:line>
           </w:pict>

</xml_diff>

<commit_message>
Data do Plano de PC2 atualizada
</commit_message>
<xml_diff>
--- a/aulas/lab-poo/plano_pc2_lab.docx
+++ b/aulas/lab-poo/plano_pc2_lab.docx
@@ -1501,8 +1501,8 @@
       </w:tblPr>
       <w:tblGrid>
         <w:gridCol w:w="970"/>
-        <w:gridCol w:w="3894"/>
-        <w:gridCol w:w="2414"/>
+        <w:gridCol w:w="4027"/>
+        <w:gridCol w:w="2281"/>
         <w:gridCol w:w="2012"/>
       </w:tblGrid>
       <w:tr>
@@ -1577,7 +1577,7 @@
         </w:tc>
         <w:tc>
           <w:tcPr>
-            <w:tcW w:w="3894" w:type="dxa"/>
+            <w:tcW w:w="4027" w:type="dxa"/>
             <w:tcBorders>
               <w:top w:val="single" w:sz="4" w:space="0" w:color="000000"/>
               <w:left w:val="single" w:sz="4" w:space="0" w:color="000000"/>
@@ -1631,7 +1631,7 @@
         </w:tc>
         <w:tc>
           <w:tcPr>
-            <w:tcW w:w="2414" w:type="dxa"/>
+            <w:tcW w:w="2281" w:type="dxa"/>
             <w:tcBorders>
               <w:top w:val="single" w:sz="4" w:space="0" w:color="000000"/>
               <w:left w:val="single" w:sz="4" w:space="0" w:color="000000"/>
@@ -1726,7 +1726,7 @@
         </w:tc>
         <w:tc>
           <w:tcPr>
-            <w:tcW w:w="3894" w:type="dxa"/>
+            <w:tcW w:w="4027" w:type="dxa"/>
             <w:tcBorders>
               <w:top w:val="single" w:sz="4" w:space="0" w:color="000000"/>
               <w:left w:val="single" w:sz="4" w:space="0" w:color="000000"/>
@@ -1807,7 +1807,7 @@
         </w:tc>
         <w:tc>
           <w:tcPr>
-            <w:tcW w:w="2414" w:type="dxa"/>
+            <w:tcW w:w="2281" w:type="dxa"/>
             <w:tcBorders>
               <w:top w:val="single" w:sz="4" w:space="0" w:color="000000"/>
               <w:left w:val="single" w:sz="4" w:space="0" w:color="000000"/>
@@ -1901,7 +1901,7 @@
         </w:tc>
         <w:tc>
           <w:tcPr>
-            <w:tcW w:w="3894" w:type="dxa"/>
+            <w:tcW w:w="4027" w:type="dxa"/>
             <w:tcBorders>
               <w:top w:val="single" w:sz="4" w:space="0" w:color="000000"/>
               <w:left w:val="single" w:sz="4" w:space="0" w:color="000000"/>
@@ -1982,7 +1982,7 @@
         </w:tc>
         <w:tc>
           <w:tcPr>
-            <w:tcW w:w="2414" w:type="dxa"/>
+            <w:tcW w:w="2281" w:type="dxa"/>
             <w:tcBorders>
               <w:top w:val="single" w:sz="4" w:space="0" w:color="000000"/>
               <w:left w:val="single" w:sz="4" w:space="0" w:color="000000"/>
@@ -2075,7 +2075,7 @@
         </w:tc>
         <w:tc>
           <w:tcPr>
-            <w:tcW w:w="3894" w:type="dxa"/>
+            <w:tcW w:w="4027" w:type="dxa"/>
             <w:tcBorders>
               <w:left w:val="single" w:sz="4" w:space="0" w:color="000000"/>
               <w:bottom w:val="single" w:sz="4" w:space="0" w:color="000000"/>
@@ -2156,7 +2156,7 @@
         </w:tc>
         <w:tc>
           <w:tcPr>
-            <w:tcW w:w="2414" w:type="dxa"/>
+            <w:tcW w:w="2281" w:type="dxa"/>
             <w:tcBorders>
               <w:left w:val="single" w:sz="4" w:space="0" w:color="000000"/>
               <w:bottom w:val="single" w:sz="4" w:space="0" w:color="000000"/>
@@ -2247,7 +2247,7 @@
         </w:tc>
         <w:tc>
           <w:tcPr>
-            <w:tcW w:w="3894" w:type="dxa"/>
+            <w:tcW w:w="4027" w:type="dxa"/>
             <w:tcBorders>
               <w:top w:val="single" w:sz="4" w:space="0" w:color="000000"/>
               <w:left w:val="single" w:sz="4" w:space="0" w:color="000000"/>
@@ -2328,7 +2328,7 @@
         </w:tc>
         <w:tc>
           <w:tcPr>
-            <w:tcW w:w="2414" w:type="dxa"/>
+            <w:tcW w:w="2281" w:type="dxa"/>
             <w:tcBorders>
               <w:top w:val="single" w:sz="4" w:space="0" w:color="000000"/>
               <w:left w:val="single" w:sz="4" w:space="0" w:color="000000"/>
@@ -2433,7 +2433,7 @@
         </w:tc>
         <w:tc>
           <w:tcPr>
-            <w:tcW w:w="3894" w:type="dxa"/>
+            <w:tcW w:w="4027" w:type="dxa"/>
             <w:tcBorders>
               <w:top w:val="single" w:sz="4" w:space="0" w:color="000000"/>
               <w:left w:val="single" w:sz="4" w:space="0" w:color="000000"/>
@@ -2468,7 +2468,7 @@
         </w:tc>
         <w:tc>
           <w:tcPr>
-            <w:tcW w:w="2414" w:type="dxa"/>
+            <w:tcW w:w="2281" w:type="dxa"/>
             <w:tcBorders>
               <w:top w:val="single" w:sz="4" w:space="0" w:color="000000"/>
               <w:left w:val="single" w:sz="4" w:space="0" w:color="000000"/>
@@ -2562,7 +2562,7 @@
         </w:tc>
         <w:tc>
           <w:tcPr>
-            <w:tcW w:w="3894" w:type="dxa"/>
+            <w:tcW w:w="4027" w:type="dxa"/>
             <w:tcBorders>
               <w:top w:val="single" w:sz="4" w:space="0" w:color="000000"/>
               <w:left w:val="single" w:sz="4" w:space="0" w:color="000000"/>
@@ -2641,7 +2641,7 @@
         </w:tc>
         <w:tc>
           <w:tcPr>
-            <w:tcW w:w="2414" w:type="dxa"/>
+            <w:tcW w:w="2281" w:type="dxa"/>
             <w:tcBorders>
               <w:top w:val="single" w:sz="4" w:space="0" w:color="000000"/>
               <w:left w:val="single" w:sz="4" w:space="0" w:color="000000"/>
@@ -2742,7 +2742,7 @@
         </w:tc>
         <w:tc>
           <w:tcPr>
-            <w:tcW w:w="3894" w:type="dxa"/>
+            <w:tcW w:w="4027" w:type="dxa"/>
             <w:tcBorders>
               <w:top w:val="single" w:sz="4" w:space="0" w:color="000000"/>
               <w:left w:val="single" w:sz="4" w:space="0" w:color="000000"/>
@@ -2824,7 +2824,7 @@
         </w:tc>
         <w:tc>
           <w:tcPr>
-            <w:tcW w:w="2414" w:type="dxa"/>
+            <w:tcW w:w="2281" w:type="dxa"/>
             <w:tcBorders>
               <w:top w:val="single" w:sz="4" w:space="0" w:color="000000"/>
               <w:left w:val="single" w:sz="4" w:space="0" w:color="000000"/>
@@ -2926,7 +2926,7 @@
         </w:tc>
         <w:tc>
           <w:tcPr>
-            <w:tcW w:w="3894" w:type="dxa"/>
+            <w:tcW w:w="4027" w:type="dxa"/>
             <w:tcBorders>
               <w:top w:val="single" w:sz="4" w:space="0" w:color="000000"/>
               <w:left w:val="single" w:sz="4" w:space="0" w:color="000000"/>
@@ -2955,6 +2955,14 @@
             <w:r>
               <w:rPr>
                 <w:rFonts w:ascii="Arial" w:hAnsi="Arial" w:cs="Arial"/>
+                <w:sz w:val="24"/>
+                <w:szCs w:val="24"/>
+              </w:rPr>
+              <w:t>s</w:t>
+            </w:r>
+            <w:r>
+              <w:rPr>
+                <w:rFonts w:ascii="Arial" w:hAnsi="Arial" w:cs="Arial"/>
                 <w:spacing w:val="-2"/>
                 <w:sz w:val="24"/>
                 <w:szCs w:val="24"/>
@@ -2972,6 +2980,14 @@
             <w:r>
               <w:rPr>
                 <w:rFonts w:ascii="Arial" w:hAnsi="Arial" w:cs="Arial"/>
+                <w:sz w:val="24"/>
+                <w:szCs w:val="24"/>
+              </w:rPr>
+              <w:t>s</w:t>
+            </w:r>
+            <w:r>
+              <w:rPr>
+                <w:rFonts w:ascii="Arial" w:hAnsi="Arial" w:cs="Arial"/>
                 <w:spacing w:val="1"/>
                 <w:sz w:val="24"/>
                 <w:szCs w:val="24"/>
@@ -2989,6 +3005,14 @@
             <w:r>
               <w:rPr>
                 <w:rFonts w:ascii="Arial" w:hAnsi="Arial" w:cs="Arial"/>
+                <w:sz w:val="24"/>
+                <w:szCs w:val="24"/>
+              </w:rPr>
+              <w:t xml:space="preserve"> e 7</w:t>
+            </w:r>
+            <w:r>
+              <w:rPr>
+                <w:rFonts w:ascii="Arial" w:hAnsi="Arial" w:cs="Arial"/>
                 <w:spacing w:val="-4"/>
                 <w:sz w:val="24"/>
                 <w:szCs w:val="24"/>
@@ -3007,7 +3031,7 @@
         </w:tc>
         <w:tc>
           <w:tcPr>
-            <w:tcW w:w="2414" w:type="dxa"/>
+            <w:tcW w:w="2281" w:type="dxa"/>
             <w:tcBorders>
               <w:top w:val="single" w:sz="4" w:space="0" w:color="000000"/>
               <w:left w:val="single" w:sz="4" w:space="0" w:color="000000"/>
@@ -3060,6 +3084,146 @@
               </w:rPr>
               <w:t>x</w:t>
             </w:r>
+          </w:p>
+        </w:tc>
+      </w:tr>
+      <w:tr>
+        <w:trPr>
+          <w:trHeight w:val="273"/>
+        </w:trPr>
+        <w:tc>
+          <w:tcPr>
+            <w:tcW w:w="970" w:type="dxa"/>
+            <w:tcBorders>
+              <w:top w:val="single" w:sz="4" w:space="0" w:color="000000"/>
+              <w:left w:val="single" w:sz="4" w:space="0" w:color="000000"/>
+              <w:bottom w:val="single" w:sz="4" w:space="0" w:color="000000"/>
+              <w:right w:val="single" w:sz="4" w:space="0" w:color="000000"/>
+            </w:tcBorders>
+            <w:shd w:val="clear" w:color="auto" w:fill="auto"/>
+          </w:tcPr>
+          <w:p>
+            <w:pPr>
+              <w:pStyle w:val="TableParagraph"/>
+              <w:spacing w:line="253" w:lineRule="exact"/>
+              <w:rPr>
+                <w:rFonts w:ascii="Arial" w:hAnsi="Arial" w:cs="Arial"/>
+                <w:b/>
+                <w:sz w:val="24"/>
+                <w:szCs w:val="24"/>
+              </w:rPr>
+            </w:pPr>
+            <w:r>
+              <w:rPr>
+                <w:rFonts w:ascii="Arial" w:hAnsi="Arial" w:cs="Arial"/>
+                <w:b/>
+                <w:sz w:val="24"/>
+                <w:szCs w:val="24"/>
+              </w:rPr>
+              <w:t xml:space="preserve"> </w:t>
+            </w:r>
+            <w:r>
+              <w:rPr>
+                <w:rFonts w:ascii="Arial" w:hAnsi="Arial" w:cs="Arial"/>
+                <w:b/>
+                <w:sz w:val="24"/>
+                <w:szCs w:val="24"/>
+              </w:rPr>
+              <w:t>16/12</w:t>
+            </w:r>
+          </w:p>
+        </w:tc>
+        <w:tc>
+          <w:tcPr>
+            <w:tcW w:w="4027" w:type="dxa"/>
+            <w:tcBorders>
+              <w:top w:val="single" w:sz="4" w:space="0" w:color="000000"/>
+              <w:left w:val="single" w:sz="4" w:space="0" w:color="000000"/>
+              <w:bottom w:val="single" w:sz="4" w:space="0" w:color="000000"/>
+              <w:right w:val="single" w:sz="4" w:space="0" w:color="000000"/>
+            </w:tcBorders>
+            <w:shd w:val="clear" w:color="auto" w:fill="auto"/>
+          </w:tcPr>
+          <w:p>
+            <w:pPr>
+              <w:pStyle w:val="TableParagraph"/>
+              <w:spacing w:line="253" w:lineRule="exact"/>
+              <w:rPr>
+                <w:rFonts w:ascii="Arial" w:hAnsi="Arial" w:cs="Arial"/>
+                <w:b/>
+                <w:i/>
+                <w:sz w:val="24"/>
+                <w:szCs w:val="24"/>
+              </w:rPr>
+            </w:pPr>
+            <w:r>
+              <w:rPr>
+                <w:rFonts w:ascii="Arial" w:hAnsi="Arial" w:cs="Arial"/>
+                <w:b/>
+                <w:i/>
+                <w:sz w:val="24"/>
+                <w:szCs w:val="24"/>
+              </w:rPr>
+              <w:t>Plantão de Dúvidas Online</w:t>
+            </w:r>
+          </w:p>
+        </w:tc>
+        <w:tc>
+          <w:tcPr>
+            <w:tcW w:w="2281" w:type="dxa"/>
+            <w:tcBorders>
+              <w:top w:val="single" w:sz="4" w:space="0" w:color="000000"/>
+              <w:left w:val="single" w:sz="4" w:space="0" w:color="000000"/>
+              <w:bottom w:val="single" w:sz="4" w:space="0" w:color="000000"/>
+              <w:right w:val="single" w:sz="4" w:space="0" w:color="000000"/>
+            </w:tcBorders>
+            <w:shd w:val="clear" w:color="auto" w:fill="auto"/>
+          </w:tcPr>
+          <w:p>
+            <w:pPr>
+              <w:pStyle w:val="TableParagraph"/>
+              <w:spacing w:line="253" w:lineRule="exact"/>
+              <w:ind w:left="10"/>
+              <w:jc w:val="center"/>
+              <w:rPr>
+                <w:rFonts w:ascii="Arial" w:hAnsi="Arial" w:cs="Arial"/>
+                <w:sz w:val="24"/>
+                <w:szCs w:val="24"/>
+              </w:rPr>
+            </w:pPr>
+            <w:r>
+              <w:rPr>
+                <w:rFonts w:ascii="Arial" w:hAnsi="Arial" w:cs="Arial"/>
+                <w:sz w:val="24"/>
+                <w:szCs w:val="24"/>
+              </w:rPr>
+              <w:t>x</w:t>
+            </w:r>
+          </w:p>
+        </w:tc>
+        <w:tc>
+          <w:tcPr>
+            <w:tcW w:w="2012" w:type="dxa"/>
+            <w:tcBorders>
+              <w:top w:val="single" w:sz="4" w:space="0" w:color="000000"/>
+              <w:left w:val="single" w:sz="4" w:space="0" w:color="000000"/>
+              <w:bottom w:val="single" w:sz="4" w:space="0" w:color="000000"/>
+              <w:right w:val="single" w:sz="4" w:space="0" w:color="000000"/>
+            </w:tcBorders>
+            <w:shd w:val="clear" w:color="auto" w:fill="auto"/>
+          </w:tcPr>
+          <w:p>
+            <w:pPr>
+              <w:pStyle w:val="TableParagraph"/>
+              <w:spacing w:line="240" w:lineRule="auto"/>
+              <w:ind w:left="0"/>
+              <w:jc w:val="center"/>
+              <w:rPr>
+                <w:rFonts w:ascii="Arial" w:hAnsi="Arial" w:cs="Arial"/>
+                <w:sz w:val="24"/>
+                <w:szCs w:val="24"/>
+              </w:rPr>
+            </w:pPr>
           </w:p>
         </w:tc>
       </w:tr>
@@ -3094,50 +3258,73 @@
                 <w:sz w:val="24"/>
                 <w:szCs w:val="24"/>
               </w:rPr>
+              <w:t xml:space="preserve"> 06/01</w:t>
+            </w:r>
+          </w:p>
+        </w:tc>
+        <w:tc>
+          <w:tcPr>
+            <w:tcW w:w="4027" w:type="dxa"/>
+            <w:tcBorders>
+              <w:top w:val="single" w:sz="4" w:space="0" w:color="000000"/>
+              <w:left w:val="single" w:sz="4" w:space="0" w:color="000000"/>
+              <w:bottom w:val="single" w:sz="4" w:space="0" w:color="000000"/>
+              <w:right w:val="single" w:sz="4" w:space="0" w:color="000000"/>
+            </w:tcBorders>
+            <w:shd w:val="clear" w:color="auto" w:fill="auto"/>
+          </w:tcPr>
+          <w:p>
+            <w:pPr>
+              <w:pStyle w:val="TableParagraph"/>
+              <w:rPr>
+                <w:rFonts w:ascii="Arial" w:hAnsi="Arial" w:cs="Arial"/>
+                <w:sz w:val="24"/>
+                <w:szCs w:val="24"/>
+              </w:rPr>
+            </w:pPr>
+            <w:r>
+              <w:rPr>
+                <w:rFonts w:ascii="Arial" w:hAnsi="Arial" w:cs="Arial"/>
+                <w:b/>
+                <w:spacing w:val="-2"/>
+                <w:sz w:val="24"/>
+                <w:szCs w:val="24"/>
+              </w:rPr>
+              <w:t xml:space="preserve">Apresentação </w:t>
+            </w:r>
+            <w:r>
+              <w:rPr>
+                <w:rFonts w:ascii="Arial" w:hAnsi="Arial" w:cs="Arial"/>
+                <w:b/>
+                <w:sz w:val="24"/>
+                <w:szCs w:val="24"/>
+              </w:rPr>
+              <w:t>do</w:t>
+            </w:r>
+            <w:r>
+              <w:rPr>
+                <w:rFonts w:ascii="Arial" w:hAnsi="Arial" w:cs="Arial"/>
+                <w:b/>
+                <w:spacing w:val="-5"/>
+                <w:sz w:val="24"/>
+                <w:szCs w:val="24"/>
+              </w:rPr>
               <w:t xml:space="preserve"> </w:t>
             </w:r>
             <w:r>
               <w:rPr>
                 <w:rFonts w:ascii="Arial" w:hAnsi="Arial" w:cs="Arial"/>
-                <w:sz w:val="24"/>
-                <w:szCs w:val="24"/>
-              </w:rPr>
-              <w:t>16/12</w:t>
-            </w:r>
-          </w:p>
-        </w:tc>
-        <w:tc>
-          <w:tcPr>
-            <w:tcW w:w="3894" w:type="dxa"/>
-            <w:tcBorders>
-              <w:top w:val="single" w:sz="4" w:space="0" w:color="000000"/>
-              <w:left w:val="single" w:sz="4" w:space="0" w:color="000000"/>
-              <w:bottom w:val="single" w:sz="4" w:space="0" w:color="000000"/>
-              <w:right w:val="single" w:sz="4" w:space="0" w:color="000000"/>
-            </w:tcBorders>
-            <w:shd w:val="clear" w:color="auto" w:fill="auto"/>
-          </w:tcPr>
-          <w:p>
-            <w:pPr>
-              <w:pStyle w:val="TableParagraph"/>
-              <w:rPr>
-                <w:rFonts w:ascii="Arial" w:hAnsi="Arial" w:cs="Arial"/>
-                <w:sz w:val="24"/>
-                <w:szCs w:val="24"/>
-              </w:rPr>
-            </w:pPr>
-            <w:r>
-              <w:rPr>
-                <w:rFonts w:ascii="Arial" w:hAnsi="Arial" w:cs="Arial"/>
-                <w:sz w:val="24"/>
-                <w:szCs w:val="24"/>
-              </w:rPr>
-              <w:t>Exercício</w:t>
-            </w:r>
-            <w:r>
-              <w:rPr>
-                <w:rFonts w:ascii="Arial" w:hAnsi="Arial" w:cs="Arial"/>
-                <w:spacing w:val="-2"/>
+                <w:b/>
+                <w:sz w:val="24"/>
+                <w:szCs w:val="24"/>
+              </w:rPr>
+              <w:t>Trabalho</w:t>
+            </w:r>
+            <w:r>
+              <w:rPr>
+                <w:rFonts w:ascii="Arial" w:hAnsi="Arial" w:cs="Arial"/>
+                <w:b/>
+                <w:spacing w:val="-1"/>
                 <w:sz w:val="24"/>
                 <w:szCs w:val="24"/>
               </w:rPr>
@@ -3146,61 +3333,29 @@
             <w:r>
               <w:rPr>
                 <w:rFonts w:ascii="Arial" w:hAnsi="Arial" w:cs="Arial"/>
-                <w:sz w:val="24"/>
-                <w:szCs w:val="24"/>
-              </w:rPr>
-              <w:t>Prático</w:t>
-            </w:r>
-            <w:r>
-              <w:rPr>
-                <w:rFonts w:ascii="Arial" w:hAnsi="Arial" w:cs="Arial"/>
-                <w:spacing w:val="1"/>
-                <w:sz w:val="24"/>
-                <w:szCs w:val="24"/>
-              </w:rPr>
-              <w:t xml:space="preserve"> </w:t>
-            </w:r>
-            <w:r>
-              <w:rPr>
-                <w:rFonts w:ascii="Arial" w:hAnsi="Arial" w:cs="Arial"/>
-                <w:sz w:val="24"/>
-                <w:szCs w:val="24"/>
-              </w:rPr>
-              <w:t>7</w:t>
-            </w:r>
-            <w:r>
-              <w:rPr>
-                <w:rFonts w:ascii="Arial" w:hAnsi="Arial" w:cs="Arial"/>
-                <w:spacing w:val="-4"/>
-                <w:sz w:val="24"/>
-                <w:szCs w:val="24"/>
-              </w:rPr>
-              <w:t xml:space="preserve"> </w:t>
-            </w:r>
-            <w:r>
-              <w:rPr>
-                <w:rFonts w:ascii="Arial" w:hAnsi="Arial" w:cs="Arial"/>
-                <w:sz w:val="24"/>
-                <w:szCs w:val="24"/>
-              </w:rPr>
-              <w:t>(Herança)</w:t>
-            </w:r>
-          </w:p>
-        </w:tc>
-        <w:tc>
-          <w:tcPr>
-            <w:tcW w:w="2414" w:type="dxa"/>
-            <w:tcBorders>
-              <w:top w:val="single" w:sz="4" w:space="0" w:color="000000"/>
-              <w:left w:val="single" w:sz="4" w:space="0" w:color="000000"/>
-              <w:bottom w:val="single" w:sz="4" w:space="0" w:color="000000"/>
-              <w:right w:val="single" w:sz="4" w:space="0" w:color="000000"/>
-            </w:tcBorders>
-            <w:shd w:val="clear" w:color="auto" w:fill="auto"/>
-          </w:tcPr>
-          <w:p>
-            <w:pPr>
-              <w:pStyle w:val="TableParagraph"/>
+                <w:b/>
+                <w:sz w:val="24"/>
+                <w:szCs w:val="24"/>
+              </w:rPr>
+              <w:t>2</w:t>
+            </w:r>
+          </w:p>
+        </w:tc>
+        <w:tc>
+          <w:tcPr>
+            <w:tcW w:w="2281" w:type="dxa"/>
+            <w:tcBorders>
+              <w:top w:val="single" w:sz="4" w:space="0" w:color="000000"/>
+              <w:left w:val="single" w:sz="4" w:space="0" w:color="000000"/>
+              <w:bottom w:val="single" w:sz="4" w:space="0" w:color="000000"/>
+              <w:right w:val="single" w:sz="4" w:space="0" w:color="000000"/>
+            </w:tcBorders>
+            <w:shd w:val="clear" w:color="auto" w:fill="auto"/>
+          </w:tcPr>
+          <w:p>
+            <w:pPr>
+              <w:pStyle w:val="TableParagraph"/>
+              <w:spacing w:line="253" w:lineRule="exact"/>
               <w:ind w:left="10"/>
               <w:jc w:val="center"/>
               <w:rPr>
@@ -3209,6 +3364,16 @@
                 <w:szCs w:val="24"/>
               </w:rPr>
             </w:pPr>
+            <w:r>
+              <w:rPr>
+                <w:rFonts w:ascii="Arial" w:hAnsi="Arial" w:cs="Arial"/>
+                <w:sz w:val="24"/>
+                <w:szCs w:val="24"/>
+              </w:rPr>
+              <w:t>x</w:t>
+            </w:r>
+            <w:bookmarkStart w:id="0" w:name="_GoBack"/>
+            <w:bookmarkEnd w:id="0"/>
           </w:p>
         </w:tc>
         <w:tc>
@@ -3225,8 +3390,7 @@
           <w:p>
             <w:pPr>
               <w:pStyle w:val="TableParagraph"/>
-              <w:spacing w:line="240" w:lineRule="auto"/>
-              <w:ind w:left="0"/>
+              <w:ind w:left="12"/>
               <w:jc w:val="center"/>
               <w:rPr>
                 <w:rFonts w:ascii="Arial" w:hAnsi="Arial" w:cs="Arial"/>
@@ -3234,14 +3398,6 @@
                 <w:szCs w:val="24"/>
               </w:rPr>
             </w:pPr>
-            <w:r>
-              <w:rPr>
-                <w:rFonts w:ascii="Arial" w:hAnsi="Arial" w:cs="Arial"/>
-                <w:sz w:val="24"/>
-                <w:szCs w:val="24"/>
-              </w:rPr>
-              <w:t>x</w:t>
-            </w:r>
           </w:p>
         </w:tc>
       </w:tr>
@@ -3266,25 +3422,32 @@
               <w:spacing w:line="253" w:lineRule="exact"/>
               <w:rPr>
                 <w:rFonts w:ascii="Arial" w:hAnsi="Arial" w:cs="Arial"/>
+                <w:sz w:val="24"/>
+                <w:szCs w:val="24"/>
+              </w:rPr>
+            </w:pPr>
+            <w:r>
+              <w:rPr>
+                <w:rFonts w:ascii="Arial" w:hAnsi="Arial" w:cs="Arial"/>
                 <w:b/>
                 <w:sz w:val="24"/>
                 <w:szCs w:val="24"/>
               </w:rPr>
-            </w:pPr>
-            <w:r>
-              <w:rPr>
-                <w:rFonts w:ascii="Arial" w:hAnsi="Arial" w:cs="Arial"/>
-                <w:b/>
-                <w:sz w:val="24"/>
-                <w:szCs w:val="24"/>
-              </w:rPr>
-              <w:t xml:space="preserve"> 29/07</w:t>
-            </w:r>
-          </w:p>
-        </w:tc>
-        <w:tc>
-          <w:tcPr>
-            <w:tcW w:w="3894" w:type="dxa"/>
+              <w:t xml:space="preserve"> </w:t>
+            </w:r>
+            <w:r>
+              <w:rPr>
+                <w:rFonts w:ascii="Arial" w:hAnsi="Arial" w:cs="Arial"/>
+                <w:sz w:val="24"/>
+                <w:szCs w:val="24"/>
+              </w:rPr>
+              <w:t>13/01</w:t>
+            </w:r>
+          </w:p>
+        </w:tc>
+        <w:tc>
+          <w:tcPr>
+            <w:tcW w:w="4027" w:type="dxa"/>
             <w:tcBorders>
               <w:top w:val="single" w:sz="4" w:space="0" w:color="000000"/>
               <w:left w:val="single" w:sz="4" w:space="0" w:color="000000"/>
@@ -3299,27 +3462,57 @@
               <w:spacing w:line="253" w:lineRule="exact"/>
               <w:rPr>
                 <w:rFonts w:ascii="Arial" w:hAnsi="Arial" w:cs="Arial"/>
-                <w:b/>
-                <w:i/>
-                <w:sz w:val="24"/>
-                <w:szCs w:val="24"/>
-              </w:rPr>
-            </w:pPr>
-            <w:r>
-              <w:rPr>
-                <w:rFonts w:ascii="Arial" w:hAnsi="Arial" w:cs="Arial"/>
-                <w:b/>
-                <w:i/>
-                <w:sz w:val="24"/>
-                <w:szCs w:val="24"/>
-              </w:rPr>
-              <w:t>Plantão de Dúvidas Online</w:t>
-            </w:r>
-          </w:p>
-        </w:tc>
-        <w:tc>
-          <w:tcPr>
-            <w:tcW w:w="2414" w:type="dxa"/>
+                <w:sz w:val="24"/>
+                <w:szCs w:val="24"/>
+              </w:rPr>
+            </w:pPr>
+            <w:r>
+              <w:rPr>
+                <w:rFonts w:ascii="Arial" w:hAnsi="Arial" w:cs="Arial"/>
+                <w:sz w:val="24"/>
+                <w:szCs w:val="24"/>
+              </w:rPr>
+              <w:t>Exercício</w:t>
+            </w:r>
+            <w:r>
+              <w:rPr>
+                <w:rFonts w:ascii="Arial" w:hAnsi="Arial" w:cs="Arial"/>
+                <w:spacing w:val="-4"/>
+                <w:sz w:val="24"/>
+                <w:szCs w:val="24"/>
+              </w:rPr>
+              <w:t xml:space="preserve"> </w:t>
+            </w:r>
+            <w:r>
+              <w:rPr>
+                <w:rFonts w:ascii="Arial" w:hAnsi="Arial" w:cs="Arial"/>
+                <w:sz w:val="24"/>
+                <w:szCs w:val="24"/>
+              </w:rPr>
+              <w:t>Prático 8</w:t>
+            </w:r>
+            <w:r>
+              <w:rPr>
+                <w:rFonts w:ascii="Arial" w:hAnsi="Arial" w:cs="Arial"/>
+                <w:spacing w:val="-6"/>
+                <w:sz w:val="24"/>
+                <w:szCs w:val="24"/>
+              </w:rPr>
+              <w:t xml:space="preserve"> </w:t>
+            </w:r>
+            <w:r>
+              <w:rPr>
+                <w:rFonts w:ascii="Arial" w:hAnsi="Arial" w:cs="Arial"/>
+                <w:sz w:val="24"/>
+                <w:szCs w:val="24"/>
+              </w:rPr>
+              <w:t>(Polimorfismo)</w:t>
+            </w:r>
+          </w:p>
+        </w:tc>
+        <w:tc>
+          <w:tcPr>
+            <w:tcW w:w="2281" w:type="dxa"/>
             <w:tcBorders>
               <w:top w:val="single" w:sz="4" w:space="0" w:color="000000"/>
               <w:left w:val="single" w:sz="4" w:space="0" w:color="000000"/>
@@ -3340,14 +3533,6 @@
                 <w:szCs w:val="24"/>
               </w:rPr>
             </w:pPr>
-            <w:r>
-              <w:rPr>
-                <w:rFonts w:ascii="Arial" w:hAnsi="Arial" w:cs="Arial"/>
-                <w:sz w:val="24"/>
-                <w:szCs w:val="24"/>
-              </w:rPr>
-              <w:t>x</w:t>
-            </w:r>
           </w:p>
         </w:tc>
         <w:tc>
@@ -3373,6 +3558,14 @@
                 <w:szCs w:val="24"/>
               </w:rPr>
             </w:pPr>
+            <w:r>
+              <w:rPr>
+                <w:rFonts w:ascii="Arial" w:hAnsi="Arial" w:cs="Arial"/>
+                <w:sz w:val="24"/>
+                <w:szCs w:val="24"/>
+              </w:rPr>
+              <w:t>x</w:t>
+            </w:r>
           </w:p>
         </w:tc>
       </w:tr>
@@ -3396,50 +3589,19 @@
               <w:pStyle w:val="TableParagraph"/>
               <w:rPr>
                 <w:rFonts w:ascii="Arial" w:hAnsi="Arial" w:cs="Arial"/>
-                <w:sz w:val="24"/>
-                <w:szCs w:val="24"/>
-              </w:rPr>
-            </w:pPr>
-            <w:r>
-              <w:rPr>
-                <w:rFonts w:ascii="Arial" w:hAnsi="Arial" w:cs="Arial"/>
                 <w:b/>
                 <w:sz w:val="24"/>
                 <w:szCs w:val="24"/>
               </w:rPr>
-              <w:t xml:space="preserve"> 06/01</w:t>
-            </w:r>
-          </w:p>
-        </w:tc>
-        <w:tc>
-          <w:tcPr>
-            <w:tcW w:w="3894" w:type="dxa"/>
-            <w:tcBorders>
-              <w:top w:val="single" w:sz="4" w:space="0" w:color="000000"/>
-              <w:left w:val="single" w:sz="4" w:space="0" w:color="000000"/>
-              <w:bottom w:val="single" w:sz="4" w:space="0" w:color="000000"/>
-              <w:right w:val="single" w:sz="4" w:space="0" w:color="000000"/>
-            </w:tcBorders>
-            <w:shd w:val="clear" w:color="auto" w:fill="auto"/>
-          </w:tcPr>
-          <w:p>
-            <w:pPr>
-              <w:pStyle w:val="TableParagraph"/>
-              <w:rPr>
-                <w:rFonts w:ascii="Arial" w:hAnsi="Arial" w:cs="Arial"/>
-                <w:sz w:val="24"/>
-                <w:szCs w:val="24"/>
-              </w:rPr>
             </w:pPr>
             <w:r>
               <w:rPr>
                 <w:rFonts w:ascii="Arial" w:hAnsi="Arial" w:cs="Arial"/>
                 <w:b/>
-                <w:spacing w:val="-2"/>
-                <w:sz w:val="24"/>
-                <w:szCs w:val="24"/>
-              </w:rPr>
-              <w:t xml:space="preserve">Apresentação </w:t>
+                <w:sz w:val="24"/>
+                <w:szCs w:val="24"/>
+              </w:rPr>
+              <w:t xml:space="preserve"> </w:t>
             </w:r>
             <w:r>
               <w:rPr>
@@ -3448,74 +3610,58 @@
                 <w:sz w:val="24"/>
                 <w:szCs w:val="24"/>
               </w:rPr>
-              <w:t>d</w:t>
-            </w:r>
-            <w:bookmarkStart w:id="0" w:name="_GoBack"/>
-            <w:bookmarkEnd w:id="0"/>
-            <w:r>
+              <w:t>20/01</w:t>
+            </w:r>
+          </w:p>
+        </w:tc>
+        <w:tc>
+          <w:tcPr>
+            <w:tcW w:w="4027" w:type="dxa"/>
+            <w:tcBorders>
+              <w:top w:val="single" w:sz="4" w:space="0" w:color="000000"/>
+              <w:left w:val="single" w:sz="4" w:space="0" w:color="000000"/>
+              <w:bottom w:val="single" w:sz="4" w:space="0" w:color="000000"/>
+              <w:right w:val="single" w:sz="4" w:space="0" w:color="000000"/>
+            </w:tcBorders>
+            <w:shd w:val="clear" w:color="auto" w:fill="auto"/>
+          </w:tcPr>
+          <w:p>
+            <w:pPr>
+              <w:pStyle w:val="TableParagraph"/>
               <w:rPr>
                 <w:rFonts w:ascii="Arial" w:hAnsi="Arial" w:cs="Arial"/>
                 <w:b/>
-                <w:sz w:val="24"/>
-                <w:szCs w:val="24"/>
-              </w:rPr>
-              <w:t>o</w:t>
-            </w:r>
+                <w:i/>
+                <w:sz w:val="24"/>
+                <w:szCs w:val="24"/>
+              </w:rPr>
+            </w:pPr>
             <w:r>
               <w:rPr>
                 <w:rFonts w:ascii="Arial" w:hAnsi="Arial" w:cs="Arial"/>
                 <w:b/>
-                <w:spacing w:val="-5"/>
-                <w:sz w:val="24"/>
-                <w:szCs w:val="24"/>
-              </w:rPr>
-              <w:t xml:space="preserve"> </w:t>
-            </w:r>
-            <w:r>
-              <w:rPr>
-                <w:rFonts w:ascii="Arial" w:hAnsi="Arial" w:cs="Arial"/>
-                <w:b/>
-                <w:sz w:val="24"/>
-                <w:szCs w:val="24"/>
-              </w:rPr>
-              <w:t>Trabalho</w:t>
-            </w:r>
-            <w:r>
-              <w:rPr>
-                <w:rFonts w:ascii="Arial" w:hAnsi="Arial" w:cs="Arial"/>
-                <w:b/>
-                <w:spacing w:val="-1"/>
-                <w:sz w:val="24"/>
-                <w:szCs w:val="24"/>
-              </w:rPr>
-              <w:t xml:space="preserve"> </w:t>
-            </w:r>
-            <w:r>
-              <w:rPr>
-                <w:rFonts w:ascii="Arial" w:hAnsi="Arial" w:cs="Arial"/>
-                <w:b/>
-                <w:sz w:val="24"/>
-                <w:szCs w:val="24"/>
-              </w:rPr>
-              <w:t>2</w:t>
-            </w:r>
-          </w:p>
-        </w:tc>
-        <w:tc>
-          <w:tcPr>
-            <w:tcW w:w="2414" w:type="dxa"/>
-            <w:tcBorders>
-              <w:top w:val="single" w:sz="4" w:space="0" w:color="000000"/>
-              <w:left w:val="single" w:sz="4" w:space="0" w:color="000000"/>
-              <w:bottom w:val="single" w:sz="4" w:space="0" w:color="000000"/>
-              <w:right w:val="single" w:sz="4" w:space="0" w:color="000000"/>
-            </w:tcBorders>
-            <w:shd w:val="clear" w:color="auto" w:fill="auto"/>
-          </w:tcPr>
-          <w:p>
-            <w:pPr>
-              <w:pStyle w:val="TableParagraph"/>
-              <w:spacing w:line="253" w:lineRule="exact"/>
+                <w:i/>
+                <w:sz w:val="24"/>
+                <w:szCs w:val="24"/>
+              </w:rPr>
+              <w:t>Plantão de Dúvidas Online</w:t>
+            </w:r>
+          </w:p>
+        </w:tc>
+        <w:tc>
+          <w:tcPr>
+            <w:tcW w:w="2281" w:type="dxa"/>
+            <w:tcBorders>
+              <w:top w:val="single" w:sz="4" w:space="0" w:color="000000"/>
+              <w:left w:val="single" w:sz="4" w:space="0" w:color="000000"/>
+              <w:bottom w:val="single" w:sz="4" w:space="0" w:color="000000"/>
+              <w:right w:val="single" w:sz="4" w:space="0" w:color="000000"/>
+            </w:tcBorders>
+            <w:shd w:val="clear" w:color="auto" w:fill="auto"/>
+          </w:tcPr>
+          <w:p>
+            <w:pPr>
+              <w:pStyle w:val="TableParagraph"/>
               <w:ind w:left="10"/>
               <w:jc w:val="center"/>
               <w:rPr>
@@ -3532,165 +3678,6 @@
               </w:rPr>
               <w:t>x</w:t>
             </w:r>
-          </w:p>
-        </w:tc>
-        <w:tc>
-          <w:tcPr>
-            <w:tcW w:w="2012" w:type="dxa"/>
-            <w:tcBorders>
-              <w:top w:val="single" w:sz="4" w:space="0" w:color="000000"/>
-              <w:left w:val="single" w:sz="4" w:space="0" w:color="000000"/>
-              <w:bottom w:val="single" w:sz="4" w:space="0" w:color="000000"/>
-              <w:right w:val="single" w:sz="4" w:space="0" w:color="000000"/>
-            </w:tcBorders>
-            <w:shd w:val="clear" w:color="auto" w:fill="auto"/>
-          </w:tcPr>
-          <w:p>
-            <w:pPr>
-              <w:pStyle w:val="TableParagraph"/>
-              <w:ind w:left="12"/>
-              <w:jc w:val="center"/>
-              <w:rPr>
-                <w:rFonts w:ascii="Arial" w:hAnsi="Arial" w:cs="Arial"/>
-                <w:sz w:val="24"/>
-                <w:szCs w:val="24"/>
-              </w:rPr>
-            </w:pPr>
-          </w:p>
-        </w:tc>
-      </w:tr>
-      <w:tr>
-        <w:trPr>
-          <w:trHeight w:val="273"/>
-        </w:trPr>
-        <w:tc>
-          <w:tcPr>
-            <w:tcW w:w="970" w:type="dxa"/>
-            <w:tcBorders>
-              <w:top w:val="single" w:sz="4" w:space="0" w:color="000000"/>
-              <w:left w:val="single" w:sz="4" w:space="0" w:color="000000"/>
-              <w:bottom w:val="single" w:sz="4" w:space="0" w:color="000000"/>
-              <w:right w:val="single" w:sz="4" w:space="0" w:color="000000"/>
-            </w:tcBorders>
-            <w:shd w:val="clear" w:color="auto" w:fill="auto"/>
-          </w:tcPr>
-          <w:p>
-            <w:pPr>
-              <w:pStyle w:val="TableParagraph"/>
-              <w:spacing w:line="253" w:lineRule="exact"/>
-              <w:rPr>
-                <w:rFonts w:ascii="Arial" w:hAnsi="Arial" w:cs="Arial"/>
-                <w:sz w:val="24"/>
-                <w:szCs w:val="24"/>
-              </w:rPr>
-            </w:pPr>
-            <w:r>
-              <w:rPr>
-                <w:rFonts w:ascii="Arial" w:hAnsi="Arial" w:cs="Arial"/>
-                <w:b/>
-                <w:sz w:val="24"/>
-                <w:szCs w:val="24"/>
-              </w:rPr>
-              <w:t xml:space="preserve"> </w:t>
-            </w:r>
-            <w:r>
-              <w:rPr>
-                <w:rFonts w:ascii="Arial" w:hAnsi="Arial" w:cs="Arial"/>
-                <w:sz w:val="24"/>
-                <w:szCs w:val="24"/>
-              </w:rPr>
-              <w:t>13/01</w:t>
-            </w:r>
-          </w:p>
-        </w:tc>
-        <w:tc>
-          <w:tcPr>
-            <w:tcW w:w="3894" w:type="dxa"/>
-            <w:tcBorders>
-              <w:top w:val="single" w:sz="4" w:space="0" w:color="000000"/>
-              <w:left w:val="single" w:sz="4" w:space="0" w:color="000000"/>
-              <w:bottom w:val="single" w:sz="4" w:space="0" w:color="000000"/>
-              <w:right w:val="single" w:sz="4" w:space="0" w:color="000000"/>
-            </w:tcBorders>
-            <w:shd w:val="clear" w:color="auto" w:fill="auto"/>
-          </w:tcPr>
-          <w:p>
-            <w:pPr>
-              <w:pStyle w:val="TableParagraph"/>
-              <w:spacing w:line="253" w:lineRule="exact"/>
-              <w:rPr>
-                <w:rFonts w:ascii="Arial" w:hAnsi="Arial" w:cs="Arial"/>
-                <w:sz w:val="24"/>
-                <w:szCs w:val="24"/>
-              </w:rPr>
-            </w:pPr>
-            <w:r>
-              <w:rPr>
-                <w:rFonts w:ascii="Arial" w:hAnsi="Arial" w:cs="Arial"/>
-                <w:sz w:val="24"/>
-                <w:szCs w:val="24"/>
-              </w:rPr>
-              <w:t>Exercício</w:t>
-            </w:r>
-            <w:r>
-              <w:rPr>
-                <w:rFonts w:ascii="Arial" w:hAnsi="Arial" w:cs="Arial"/>
-                <w:spacing w:val="-4"/>
-                <w:sz w:val="24"/>
-                <w:szCs w:val="24"/>
-              </w:rPr>
-              <w:t xml:space="preserve"> </w:t>
-            </w:r>
-            <w:r>
-              <w:rPr>
-                <w:rFonts w:ascii="Arial" w:hAnsi="Arial" w:cs="Arial"/>
-                <w:sz w:val="24"/>
-                <w:szCs w:val="24"/>
-              </w:rPr>
-              <w:t>Prático 8</w:t>
-            </w:r>
-            <w:r>
-              <w:rPr>
-                <w:rFonts w:ascii="Arial" w:hAnsi="Arial" w:cs="Arial"/>
-                <w:spacing w:val="-6"/>
-                <w:sz w:val="24"/>
-                <w:szCs w:val="24"/>
-              </w:rPr>
-              <w:t xml:space="preserve"> </w:t>
-            </w:r>
-            <w:r>
-              <w:rPr>
-                <w:rFonts w:ascii="Arial" w:hAnsi="Arial" w:cs="Arial"/>
-                <w:sz w:val="24"/>
-                <w:szCs w:val="24"/>
-              </w:rPr>
-              <w:t>(Polimorfismo)</w:t>
-            </w:r>
-          </w:p>
-        </w:tc>
-        <w:tc>
-          <w:tcPr>
-            <w:tcW w:w="2414" w:type="dxa"/>
-            <w:tcBorders>
-              <w:top w:val="single" w:sz="4" w:space="0" w:color="000000"/>
-              <w:left w:val="single" w:sz="4" w:space="0" w:color="000000"/>
-              <w:bottom w:val="single" w:sz="4" w:space="0" w:color="000000"/>
-              <w:right w:val="single" w:sz="4" w:space="0" w:color="000000"/>
-            </w:tcBorders>
-            <w:shd w:val="clear" w:color="auto" w:fill="auto"/>
-          </w:tcPr>
-          <w:p>
-            <w:pPr>
-              <w:pStyle w:val="TableParagraph"/>
-              <w:spacing w:line="253" w:lineRule="exact"/>
-              <w:ind w:left="10"/>
-              <w:jc w:val="center"/>
-              <w:rPr>
-                <w:rFonts w:ascii="Arial" w:hAnsi="Arial" w:cs="Arial"/>
-                <w:sz w:val="24"/>
-                <w:szCs w:val="24"/>
-              </w:rPr>
-            </w:pPr>
           </w:p>
         </w:tc>
         <w:tc>
@@ -3716,14 +3703,6 @@
                 <w:szCs w:val="24"/>
               </w:rPr>
             </w:pPr>
-            <w:r>
-              <w:rPr>
-                <w:rFonts w:ascii="Arial" w:hAnsi="Arial" w:cs="Arial"/>
-                <w:sz w:val="24"/>
-                <w:szCs w:val="24"/>
-              </w:rPr>
-              <w:t>x</w:t>
-            </w:r>
           </w:p>
         </w:tc>
       </w:tr>
@@ -3759,88 +3738,47 @@
                 <w:sz w:val="24"/>
                 <w:szCs w:val="24"/>
               </w:rPr>
-              <w:t xml:space="preserve"> </w:t>
-            </w:r>
-            <w:r>
+              <w:t xml:space="preserve"> 10/02</w:t>
+            </w:r>
+          </w:p>
+        </w:tc>
+        <w:tc>
+          <w:tcPr>
+            <w:tcW w:w="4027" w:type="dxa"/>
+            <w:tcBorders>
+              <w:top w:val="single" w:sz="4" w:space="0" w:color="000000"/>
+              <w:left w:val="single" w:sz="4" w:space="0" w:color="000000"/>
+              <w:bottom w:val="single" w:sz="4" w:space="0" w:color="000000"/>
+              <w:right w:val="single" w:sz="4" w:space="0" w:color="000000"/>
+            </w:tcBorders>
+            <w:shd w:val="clear" w:color="auto" w:fill="auto"/>
+          </w:tcPr>
+          <w:p>
+            <w:pPr>
+              <w:pStyle w:val="TableParagraph"/>
               <w:rPr>
                 <w:rFonts w:ascii="Arial" w:hAnsi="Arial" w:cs="Arial"/>
                 <w:b/>
-                <w:sz w:val="24"/>
-                <w:szCs w:val="24"/>
-              </w:rPr>
-              <w:t>20/01</w:t>
-            </w:r>
-          </w:p>
-        </w:tc>
-        <w:tc>
-          <w:tcPr>
-            <w:tcW w:w="3894" w:type="dxa"/>
-            <w:tcBorders>
-              <w:top w:val="single" w:sz="4" w:space="0" w:color="000000"/>
-              <w:left w:val="single" w:sz="4" w:space="0" w:color="000000"/>
-              <w:bottom w:val="single" w:sz="4" w:space="0" w:color="000000"/>
-              <w:right w:val="single" w:sz="4" w:space="0" w:color="000000"/>
-            </w:tcBorders>
-            <w:shd w:val="clear" w:color="auto" w:fill="auto"/>
-          </w:tcPr>
-          <w:p>
-            <w:pPr>
-              <w:pStyle w:val="TableParagraph"/>
+                <w:spacing w:val="-1"/>
+                <w:sz w:val="24"/>
+                <w:szCs w:val="24"/>
+              </w:rPr>
+            </w:pPr>
+            <w:r>
               <w:rPr>
                 <w:rFonts w:ascii="Arial" w:hAnsi="Arial" w:cs="Arial"/>
                 <w:b/>
-                <w:i/>
-                <w:sz w:val="24"/>
-                <w:szCs w:val="24"/>
-              </w:rPr>
-            </w:pPr>
-            <w:r>
-              <w:rPr>
-                <w:rFonts w:ascii="Arial" w:hAnsi="Arial" w:cs="Arial"/>
-                <w:b/>
-                <w:i/>
-                <w:sz w:val="24"/>
-                <w:szCs w:val="24"/>
-              </w:rPr>
-              <w:t>Plantão de Dúvidas Online</w:t>
-            </w:r>
-          </w:p>
-        </w:tc>
-        <w:tc>
-          <w:tcPr>
-            <w:tcW w:w="2414" w:type="dxa"/>
-            <w:tcBorders>
-              <w:top w:val="single" w:sz="4" w:space="0" w:color="000000"/>
-              <w:left w:val="single" w:sz="4" w:space="0" w:color="000000"/>
-              <w:bottom w:val="single" w:sz="4" w:space="0" w:color="000000"/>
-              <w:right w:val="single" w:sz="4" w:space="0" w:color="000000"/>
-            </w:tcBorders>
-            <w:shd w:val="clear" w:color="auto" w:fill="auto"/>
-          </w:tcPr>
-          <w:p>
-            <w:pPr>
-              <w:pStyle w:val="TableParagraph"/>
-              <w:ind w:left="10"/>
-              <w:jc w:val="center"/>
-              <w:rPr>
-                <w:rFonts w:ascii="Arial" w:hAnsi="Arial" w:cs="Arial"/>
-                <w:sz w:val="24"/>
-                <w:szCs w:val="24"/>
-              </w:rPr>
-            </w:pPr>
-            <w:r>
-              <w:rPr>
-                <w:rFonts w:ascii="Arial" w:hAnsi="Arial" w:cs="Arial"/>
-                <w:sz w:val="24"/>
-                <w:szCs w:val="24"/>
-              </w:rPr>
-              <w:t>x</w:t>
-            </w:r>
-          </w:p>
-        </w:tc>
-        <w:tc>
-          <w:tcPr>
-            <w:tcW w:w="2012" w:type="dxa"/>
+                <w:spacing w:val="-1"/>
+                <w:sz w:val="24"/>
+                <w:szCs w:val="24"/>
+              </w:rPr>
+              <w:t>Entrega dos Exercícios Práticos</w:t>
+            </w:r>
+          </w:p>
+        </w:tc>
+        <w:tc>
+          <w:tcPr>
+            <w:tcW w:w="2281" w:type="dxa"/>
             <w:tcBorders>
               <w:top w:val="single" w:sz="4" w:space="0" w:color="000000"/>
               <w:left w:val="single" w:sz="4" w:space="0" w:color="000000"/>
@@ -3854,6 +3792,37 @@
               <w:pStyle w:val="TableParagraph"/>
               <w:spacing w:line="240" w:lineRule="auto"/>
               <w:ind w:left="0"/>
+              <w:rPr>
+                <w:rFonts w:ascii="Arial" w:hAnsi="Arial" w:cs="Arial"/>
+                <w:sz w:val="24"/>
+                <w:szCs w:val="24"/>
+              </w:rPr>
+            </w:pPr>
+            <w:r>
+              <w:rPr>
+                <w:rFonts w:ascii="Arial" w:hAnsi="Arial" w:cs="Arial"/>
+                <w:sz w:val="24"/>
+                <w:szCs w:val="24"/>
+              </w:rPr>
+              <w:t xml:space="preserve">                 </w:t>
+            </w:r>
+          </w:p>
+        </w:tc>
+        <w:tc>
+          <w:tcPr>
+            <w:tcW w:w="2012" w:type="dxa"/>
+            <w:tcBorders>
+              <w:top w:val="single" w:sz="4" w:space="0" w:color="000000"/>
+              <w:left w:val="single" w:sz="4" w:space="0" w:color="000000"/>
+              <w:bottom w:val="single" w:sz="4" w:space="0" w:color="000000"/>
+              <w:right w:val="single" w:sz="4" w:space="0" w:color="000000"/>
+            </w:tcBorders>
+            <w:shd w:val="clear" w:color="auto" w:fill="auto"/>
+          </w:tcPr>
+          <w:p>
+            <w:pPr>
+              <w:pStyle w:val="TableParagraph"/>
+              <w:ind w:left="12"/>
               <w:jc w:val="center"/>
               <w:rPr>
                 <w:rFonts w:ascii="Arial" w:hAnsi="Arial" w:cs="Arial"/>
@@ -3861,6 +3830,14 @@
                 <w:szCs w:val="24"/>
               </w:rPr>
             </w:pPr>
+            <w:r>
+              <w:rPr>
+                <w:rFonts w:ascii="Arial" w:hAnsi="Arial" w:cs="Arial"/>
+                <w:sz w:val="24"/>
+                <w:szCs w:val="24"/>
+              </w:rPr>
+              <w:t>x</w:t>
+            </w:r>
           </w:p>
         </w:tc>
       </w:tr>
@@ -3884,25 +3861,24 @@
               <w:pStyle w:val="TableParagraph"/>
               <w:rPr>
                 <w:rFonts w:ascii="Arial" w:hAnsi="Arial" w:cs="Arial"/>
+                <w:sz w:val="24"/>
+                <w:szCs w:val="24"/>
+              </w:rPr>
+            </w:pPr>
+            <w:r>
+              <w:rPr>
+                <w:rFonts w:ascii="Arial" w:hAnsi="Arial" w:cs="Arial"/>
                 <w:b/>
                 <w:sz w:val="24"/>
                 <w:szCs w:val="24"/>
               </w:rPr>
-            </w:pPr>
-            <w:r>
-              <w:rPr>
-                <w:rFonts w:ascii="Arial" w:hAnsi="Arial" w:cs="Arial"/>
-                <w:b/>
-                <w:sz w:val="24"/>
-                <w:szCs w:val="24"/>
-              </w:rPr>
-              <w:t xml:space="preserve"> 10/02</w:t>
-            </w:r>
-          </w:p>
-        </w:tc>
-        <w:tc>
-          <w:tcPr>
-            <w:tcW w:w="3894" w:type="dxa"/>
+              <w:t xml:space="preserve"> 17/02</w:t>
+            </w:r>
+          </w:p>
+        </w:tc>
+        <w:tc>
+          <w:tcPr>
+            <w:tcW w:w="4027" w:type="dxa"/>
             <w:tcBorders>
               <w:top w:val="single" w:sz="4" w:space="0" w:color="000000"/>
               <w:left w:val="single" w:sz="4" w:space="0" w:color="000000"/>
@@ -3926,103 +3902,12 @@
               <w:rPr>
                 <w:rFonts w:ascii="Arial" w:hAnsi="Arial" w:cs="Arial"/>
                 <w:b/>
-                <w:spacing w:val="-1"/>
-                <w:sz w:val="24"/>
-                <w:szCs w:val="24"/>
-              </w:rPr>
-              <w:t>Entrega dos Exercícios Práticos</w:t>
-            </w:r>
-          </w:p>
-        </w:tc>
-        <w:tc>
-          <w:tcPr>
-            <w:tcW w:w="2414" w:type="dxa"/>
-            <w:tcBorders>
-              <w:top w:val="single" w:sz="4" w:space="0" w:color="000000"/>
-              <w:left w:val="single" w:sz="4" w:space="0" w:color="000000"/>
-              <w:bottom w:val="single" w:sz="4" w:space="0" w:color="000000"/>
-              <w:right w:val="single" w:sz="4" w:space="0" w:color="000000"/>
-            </w:tcBorders>
-            <w:shd w:val="clear" w:color="auto" w:fill="auto"/>
-          </w:tcPr>
-          <w:p>
-            <w:pPr>
-              <w:pStyle w:val="TableParagraph"/>
-              <w:spacing w:line="240" w:lineRule="auto"/>
-              <w:ind w:left="0"/>
-              <w:rPr>
-                <w:rFonts w:ascii="Arial" w:hAnsi="Arial" w:cs="Arial"/>
-                <w:sz w:val="24"/>
-                <w:szCs w:val="24"/>
-              </w:rPr>
-            </w:pPr>
-            <w:r>
-              <w:rPr>
-                <w:rFonts w:ascii="Arial" w:hAnsi="Arial" w:cs="Arial"/>
-                <w:sz w:val="24"/>
-                <w:szCs w:val="24"/>
-              </w:rPr>
-              <w:t xml:space="preserve">                 </w:t>
-            </w:r>
-          </w:p>
-        </w:tc>
-        <w:tc>
-          <w:tcPr>
-            <w:tcW w:w="2012" w:type="dxa"/>
-            <w:tcBorders>
-              <w:top w:val="single" w:sz="4" w:space="0" w:color="000000"/>
-              <w:left w:val="single" w:sz="4" w:space="0" w:color="000000"/>
-              <w:bottom w:val="single" w:sz="4" w:space="0" w:color="000000"/>
-              <w:right w:val="single" w:sz="4" w:space="0" w:color="000000"/>
-            </w:tcBorders>
-            <w:shd w:val="clear" w:color="auto" w:fill="auto"/>
-          </w:tcPr>
-          <w:p>
-            <w:pPr>
-              <w:pStyle w:val="TableParagraph"/>
-              <w:ind w:left="12"/>
-              <w:jc w:val="center"/>
-              <w:rPr>
-                <w:rFonts w:ascii="Arial" w:hAnsi="Arial" w:cs="Arial"/>
-                <w:sz w:val="24"/>
-                <w:szCs w:val="24"/>
-              </w:rPr>
-            </w:pPr>
-            <w:r>
-              <w:rPr>
-                <w:rFonts w:ascii="Arial" w:hAnsi="Arial" w:cs="Arial"/>
-                <w:sz w:val="24"/>
-                <w:szCs w:val="24"/>
-              </w:rPr>
-              <w:t>x</w:t>
-            </w:r>
-          </w:p>
-        </w:tc>
-      </w:tr>
-      <w:tr>
-        <w:trPr>
-          <w:trHeight w:val="278"/>
-        </w:trPr>
-        <w:tc>
-          <w:tcPr>
-            <w:tcW w:w="970" w:type="dxa"/>
-            <w:tcBorders>
-              <w:top w:val="single" w:sz="4" w:space="0" w:color="000000"/>
-              <w:left w:val="single" w:sz="4" w:space="0" w:color="000000"/>
-              <w:bottom w:val="single" w:sz="4" w:space="0" w:color="000000"/>
-              <w:right w:val="single" w:sz="4" w:space="0" w:color="000000"/>
-            </w:tcBorders>
-            <w:shd w:val="clear" w:color="auto" w:fill="auto"/>
-          </w:tcPr>
-          <w:p>
-            <w:pPr>
-              <w:pStyle w:val="TableParagraph"/>
-              <w:rPr>
-                <w:rFonts w:ascii="Arial" w:hAnsi="Arial" w:cs="Arial"/>
-                <w:sz w:val="24"/>
-                <w:szCs w:val="24"/>
-              </w:rPr>
-            </w:pPr>
+                <w:spacing w:val="-2"/>
+                <w:sz w:val="24"/>
+                <w:szCs w:val="24"/>
+              </w:rPr>
+              <w:t xml:space="preserve">Apresentação </w:t>
+            </w:r>
             <w:r>
               <w:rPr>
                 <w:rFonts w:ascii="Arial" w:hAnsi="Arial" w:cs="Arial"/>
@@ -4030,24 +3915,28 @@
                 <w:sz w:val="24"/>
                 <w:szCs w:val="24"/>
               </w:rPr>
-              <w:t xml:space="preserve"> 17/02</w:t>
-            </w:r>
-          </w:p>
-        </w:tc>
-        <w:tc>
-          <w:tcPr>
-            <w:tcW w:w="3894" w:type="dxa"/>
-            <w:tcBorders>
-              <w:top w:val="single" w:sz="4" w:space="0" w:color="000000"/>
-              <w:left w:val="single" w:sz="4" w:space="0" w:color="000000"/>
-              <w:bottom w:val="single" w:sz="4" w:space="0" w:color="000000"/>
-              <w:right w:val="single" w:sz="4" w:space="0" w:color="000000"/>
-            </w:tcBorders>
-            <w:shd w:val="clear" w:color="auto" w:fill="auto"/>
-          </w:tcPr>
-          <w:p>
-            <w:pPr>
-              <w:pStyle w:val="TableParagraph"/>
+              <w:t>do</w:t>
+            </w:r>
+            <w:r>
+              <w:rPr>
+                <w:rFonts w:ascii="Arial" w:hAnsi="Arial" w:cs="Arial"/>
+                <w:b/>
+                <w:spacing w:val="-5"/>
+                <w:sz w:val="24"/>
+                <w:szCs w:val="24"/>
+              </w:rPr>
+              <w:t xml:space="preserve"> </w:t>
+            </w:r>
+            <w:r>
+              <w:rPr>
+                <w:rFonts w:ascii="Arial" w:hAnsi="Arial" w:cs="Arial"/>
+                <w:b/>
+                <w:sz w:val="24"/>
+                <w:szCs w:val="24"/>
+              </w:rPr>
+              <w:t>Trabalho</w:t>
+            </w:r>
+            <w:r>
               <w:rPr>
                 <w:rFonts w:ascii="Arial" w:hAnsi="Arial" w:cs="Arial"/>
                 <w:b/>
@@ -4055,59 +3944,12 @@
                 <w:sz w:val="24"/>
                 <w:szCs w:val="24"/>
               </w:rPr>
-            </w:pPr>
+              <w:t xml:space="preserve"> </w:t>
+            </w:r>
             <w:r>
               <w:rPr>
                 <w:rFonts w:ascii="Arial" w:hAnsi="Arial" w:cs="Arial"/>
                 <w:b/>
-                <w:spacing w:val="-2"/>
-                <w:sz w:val="24"/>
-                <w:szCs w:val="24"/>
-              </w:rPr>
-              <w:t xml:space="preserve">Apresentação </w:t>
-            </w:r>
-            <w:r>
-              <w:rPr>
-                <w:rFonts w:ascii="Arial" w:hAnsi="Arial" w:cs="Arial"/>
-                <w:b/>
-                <w:sz w:val="24"/>
-                <w:szCs w:val="24"/>
-              </w:rPr>
-              <w:t>do</w:t>
-            </w:r>
-            <w:r>
-              <w:rPr>
-                <w:rFonts w:ascii="Arial" w:hAnsi="Arial" w:cs="Arial"/>
-                <w:b/>
-                <w:spacing w:val="-5"/>
-                <w:sz w:val="24"/>
-                <w:szCs w:val="24"/>
-              </w:rPr>
-              <w:t xml:space="preserve"> </w:t>
-            </w:r>
-            <w:r>
-              <w:rPr>
-                <w:rFonts w:ascii="Arial" w:hAnsi="Arial" w:cs="Arial"/>
-                <w:b/>
-                <w:sz w:val="24"/>
-                <w:szCs w:val="24"/>
-              </w:rPr>
-              <w:t>Trabalho</w:t>
-            </w:r>
-            <w:r>
-              <w:rPr>
-                <w:rFonts w:ascii="Arial" w:hAnsi="Arial" w:cs="Arial"/>
-                <w:b/>
-                <w:spacing w:val="-1"/>
-                <w:sz w:val="24"/>
-                <w:szCs w:val="24"/>
-              </w:rPr>
-              <w:t xml:space="preserve"> </w:t>
-            </w:r>
-            <w:r>
-              <w:rPr>
-                <w:rFonts w:ascii="Arial" w:hAnsi="Arial" w:cs="Arial"/>
-                <w:b/>
                 <w:sz w:val="24"/>
                 <w:szCs w:val="24"/>
               </w:rPr>
@@ -4117,7 +3959,7 @@
         </w:tc>
         <w:tc>
           <w:tcPr>
-            <w:tcW w:w="2414" w:type="dxa"/>
+            <w:tcW w:w="2281" w:type="dxa"/>
             <w:tcBorders>
               <w:top w:val="single" w:sz="4" w:space="0" w:color="000000"/>
               <w:left w:val="single" w:sz="4" w:space="0" w:color="000000"/>
@@ -5130,7 +4972,7 @@
         </mc:Choice>
         <mc:Fallback>
           <w:pict>
-            <v:line w14:anchorId="2E8219ED" id="Straight Connector 1" o:spid="_x0000_s1026" style="position:absolute;z-index:-251664384;visibility:visible;mso-wrap-style:square;mso-wrap-distance-left:9pt;mso-wrap-distance-top:0;mso-wrap-distance-right:9pt;mso-wrap-distance-bottom:0;mso-position-horizontal:absolute;mso-position-horizontal-relative:page;mso-position-vertical:absolute;mso-position-vertical-relative:page" from="73.85pt,115.5pt" to="387.2pt,115.6pt" o:gfxdata="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" strokecolor="navy" strokeweight="1.43mm">
+            <v:line w14:anchorId="3389A0F7" id="Straight Connector 1" o:spid="_x0000_s1026" style="position:absolute;z-index:-251664384;visibility:visible;mso-wrap-style:square;mso-wrap-distance-left:9pt;mso-wrap-distance-top:0;mso-wrap-distance-right:9pt;mso-wrap-distance-bottom:0;mso-position-horizontal:absolute;mso-position-horizontal-relative:page;mso-position-vertical:absolute;mso-position-vertical-relative:page" from="73.85pt,115.5pt" to="387.2pt,115.6pt" o:gfxdata="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" strokecolor="navy" strokeweight="1.43mm">
               <w10:wrap anchorx="page" anchory="page"/>
             </v:line>
           </w:pict>
@@ -5975,7 +5817,7 @@
         </mc:Choice>
         <mc:Fallback>
           <w:pict>
-            <v:line w14:anchorId="73A58B9F" id="Straight Connector 7" o:spid="_x0000_s1026" style="position:absolute;z-index:-251663360;visibility:visible;mso-wrap-style:square;mso-wrap-distance-left:9pt;mso-wrap-distance-top:0;mso-wrap-distance-right:9pt;mso-wrap-distance-bottom:0;mso-position-horizontal:absolute;mso-position-horizontal-relative:page;mso-position-vertical:absolute;mso-position-vertical-relative:page" from="73.85pt,115.5pt" to="387.2pt,115.6pt" o:gfxdata="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" strokecolor="navy" strokeweight="1.43mm">
+            <v:line w14:anchorId="3B2F6F22" id="Straight Connector 7" o:spid="_x0000_s1026" style="position:absolute;z-index:-251663360;visibility:visible;mso-wrap-style:square;mso-wrap-distance-left:9pt;mso-wrap-distance-top:0;mso-wrap-distance-right:9pt;mso-wrap-distance-bottom:0;mso-position-horizontal:absolute;mso-position-horizontal-relative:page;mso-position-vertical:absolute;mso-position-vertical-relative:page" from="73.85pt,115.5pt" to="387.2pt,115.6pt" o:gfxdata="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" strokecolor="navy" strokeweight="1.43mm">
               <w10:wrap anchorx="page" anchory="page"/>
             </v:line>
           </w:pict>

</xml_diff>